<commit_message>
update to problem set 3
</commit_message>
<xml_diff>
--- a/CS-524-01/PS-C-MiltonLamb.docx
+++ b/CS-524-01/PS-C-MiltonLamb.docx
@@ -20,13 +20,8 @@
         <w:t xml:space="preserve">Due </w:t>
       </w:r>
       <w:r>
-        <w:t xml:space="preserve">Tuesday, November 4, </w:t>
-      </w:r>
-      <w:proofErr w:type="gramStart"/>
-      <w:r>
-        <w:t>2025</w:t>
-      </w:r>
-      <w:proofErr w:type="gramEnd"/>
+        <w:t>Tuesday, November 4, 2025</w:t>
+      </w:r>
       <w:r>
         <w:t xml:space="preserve"> at 6:00pm</w:t>
       </w:r>
@@ -145,37 +140,210 @@
           <w:rFonts w:ascii="Consolas" w:hAnsi="Consolas"/>
           <w:color w:val="7F7F7F" w:themeColor="text1" w:themeTint="80"/>
         </w:rPr>
+        <w:t xml:space="preserve"> {</w:t>
+      </w:r>
+      <w:r>
+        <w:rPr>
+          <w:rFonts w:ascii="Consolas" w:hAnsi="Consolas"/>
+          <w:color w:val="7F7F7F" w:themeColor="text1" w:themeTint="80"/>
+        </w:rPr>
+        <w:t xml:space="preserve">    </w:t>
+      </w:r>
+      <w:r>
+        <w:rPr>
+          <w:rFonts w:ascii="Consolas" w:hAnsi="Consolas"/>
+          <w:color w:val="7F7F7F" w:themeColor="text1" w:themeTint="80"/>
+        </w:rPr>
+        <w:t xml:space="preserve"> // programming language is Rust</w:t>
+      </w:r>
+    </w:p>
+    <w:p>
+      <w:pPr>
+        <w:rPr>
+          <w:rFonts w:ascii="Consolas" w:hAnsi="Consolas"/>
+          <w:color w:val="7F7F7F" w:themeColor="text1" w:themeTint="80"/>
+        </w:rPr>
+      </w:pPr>
+      <w:r>
+        <w:rPr>
+          <w:rFonts w:ascii="Consolas" w:hAnsi="Consolas"/>
+          <w:color w:val="7F7F7F" w:themeColor="text1" w:themeTint="80"/>
+        </w:rPr>
+        <w:t xml:space="preserve">    </w:t>
+      </w:r>
+      <w:r>
+        <w:rPr>
+          <w:rFonts w:ascii="Consolas" w:hAnsi="Consolas"/>
+          <w:color w:val="7F7F7F" w:themeColor="text1" w:themeTint="80"/>
+        </w:rPr>
+        <w:t>x</w:t>
+      </w:r>
+      <w:r>
+        <w:rPr>
+          <w:rFonts w:ascii="Consolas" w:hAnsi="Consolas"/>
+          <w:color w:val="7F7F7F" w:themeColor="text1" w:themeTint="80"/>
+        </w:rPr>
+        <w:t xml:space="preserve">: </w:t>
+      </w:r>
+      <w:r>
+        <w:rPr>
+          <w:rFonts w:ascii="Consolas" w:hAnsi="Consolas"/>
+          <w:color w:val="7F7F7F" w:themeColor="text1" w:themeTint="80"/>
+        </w:rPr>
+        <w:t>f64</w:t>
+      </w:r>
+      <w:r>
+        <w:rPr>
+          <w:rFonts w:ascii="Consolas" w:hAnsi="Consolas"/>
+          <w:color w:val="7F7F7F" w:themeColor="text1" w:themeTint="80"/>
+        </w:rPr>
+        <w:t>,</w:t>
+      </w:r>
+    </w:p>
+    <w:p>
+      <w:pPr>
+        <w:rPr>
+          <w:rFonts w:ascii="Consolas" w:hAnsi="Consolas"/>
+          <w:color w:val="7F7F7F" w:themeColor="text1" w:themeTint="80"/>
+        </w:rPr>
+      </w:pPr>
+      <w:r>
+        <w:rPr>
+          <w:rFonts w:ascii="Consolas" w:hAnsi="Consolas"/>
+          <w:color w:val="7F7F7F" w:themeColor="text1" w:themeTint="80"/>
+        </w:rPr>
+        <w:t xml:space="preserve">    </w:t>
+      </w:r>
+      <w:r>
+        <w:rPr>
+          <w:rFonts w:ascii="Consolas" w:hAnsi="Consolas"/>
+          <w:color w:val="7F7F7F" w:themeColor="text1" w:themeTint="80"/>
+        </w:rPr>
+        <w:t>y</w:t>
+      </w:r>
+      <w:r>
+        <w:rPr>
+          <w:rFonts w:ascii="Consolas" w:hAnsi="Consolas"/>
+          <w:color w:val="7F7F7F" w:themeColor="text1" w:themeTint="80"/>
+        </w:rPr>
+        <w:t xml:space="preserve">: </w:t>
+      </w:r>
+      <w:r>
+        <w:rPr>
+          <w:rFonts w:ascii="Consolas" w:hAnsi="Consolas"/>
+          <w:color w:val="7F7F7F" w:themeColor="text1" w:themeTint="80"/>
+        </w:rPr>
+        <w:t>f64,</w:t>
+      </w:r>
+    </w:p>
+    <w:p>
+      <w:pPr>
+        <w:rPr>
+          <w:rFonts w:ascii="Consolas" w:hAnsi="Consolas"/>
+          <w:color w:val="7F7F7F" w:themeColor="text1" w:themeTint="80"/>
+        </w:rPr>
+      </w:pPr>
+      <w:r>
+        <w:rPr>
+          <w:rFonts w:ascii="Consolas" w:hAnsi="Consolas"/>
+          <w:color w:val="7F7F7F" w:themeColor="text1" w:themeTint="80"/>
+        </w:rPr>
+        <w:t>}</w:t>
+      </w:r>
+    </w:p>
+    <w:p>
+      <w:pPr>
+        <w:rPr>
+          <w:color w:val="2F5496" w:themeColor="accent1" w:themeShade="BF"/>
+        </w:rPr>
+      </w:pPr>
+    </w:p>
+    <w:p>
+      <w:pPr>
+        <w:pStyle w:val="Heading2"/>
+      </w:pPr>
+      <w:r>
+        <w:t>Runtime (calling) stack</w:t>
+      </w:r>
+    </w:p>
+    <w:p>
+      <w:pPr>
+        <w:rPr>
+          <w:color w:val="2F5496" w:themeColor="accent1" w:themeShade="BF"/>
+        </w:rPr>
+      </w:pPr>
+      <w:r>
+        <w:rPr>
+          <w:color w:val="2F5496" w:themeColor="accent1" w:themeShade="BF"/>
+        </w:rPr>
+        <w:t xml:space="preserve">The runtime calling stack (or simply the “call stack”) is a data structure which is (almost always) autogenerated by the compiler and used by the runtime to keep track of </w:t>
+      </w:r>
+      <w:r>
+        <w:rPr>
+          <w:color w:val="2F5496" w:themeColor="accent1" w:themeShade="BF"/>
+        </w:rPr>
+        <w:t>function calls</w:t>
+      </w:r>
+      <w:r>
+        <w:rPr>
+          <w:color w:val="2F5496" w:themeColor="accent1" w:themeShade="BF"/>
+        </w:rPr>
         <w:t xml:space="preserve"> </w:t>
       </w:r>
-      <w:proofErr w:type="gramStart"/>
-      <w:r>
+      <w:r>
+        <w:rPr>
+          <w:color w:val="2F5496" w:themeColor="accent1" w:themeShade="BF"/>
+        </w:rPr>
+        <w:t xml:space="preserve">during </w:t>
+      </w:r>
+      <w:r>
+        <w:rPr>
+          <w:color w:val="2F5496" w:themeColor="accent1" w:themeShade="BF"/>
+        </w:rPr>
+        <w:t>program</w:t>
+      </w:r>
+      <w:r>
+        <w:rPr>
+          <w:color w:val="2F5496" w:themeColor="accent1" w:themeShade="BF"/>
+        </w:rPr>
+        <w:t xml:space="preserve"> execution</w:t>
+      </w:r>
+      <w:r>
+        <w:rPr>
+          <w:color w:val="2F5496" w:themeColor="accent1" w:themeShade="BF"/>
+        </w:rPr>
+        <w:t>.</w:t>
+      </w:r>
+    </w:p>
+    <w:p/>
+    <w:p>
+      <w:pPr>
         <w:rPr>
           <w:rFonts w:ascii="Consolas" w:hAnsi="Consolas"/>
           <w:color w:val="7F7F7F" w:themeColor="text1" w:themeTint="80"/>
         </w:rPr>
-        <w:t>{</w:t>
-      </w:r>
+      </w:pPr>
       <w:r>
         <w:rPr>
           <w:rFonts w:ascii="Consolas" w:hAnsi="Consolas"/>
           <w:color w:val="7F7F7F" w:themeColor="text1" w:themeTint="80"/>
         </w:rPr>
-        <w:t xml:space="preserve">  </w:t>
-      </w:r>
-      <w:proofErr w:type="gramEnd"/>
-      <w:r>
+        <w:t>const C = () =&gt; ””;      // programming language is JavaScript</w:t>
+      </w:r>
+    </w:p>
+    <w:p>
+      <w:pPr>
         <w:rPr>
           <w:rFonts w:ascii="Consolas" w:hAnsi="Consolas"/>
           <w:color w:val="7F7F7F" w:themeColor="text1" w:themeTint="80"/>
         </w:rPr>
-        <w:t xml:space="preserve">  </w:t>
-      </w:r>
+      </w:pPr>
       <w:r>
         <w:rPr>
           <w:rFonts w:ascii="Consolas" w:hAnsi="Consolas"/>
           <w:color w:val="7F7F7F" w:themeColor="text1" w:themeTint="80"/>
         </w:rPr>
-        <w:t xml:space="preserve"> // programming language is Rust</w:t>
+        <w:t>const B = () =&gt; C();</w:t>
       </w:r>
     </w:p>
     <w:p>
@@ -190,603 +358,308 @@
           <w:rFonts w:ascii="Consolas" w:hAnsi="Consolas"/>
           <w:color w:val="7F7F7F" w:themeColor="text1" w:themeTint="80"/>
         </w:rPr>
-        <w:t xml:space="preserve">    </w:t>
-      </w:r>
-      <w:r>
+        <w:t>const A = () =&gt; B();</w:t>
+      </w:r>
+    </w:p>
+    <w:p>
+      <w:pPr>
         <w:rPr>
           <w:rFonts w:ascii="Consolas" w:hAnsi="Consolas"/>
           <w:color w:val="7F7F7F" w:themeColor="text1" w:themeTint="80"/>
         </w:rPr>
-        <w:t>x</w:t>
-      </w:r>
+      </w:pPr>
       <w:r>
         <w:rPr>
           <w:rFonts w:ascii="Consolas" w:hAnsi="Consolas"/>
           <w:color w:val="7F7F7F" w:themeColor="text1" w:themeTint="80"/>
         </w:rPr>
-        <w:t xml:space="preserve">: </w:t>
-      </w:r>
-      <w:r>
-        <w:rPr>
-          <w:rFonts w:ascii="Consolas" w:hAnsi="Consolas"/>
-          <w:color w:val="7F7F7F" w:themeColor="text1" w:themeTint="80"/>
-        </w:rPr>
-        <w:t>f64</w:t>
-      </w:r>
-      <w:r>
-        <w:rPr>
-          <w:rFonts w:ascii="Consolas" w:hAnsi="Consolas"/>
-          <w:color w:val="7F7F7F" w:themeColor="text1" w:themeTint="80"/>
-        </w:rPr>
-        <w:t>,</w:t>
-      </w:r>
-    </w:p>
-    <w:p>
-      <w:pPr>
-        <w:rPr>
-          <w:rFonts w:ascii="Consolas" w:hAnsi="Consolas"/>
-          <w:color w:val="7F7F7F" w:themeColor="text1" w:themeTint="80"/>
-        </w:rPr>
-      </w:pPr>
-      <w:r>
-        <w:rPr>
-          <w:rFonts w:ascii="Consolas" w:hAnsi="Consolas"/>
-          <w:color w:val="7F7F7F" w:themeColor="text1" w:themeTint="80"/>
-        </w:rPr>
-        <w:t xml:space="preserve">    </w:t>
-      </w:r>
-      <w:r>
-        <w:rPr>
-          <w:rFonts w:ascii="Consolas" w:hAnsi="Consolas"/>
-          <w:color w:val="7F7F7F" w:themeColor="text1" w:themeTint="80"/>
-        </w:rPr>
-        <w:t>y</w:t>
-      </w:r>
-      <w:r>
-        <w:rPr>
-          <w:rFonts w:ascii="Consolas" w:hAnsi="Consolas"/>
-          <w:color w:val="7F7F7F" w:themeColor="text1" w:themeTint="80"/>
-        </w:rPr>
-        <w:t xml:space="preserve">: </w:t>
-      </w:r>
-      <w:r>
-        <w:rPr>
-          <w:rFonts w:ascii="Consolas" w:hAnsi="Consolas"/>
-          <w:color w:val="7F7F7F" w:themeColor="text1" w:themeTint="80"/>
-        </w:rPr>
-        <w:t>f64,</w:t>
-      </w:r>
-    </w:p>
-    <w:p>
-      <w:pPr>
-        <w:rPr>
-          <w:rFonts w:ascii="Consolas" w:hAnsi="Consolas"/>
-          <w:color w:val="7F7F7F" w:themeColor="text1" w:themeTint="80"/>
-        </w:rPr>
-      </w:pPr>
-      <w:r>
-        <w:rPr>
-          <w:rFonts w:ascii="Consolas" w:hAnsi="Consolas"/>
-          <w:color w:val="7F7F7F" w:themeColor="text1" w:themeTint="80"/>
-        </w:rPr>
-        <w:t>}</w:t>
-      </w:r>
-    </w:p>
-    <w:p>
-      <w:pPr>
-        <w:rPr>
-          <w:color w:val="2F5496" w:themeColor="accent1" w:themeShade="BF"/>
-        </w:rPr>
-      </w:pPr>
+        <w:t>A();</w:t>
+      </w:r>
+    </w:p>
+    <w:p>
+      <w:pPr>
+        <w:rPr>
+          <w:rFonts w:ascii="Consolas" w:hAnsi="Consolas"/>
+        </w:rPr>
+      </w:pPr>
+    </w:p>
+    <w:p>
+      <w:pPr>
+        <w:rPr>
+          <w:rFonts w:ascii="Consolas" w:hAnsi="Consolas"/>
+          <w:color w:val="2F5496" w:themeColor="accent1" w:themeShade="BF"/>
+        </w:rPr>
+      </w:pPr>
+      <w:r>
+        <w:rPr>
+          <w:rFonts w:ascii="Consolas" w:hAnsi="Consolas"/>
+          <w:color w:val="2F5496" w:themeColor="accent1" w:themeShade="BF"/>
+        </w:rPr>
+        <w:t>run stack example of above program</w:t>
+      </w:r>
+    </w:p>
+    <w:p>
+      <w:pPr>
+        <w:rPr>
+          <w:rFonts w:ascii="Consolas" w:hAnsi="Consolas"/>
+          <w:color w:val="2F5496" w:themeColor="accent1" w:themeShade="BF"/>
+        </w:rPr>
+      </w:pPr>
+      <w:r>
+        <w:rPr>
+          <w:rFonts w:ascii="Consolas" w:hAnsi="Consolas"/>
+          <w:color w:val="2F5496" w:themeColor="accent1" w:themeShade="BF"/>
+        </w:rPr>
+        <w:t>[global]</w:t>
+      </w:r>
+    </w:p>
+    <w:p>
+      <w:pPr>
+        <w:rPr>
+          <w:rFonts w:ascii="Consolas" w:hAnsi="Consolas"/>
+          <w:color w:val="2F5496" w:themeColor="accent1" w:themeShade="BF"/>
+        </w:rPr>
+      </w:pPr>
+      <w:r>
+        <w:rPr>
+          <w:rFonts w:ascii="Consolas" w:hAnsi="Consolas"/>
+          <w:color w:val="2F5496" w:themeColor="accent1" w:themeShade="BF"/>
+        </w:rPr>
+        <w:t xml:space="preserve">[global] </w:t>
+      </w:r>
+      <w:r>
+        <w:rPr>
+          <w:rFonts w:ascii="Consolas" w:hAnsi="Consolas"/>
+          <w:color w:val="2F5496" w:themeColor="accent1" w:themeShade="BF"/>
+        </w:rPr>
+        <w:t>-&gt;</w:t>
+      </w:r>
+      <w:r>
+        <w:rPr>
+          <w:rFonts w:ascii="Consolas" w:hAnsi="Consolas"/>
+          <w:color w:val="2F5496" w:themeColor="accent1" w:themeShade="BF"/>
+        </w:rPr>
+        <w:t xml:space="preserve"> [A]</w:t>
+      </w:r>
+    </w:p>
+    <w:p>
+      <w:pPr>
+        <w:rPr>
+          <w:rFonts w:ascii="Consolas" w:hAnsi="Consolas"/>
+          <w:color w:val="2F5496" w:themeColor="accent1" w:themeShade="BF"/>
+        </w:rPr>
+      </w:pPr>
+      <w:r>
+        <w:rPr>
+          <w:rFonts w:ascii="Consolas" w:hAnsi="Consolas"/>
+          <w:color w:val="2F5496" w:themeColor="accent1" w:themeShade="BF"/>
+        </w:rPr>
+        <w:t xml:space="preserve">[global] </w:t>
+      </w:r>
+      <w:r>
+        <w:rPr>
+          <w:rFonts w:ascii="Consolas" w:hAnsi="Consolas"/>
+          <w:color w:val="2F5496" w:themeColor="accent1" w:themeShade="BF"/>
+        </w:rPr>
+        <w:t>-&gt;</w:t>
+      </w:r>
+      <w:r>
+        <w:rPr>
+          <w:rFonts w:ascii="Consolas" w:hAnsi="Consolas"/>
+          <w:color w:val="2F5496" w:themeColor="accent1" w:themeShade="BF"/>
+        </w:rPr>
+        <w:t xml:space="preserve"> [A] </w:t>
+      </w:r>
+      <w:r>
+        <w:rPr>
+          <w:rFonts w:ascii="Consolas" w:hAnsi="Consolas"/>
+          <w:color w:val="2F5496" w:themeColor="accent1" w:themeShade="BF"/>
+        </w:rPr>
+        <w:t xml:space="preserve">-&gt; </w:t>
+      </w:r>
+      <w:r>
+        <w:rPr>
+          <w:rFonts w:ascii="Consolas" w:hAnsi="Consolas"/>
+          <w:color w:val="2F5496" w:themeColor="accent1" w:themeShade="BF"/>
+        </w:rPr>
+        <w:t>[B]</w:t>
+      </w:r>
+    </w:p>
+    <w:p>
+      <w:pPr>
+        <w:rPr>
+          <w:rFonts w:ascii="Consolas" w:hAnsi="Consolas"/>
+          <w:color w:val="2F5496" w:themeColor="accent1" w:themeShade="BF"/>
+        </w:rPr>
+      </w:pPr>
+      <w:r>
+        <w:rPr>
+          <w:rFonts w:ascii="Consolas" w:hAnsi="Consolas"/>
+          <w:color w:val="2F5496" w:themeColor="accent1" w:themeShade="BF"/>
+        </w:rPr>
+        <w:t xml:space="preserve">[global] </w:t>
+      </w:r>
+      <w:r>
+        <w:rPr>
+          <w:rFonts w:ascii="Consolas" w:hAnsi="Consolas"/>
+          <w:color w:val="2F5496" w:themeColor="accent1" w:themeShade="BF"/>
+        </w:rPr>
+        <w:t xml:space="preserve">-&gt; </w:t>
+      </w:r>
+      <w:r>
+        <w:rPr>
+          <w:rFonts w:ascii="Consolas" w:hAnsi="Consolas"/>
+          <w:color w:val="2F5496" w:themeColor="accent1" w:themeShade="BF"/>
+        </w:rPr>
+        <w:t xml:space="preserve">[A] </w:t>
+      </w:r>
+      <w:r>
+        <w:rPr>
+          <w:rFonts w:ascii="Consolas" w:hAnsi="Consolas"/>
+          <w:color w:val="2F5496" w:themeColor="accent1" w:themeShade="BF"/>
+        </w:rPr>
+        <w:t xml:space="preserve">-&gt; </w:t>
+      </w:r>
+      <w:r>
+        <w:rPr>
+          <w:rFonts w:ascii="Consolas" w:hAnsi="Consolas"/>
+          <w:color w:val="2F5496" w:themeColor="accent1" w:themeShade="BF"/>
+        </w:rPr>
+        <w:t xml:space="preserve">[B] </w:t>
+      </w:r>
+      <w:r>
+        <w:rPr>
+          <w:rFonts w:ascii="Consolas" w:hAnsi="Consolas"/>
+          <w:color w:val="2F5496" w:themeColor="accent1" w:themeShade="BF"/>
+        </w:rPr>
+        <w:t xml:space="preserve">-&gt; </w:t>
+      </w:r>
+      <w:r>
+        <w:rPr>
+          <w:rFonts w:ascii="Consolas" w:hAnsi="Consolas"/>
+          <w:color w:val="2F5496" w:themeColor="accent1" w:themeShade="BF"/>
+        </w:rPr>
+        <w:t>[C]</w:t>
+      </w:r>
+    </w:p>
+    <w:p>
+      <w:pPr>
+        <w:rPr>
+          <w:rFonts w:ascii="Consolas" w:hAnsi="Consolas"/>
+          <w:color w:val="2F5496" w:themeColor="accent1" w:themeShade="BF"/>
+        </w:rPr>
+      </w:pPr>
+      <w:r>
+        <w:rPr>
+          <w:rFonts w:ascii="Consolas" w:hAnsi="Consolas"/>
+          <w:color w:val="2F5496" w:themeColor="accent1" w:themeShade="BF"/>
+        </w:rPr>
+        <w:t xml:space="preserve">[global] </w:t>
+      </w:r>
+      <w:r>
+        <w:rPr>
+          <w:rFonts w:ascii="Consolas" w:hAnsi="Consolas"/>
+          <w:color w:val="2F5496" w:themeColor="accent1" w:themeShade="BF"/>
+        </w:rPr>
+        <w:t xml:space="preserve">-&gt; </w:t>
+      </w:r>
+      <w:r>
+        <w:rPr>
+          <w:rFonts w:ascii="Consolas" w:hAnsi="Consolas"/>
+          <w:color w:val="2F5496" w:themeColor="accent1" w:themeShade="BF"/>
+        </w:rPr>
+        <w:t xml:space="preserve">[A] </w:t>
+      </w:r>
+      <w:r>
+        <w:rPr>
+          <w:rFonts w:ascii="Consolas" w:hAnsi="Consolas"/>
+          <w:color w:val="2F5496" w:themeColor="accent1" w:themeShade="BF"/>
+        </w:rPr>
+        <w:t xml:space="preserve">-&gt; </w:t>
+      </w:r>
+      <w:r>
+        <w:rPr>
+          <w:rFonts w:ascii="Consolas" w:hAnsi="Consolas"/>
+          <w:color w:val="2F5496" w:themeColor="accent1" w:themeShade="BF"/>
+        </w:rPr>
+        <w:t>[B] // C returns</w:t>
+      </w:r>
+    </w:p>
+    <w:p>
+      <w:pPr>
+        <w:rPr>
+          <w:rFonts w:ascii="Consolas" w:hAnsi="Consolas"/>
+          <w:color w:val="2F5496" w:themeColor="accent1" w:themeShade="BF"/>
+        </w:rPr>
+      </w:pPr>
+      <w:r>
+        <w:rPr>
+          <w:rFonts w:ascii="Consolas" w:hAnsi="Consolas"/>
+          <w:color w:val="2F5496" w:themeColor="accent1" w:themeShade="BF"/>
+        </w:rPr>
+        <w:t xml:space="preserve">[global] </w:t>
+      </w:r>
+      <w:r>
+        <w:rPr>
+          <w:rFonts w:ascii="Consolas" w:hAnsi="Consolas"/>
+          <w:color w:val="2F5496" w:themeColor="accent1" w:themeShade="BF"/>
+        </w:rPr>
+        <w:t xml:space="preserve">-&gt; </w:t>
+      </w:r>
+      <w:r>
+        <w:rPr>
+          <w:rFonts w:ascii="Consolas" w:hAnsi="Consolas"/>
+          <w:color w:val="2F5496" w:themeColor="accent1" w:themeShade="BF"/>
+        </w:rPr>
+        <w:t>[A] // B returns</w:t>
+      </w:r>
+    </w:p>
+    <w:p>
+      <w:pPr>
+        <w:rPr>
+          <w:rFonts w:ascii="Consolas" w:hAnsi="Consolas"/>
+          <w:color w:val="2F5496" w:themeColor="accent1" w:themeShade="BF"/>
+        </w:rPr>
+      </w:pPr>
+      <w:r>
+        <w:rPr>
+          <w:rFonts w:ascii="Consolas" w:hAnsi="Consolas"/>
+          <w:color w:val="2F5496" w:themeColor="accent1" w:themeShade="BF"/>
+        </w:rPr>
+        <w:t>[global] // A returns</w:t>
+      </w:r>
+    </w:p>
+    <w:p>
+      <w:pPr>
+        <w:pStyle w:val="Heading1"/>
+      </w:pPr>
+      <w:r>
+        <w:t>[</w:t>
+      </w:r>
+      <w:r>
+        <w:t>30</w:t>
+      </w:r>
+      <w:r>
+        <w:t xml:space="preserve"> points] </w:t>
+      </w:r>
+      <w:r>
+        <w:t xml:space="preserve">For each of the following pairs of programming language concepts, briefly describe an important </w:t>
+      </w:r>
+      <w:r>
+        <w:rPr>
+          <w:u w:val="single"/>
+        </w:rPr>
+        <w:t>difference</w:t>
+      </w:r>
+      <w:r>
+        <w:t xml:space="preserve"> between the two. Do NOT merely define each term – differentiate them!</w:t>
+      </w:r>
     </w:p>
     <w:p>
       <w:pPr>
         <w:pStyle w:val="Heading2"/>
       </w:pPr>
       <w:r>
-        <w:t>Runtime (calling) stack</w:t>
-      </w:r>
-    </w:p>
-    <w:p>
-      <w:pPr>
-        <w:rPr>
-          <w:color w:val="2F5496" w:themeColor="accent1" w:themeShade="BF"/>
-        </w:rPr>
-      </w:pPr>
-      <w:r>
-        <w:rPr>
-          <w:color w:val="2F5496" w:themeColor="accent1" w:themeShade="BF"/>
-        </w:rPr>
-        <w:t xml:space="preserve">The runtime calling stack (or simply the “call stack”) is a data structure which is (almost always) autogenerated by the compiler and used by the runtime to keep track of </w:t>
-      </w:r>
-      <w:r>
-        <w:rPr>
-          <w:color w:val="2F5496" w:themeColor="accent1" w:themeShade="BF"/>
-        </w:rPr>
-        <w:t>function calls</w:t>
-      </w:r>
-      <w:r>
-        <w:rPr>
-          <w:color w:val="2F5496" w:themeColor="accent1" w:themeShade="BF"/>
-        </w:rPr>
-        <w:t xml:space="preserve"> </w:t>
-      </w:r>
-      <w:r>
-        <w:rPr>
-          <w:color w:val="2F5496" w:themeColor="accent1" w:themeShade="BF"/>
-        </w:rPr>
-        <w:t xml:space="preserve">during </w:t>
-      </w:r>
-      <w:r>
-        <w:rPr>
-          <w:color w:val="2F5496" w:themeColor="accent1" w:themeShade="BF"/>
-        </w:rPr>
-        <w:t>program</w:t>
-      </w:r>
-      <w:r>
-        <w:rPr>
-          <w:color w:val="2F5496" w:themeColor="accent1" w:themeShade="BF"/>
-        </w:rPr>
-        <w:t xml:space="preserve"> execution</w:t>
-      </w:r>
-      <w:r>
-        <w:rPr>
-          <w:color w:val="2F5496" w:themeColor="accent1" w:themeShade="BF"/>
-        </w:rPr>
-        <w:t>.</w:t>
-      </w:r>
-    </w:p>
-    <w:p/>
-    <w:p>
-      <w:pPr>
-        <w:rPr>
-          <w:rFonts w:ascii="Consolas" w:hAnsi="Consolas"/>
-          <w:color w:val="7F7F7F" w:themeColor="text1" w:themeTint="80"/>
-        </w:rPr>
-      </w:pPr>
-      <w:r>
-        <w:rPr>
-          <w:rFonts w:ascii="Consolas" w:hAnsi="Consolas"/>
-          <w:color w:val="7F7F7F" w:themeColor="text1" w:themeTint="80"/>
-        </w:rPr>
-        <w:t>const C = () =</w:t>
-      </w:r>
-      <w:proofErr w:type="gramStart"/>
-      <w:r>
-        <w:rPr>
-          <w:rFonts w:ascii="Consolas" w:hAnsi="Consolas"/>
-          <w:color w:val="7F7F7F" w:themeColor="text1" w:themeTint="80"/>
-        </w:rPr>
-        <w:t>&gt;</w:t>
-      </w:r>
-      <w:r>
-        <w:rPr>
-          <w:rFonts w:ascii="Consolas" w:hAnsi="Consolas"/>
-          <w:color w:val="7F7F7F" w:themeColor="text1" w:themeTint="80"/>
-        </w:rPr>
-        <w:t xml:space="preserve"> ”</w:t>
-      </w:r>
-      <w:proofErr w:type="gramEnd"/>
-      <w:r>
-        <w:rPr>
-          <w:rFonts w:ascii="Consolas" w:hAnsi="Consolas"/>
-          <w:color w:val="7F7F7F" w:themeColor="text1" w:themeTint="80"/>
-        </w:rPr>
-        <w:t>”</w:t>
-      </w:r>
-      <w:r>
-        <w:rPr>
-          <w:rFonts w:ascii="Consolas" w:hAnsi="Consolas"/>
-          <w:color w:val="7F7F7F" w:themeColor="text1" w:themeTint="80"/>
-        </w:rPr>
-        <w:t>;</w:t>
-      </w:r>
-      <w:r>
-        <w:rPr>
-          <w:rFonts w:ascii="Consolas" w:hAnsi="Consolas"/>
-          <w:color w:val="7F7F7F" w:themeColor="text1" w:themeTint="80"/>
-        </w:rPr>
-        <w:t xml:space="preserve">      // programming language is JavaScript</w:t>
-      </w:r>
-    </w:p>
-    <w:p>
-      <w:pPr>
-        <w:rPr>
-          <w:rFonts w:ascii="Consolas" w:hAnsi="Consolas"/>
-          <w:color w:val="7F7F7F" w:themeColor="text1" w:themeTint="80"/>
-        </w:rPr>
-      </w:pPr>
-      <w:r>
-        <w:rPr>
-          <w:rFonts w:ascii="Consolas" w:hAnsi="Consolas"/>
-          <w:color w:val="7F7F7F" w:themeColor="text1" w:themeTint="80"/>
-        </w:rPr>
-        <w:t xml:space="preserve">const B = () =&gt; </w:t>
-      </w:r>
-      <w:proofErr w:type="gramStart"/>
-      <w:r>
-        <w:rPr>
-          <w:rFonts w:ascii="Consolas" w:hAnsi="Consolas"/>
-          <w:color w:val="7F7F7F" w:themeColor="text1" w:themeTint="80"/>
-        </w:rPr>
-        <w:t>C();</w:t>
-      </w:r>
-      <w:proofErr w:type="gramEnd"/>
-    </w:p>
-    <w:p>
-      <w:pPr>
-        <w:rPr>
-          <w:rFonts w:ascii="Consolas" w:hAnsi="Consolas"/>
-          <w:color w:val="7F7F7F" w:themeColor="text1" w:themeTint="80"/>
-        </w:rPr>
-      </w:pPr>
-      <w:r>
-        <w:rPr>
-          <w:rFonts w:ascii="Consolas" w:hAnsi="Consolas"/>
-          <w:color w:val="7F7F7F" w:themeColor="text1" w:themeTint="80"/>
-        </w:rPr>
-        <w:t xml:space="preserve">const A = () =&gt; </w:t>
-      </w:r>
-      <w:proofErr w:type="gramStart"/>
-      <w:r>
-        <w:rPr>
-          <w:rFonts w:ascii="Consolas" w:hAnsi="Consolas"/>
-          <w:color w:val="7F7F7F" w:themeColor="text1" w:themeTint="80"/>
-        </w:rPr>
-        <w:t>B();</w:t>
-      </w:r>
-      <w:proofErr w:type="gramEnd"/>
-    </w:p>
-    <w:p>
-      <w:pPr>
-        <w:rPr>
-          <w:rFonts w:ascii="Consolas" w:hAnsi="Consolas"/>
-          <w:color w:val="7F7F7F" w:themeColor="text1" w:themeTint="80"/>
-        </w:rPr>
-      </w:pPr>
-      <w:proofErr w:type="gramStart"/>
-      <w:r>
-        <w:rPr>
-          <w:rFonts w:ascii="Consolas" w:hAnsi="Consolas"/>
-          <w:color w:val="7F7F7F" w:themeColor="text1" w:themeTint="80"/>
-        </w:rPr>
-        <w:t>A();</w:t>
-      </w:r>
-      <w:proofErr w:type="gramEnd"/>
-    </w:p>
-    <w:p>
-      <w:pPr>
-        <w:rPr>
-          <w:rFonts w:ascii="Consolas" w:hAnsi="Consolas"/>
-        </w:rPr>
-      </w:pPr>
-    </w:p>
-    <w:p>
-      <w:pPr>
-        <w:rPr>
-          <w:rFonts w:ascii="Consolas" w:hAnsi="Consolas"/>
-          <w:color w:val="2F5496" w:themeColor="accent1" w:themeShade="BF"/>
-        </w:rPr>
-      </w:pPr>
-      <w:r>
-        <w:rPr>
-          <w:rFonts w:ascii="Consolas" w:hAnsi="Consolas"/>
-          <w:color w:val="2F5496" w:themeColor="accent1" w:themeShade="BF"/>
-        </w:rPr>
-        <w:t>run stack example of above program</w:t>
-      </w:r>
-    </w:p>
-    <w:p>
-      <w:pPr>
-        <w:rPr>
-          <w:rFonts w:ascii="Consolas" w:hAnsi="Consolas"/>
-          <w:color w:val="2F5496" w:themeColor="accent1" w:themeShade="BF"/>
-        </w:rPr>
-      </w:pPr>
-      <w:r>
-        <w:rPr>
-          <w:rFonts w:ascii="Consolas" w:hAnsi="Consolas"/>
-          <w:color w:val="2F5496" w:themeColor="accent1" w:themeShade="BF"/>
-        </w:rPr>
-        <w:t>[global]</w:t>
-      </w:r>
-    </w:p>
-    <w:p>
-      <w:pPr>
-        <w:rPr>
-          <w:rFonts w:ascii="Consolas" w:hAnsi="Consolas"/>
-          <w:color w:val="2F5496" w:themeColor="accent1" w:themeShade="BF"/>
-        </w:rPr>
-      </w:pPr>
-      <w:r>
-        <w:rPr>
-          <w:rFonts w:ascii="Consolas" w:hAnsi="Consolas"/>
-          <w:color w:val="2F5496" w:themeColor="accent1" w:themeShade="BF"/>
-        </w:rPr>
-        <w:t xml:space="preserve">[global] </w:t>
-      </w:r>
-      <w:r>
-        <w:rPr>
-          <w:rFonts w:ascii="Consolas" w:hAnsi="Consolas"/>
-          <w:color w:val="2F5496" w:themeColor="accent1" w:themeShade="BF"/>
-        </w:rPr>
-        <w:t>-&gt;</w:t>
-      </w:r>
-      <w:r>
-        <w:rPr>
-          <w:rFonts w:ascii="Consolas" w:hAnsi="Consolas"/>
-          <w:color w:val="2F5496" w:themeColor="accent1" w:themeShade="BF"/>
-        </w:rPr>
-        <w:t xml:space="preserve"> [A]</w:t>
-      </w:r>
-    </w:p>
-    <w:p>
-      <w:pPr>
-        <w:rPr>
-          <w:rFonts w:ascii="Consolas" w:hAnsi="Consolas"/>
-          <w:color w:val="2F5496" w:themeColor="accent1" w:themeShade="BF"/>
-        </w:rPr>
-      </w:pPr>
-      <w:r>
-        <w:rPr>
-          <w:rFonts w:ascii="Consolas" w:hAnsi="Consolas"/>
-          <w:color w:val="2F5496" w:themeColor="accent1" w:themeShade="BF"/>
-        </w:rPr>
-        <w:t xml:space="preserve">[global] </w:t>
-      </w:r>
-      <w:r>
-        <w:rPr>
-          <w:rFonts w:ascii="Consolas" w:hAnsi="Consolas"/>
-          <w:color w:val="2F5496" w:themeColor="accent1" w:themeShade="BF"/>
-        </w:rPr>
-        <w:t>-&gt;</w:t>
-      </w:r>
-      <w:r>
-        <w:rPr>
-          <w:rFonts w:ascii="Consolas" w:hAnsi="Consolas"/>
-          <w:color w:val="2F5496" w:themeColor="accent1" w:themeShade="BF"/>
-        </w:rPr>
-        <w:t xml:space="preserve"> [A] </w:t>
-      </w:r>
-      <w:r>
-        <w:rPr>
-          <w:rFonts w:ascii="Consolas" w:hAnsi="Consolas"/>
-          <w:color w:val="2F5496" w:themeColor="accent1" w:themeShade="BF"/>
-        </w:rPr>
-        <w:t>-&gt;</w:t>
-      </w:r>
-      <w:r>
-        <w:rPr>
-          <w:rFonts w:ascii="Consolas" w:hAnsi="Consolas"/>
-          <w:color w:val="2F5496" w:themeColor="accent1" w:themeShade="BF"/>
-        </w:rPr>
-        <w:t xml:space="preserve"> </w:t>
-      </w:r>
-      <w:r>
-        <w:rPr>
-          <w:rFonts w:ascii="Consolas" w:hAnsi="Consolas"/>
-          <w:color w:val="2F5496" w:themeColor="accent1" w:themeShade="BF"/>
-        </w:rPr>
-        <w:t>[B]</w:t>
-      </w:r>
-    </w:p>
-    <w:p>
-      <w:pPr>
-        <w:rPr>
-          <w:rFonts w:ascii="Consolas" w:hAnsi="Consolas"/>
-          <w:color w:val="2F5496" w:themeColor="accent1" w:themeShade="BF"/>
-        </w:rPr>
-      </w:pPr>
-      <w:r>
-        <w:rPr>
-          <w:rFonts w:ascii="Consolas" w:hAnsi="Consolas"/>
-          <w:color w:val="2F5496" w:themeColor="accent1" w:themeShade="BF"/>
-        </w:rPr>
-        <w:t xml:space="preserve">[global] </w:t>
-      </w:r>
-      <w:r>
-        <w:rPr>
-          <w:rFonts w:ascii="Consolas" w:hAnsi="Consolas"/>
-          <w:color w:val="2F5496" w:themeColor="accent1" w:themeShade="BF"/>
-        </w:rPr>
-        <w:t>-&gt;</w:t>
-      </w:r>
-      <w:r>
-        <w:rPr>
-          <w:rFonts w:ascii="Consolas" w:hAnsi="Consolas"/>
-          <w:color w:val="2F5496" w:themeColor="accent1" w:themeShade="BF"/>
-        </w:rPr>
-        <w:t xml:space="preserve"> </w:t>
-      </w:r>
-      <w:r>
-        <w:rPr>
-          <w:rFonts w:ascii="Consolas" w:hAnsi="Consolas"/>
-          <w:color w:val="2F5496" w:themeColor="accent1" w:themeShade="BF"/>
-        </w:rPr>
-        <w:t xml:space="preserve">[A] </w:t>
-      </w:r>
-      <w:r>
-        <w:rPr>
-          <w:rFonts w:ascii="Consolas" w:hAnsi="Consolas"/>
-          <w:color w:val="2F5496" w:themeColor="accent1" w:themeShade="BF"/>
-        </w:rPr>
-        <w:t>-&gt;</w:t>
-      </w:r>
-      <w:r>
-        <w:rPr>
-          <w:rFonts w:ascii="Consolas" w:hAnsi="Consolas"/>
-          <w:color w:val="2F5496" w:themeColor="accent1" w:themeShade="BF"/>
-        </w:rPr>
-        <w:t xml:space="preserve"> </w:t>
-      </w:r>
-      <w:r>
-        <w:rPr>
-          <w:rFonts w:ascii="Consolas" w:hAnsi="Consolas"/>
-          <w:color w:val="2F5496" w:themeColor="accent1" w:themeShade="BF"/>
-        </w:rPr>
-        <w:t xml:space="preserve">[B] </w:t>
-      </w:r>
-      <w:r>
-        <w:rPr>
-          <w:rFonts w:ascii="Consolas" w:hAnsi="Consolas"/>
-          <w:color w:val="2F5496" w:themeColor="accent1" w:themeShade="BF"/>
-        </w:rPr>
-        <w:t>-&gt;</w:t>
-      </w:r>
-      <w:r>
-        <w:rPr>
-          <w:rFonts w:ascii="Consolas" w:hAnsi="Consolas"/>
-          <w:color w:val="2F5496" w:themeColor="accent1" w:themeShade="BF"/>
-        </w:rPr>
-        <w:t xml:space="preserve"> </w:t>
-      </w:r>
-      <w:r>
-        <w:rPr>
-          <w:rFonts w:ascii="Consolas" w:hAnsi="Consolas"/>
-          <w:color w:val="2F5496" w:themeColor="accent1" w:themeShade="BF"/>
-        </w:rPr>
-        <w:t>[C]</w:t>
-      </w:r>
-    </w:p>
-    <w:p>
-      <w:pPr>
-        <w:rPr>
-          <w:rFonts w:ascii="Consolas" w:hAnsi="Consolas"/>
-          <w:color w:val="2F5496" w:themeColor="accent1" w:themeShade="BF"/>
-        </w:rPr>
-      </w:pPr>
-      <w:r>
-        <w:rPr>
-          <w:rFonts w:ascii="Consolas" w:hAnsi="Consolas"/>
-          <w:color w:val="2F5496" w:themeColor="accent1" w:themeShade="BF"/>
-        </w:rPr>
-        <w:t xml:space="preserve">[global] </w:t>
-      </w:r>
-      <w:r>
-        <w:rPr>
-          <w:rFonts w:ascii="Consolas" w:hAnsi="Consolas"/>
-          <w:color w:val="2F5496" w:themeColor="accent1" w:themeShade="BF"/>
-        </w:rPr>
-        <w:t>-&gt;</w:t>
-      </w:r>
-      <w:r>
-        <w:rPr>
-          <w:rFonts w:ascii="Consolas" w:hAnsi="Consolas"/>
-          <w:color w:val="2F5496" w:themeColor="accent1" w:themeShade="BF"/>
-        </w:rPr>
-        <w:t xml:space="preserve"> </w:t>
-      </w:r>
-      <w:r>
-        <w:rPr>
-          <w:rFonts w:ascii="Consolas" w:hAnsi="Consolas"/>
-          <w:color w:val="2F5496" w:themeColor="accent1" w:themeShade="BF"/>
-        </w:rPr>
-        <w:t xml:space="preserve">[A] </w:t>
-      </w:r>
-      <w:r>
-        <w:rPr>
-          <w:rFonts w:ascii="Consolas" w:hAnsi="Consolas"/>
-          <w:color w:val="2F5496" w:themeColor="accent1" w:themeShade="BF"/>
-        </w:rPr>
-        <w:t>-&gt;</w:t>
-      </w:r>
-      <w:r>
-        <w:rPr>
-          <w:rFonts w:ascii="Consolas" w:hAnsi="Consolas"/>
-          <w:color w:val="2F5496" w:themeColor="accent1" w:themeShade="BF"/>
-        </w:rPr>
-        <w:t xml:space="preserve"> </w:t>
-      </w:r>
-      <w:r>
-        <w:rPr>
-          <w:rFonts w:ascii="Consolas" w:hAnsi="Consolas"/>
-          <w:color w:val="2F5496" w:themeColor="accent1" w:themeShade="BF"/>
-        </w:rPr>
-        <w:t>[B] // C returns</w:t>
-      </w:r>
-    </w:p>
-    <w:p>
-      <w:pPr>
-        <w:rPr>
-          <w:rFonts w:ascii="Consolas" w:hAnsi="Consolas"/>
-          <w:color w:val="2F5496" w:themeColor="accent1" w:themeShade="BF"/>
-        </w:rPr>
-      </w:pPr>
-      <w:r>
-        <w:rPr>
-          <w:rFonts w:ascii="Consolas" w:hAnsi="Consolas"/>
-          <w:color w:val="2F5496" w:themeColor="accent1" w:themeShade="BF"/>
-        </w:rPr>
-        <w:t xml:space="preserve">[global] </w:t>
-      </w:r>
-      <w:r>
-        <w:rPr>
-          <w:rFonts w:ascii="Consolas" w:hAnsi="Consolas"/>
-          <w:color w:val="2F5496" w:themeColor="accent1" w:themeShade="BF"/>
-        </w:rPr>
-        <w:t>-&gt;</w:t>
-      </w:r>
-      <w:r>
-        <w:rPr>
-          <w:rFonts w:ascii="Consolas" w:hAnsi="Consolas"/>
-          <w:color w:val="2F5496" w:themeColor="accent1" w:themeShade="BF"/>
-        </w:rPr>
-        <w:t xml:space="preserve"> </w:t>
-      </w:r>
-      <w:r>
-        <w:rPr>
-          <w:rFonts w:ascii="Consolas" w:hAnsi="Consolas"/>
-          <w:color w:val="2F5496" w:themeColor="accent1" w:themeShade="BF"/>
-        </w:rPr>
-        <w:t>[A] // B returns</w:t>
-      </w:r>
-    </w:p>
-    <w:p>
-      <w:pPr>
-        <w:rPr>
-          <w:rFonts w:ascii="Consolas" w:hAnsi="Consolas"/>
-          <w:color w:val="2F5496" w:themeColor="accent1" w:themeShade="BF"/>
-        </w:rPr>
-      </w:pPr>
-      <w:r>
-        <w:rPr>
-          <w:rFonts w:ascii="Consolas" w:hAnsi="Consolas"/>
-          <w:color w:val="2F5496" w:themeColor="accent1" w:themeShade="BF"/>
-        </w:rPr>
-        <w:t>[global] // A returns</w:t>
-      </w:r>
-    </w:p>
-    <w:p>
-      <w:pPr>
-        <w:pStyle w:val="Heading1"/>
-      </w:pPr>
-      <w:r>
-        <w:t>[</w:t>
-      </w:r>
-      <w:r>
-        <w:t>30</w:t>
-      </w:r>
-      <w:r>
-        <w:t xml:space="preserve"> points] </w:t>
-      </w:r>
-      <w:r>
-        <w:t xml:space="preserve">For each of the following pairs of programming language concepts, briefly describe an important </w:t>
-      </w:r>
-      <w:r>
-        <w:rPr>
-          <w:u w:val="single"/>
-        </w:rPr>
-        <w:t>difference</w:t>
-      </w:r>
-      <w:r>
-        <w:t xml:space="preserve"> between the two. Do NOT merely define each term – differentiate them!</w:t>
-      </w:r>
-    </w:p>
-    <w:p>
-      <w:pPr>
-        <w:pStyle w:val="Heading2"/>
-      </w:pPr>
-      <w:r>
         <w:t>Coercion vs. casting</w:t>
       </w:r>
     </w:p>
@@ -800,21 +673,7 @@
         <w:rPr>
           <w:color w:val="2F5496" w:themeColor="accent1" w:themeShade="BF"/>
         </w:rPr>
-        <w:t xml:space="preserve">Coercion and casting are both methods of type conversion. Coercion is handled implicitly while casting is explicit. If a language supports </w:t>
-      </w:r>
-      <w:proofErr w:type="gramStart"/>
-      <w:r>
-        <w:rPr>
-          <w:color w:val="2F5496" w:themeColor="accent1" w:themeShade="BF"/>
-        </w:rPr>
-        <w:t>coercion</w:t>
-      </w:r>
-      <w:proofErr w:type="gramEnd"/>
-      <w:r>
-        <w:rPr>
-          <w:color w:val="2F5496" w:themeColor="accent1" w:themeShade="BF"/>
-        </w:rPr>
-        <w:t xml:space="preserve"> it is normally only </w:t>
+        <w:t xml:space="preserve">Coercion and casting are both methods of type conversion. Coercion is handled implicitly while casting is explicit. If a language supports coercion it is normally only </w:t>
       </w:r>
       <w:r>
         <w:rPr>
@@ -843,21 +702,7 @@
         <w:rPr>
           <w:color w:val="2F5496" w:themeColor="accent1" w:themeShade="BF"/>
         </w:rPr>
-        <w:t xml:space="preserve">Pass-by-value and pass-by-reference are two methods of passing variables into a function. Pass-by-reference passes a pointer to the actual variable while pass-by-value passes a copy of the variable value into the function. If you change a pass-by-reference argument in the </w:t>
-      </w:r>
-      <w:proofErr w:type="gramStart"/>
-      <w:r>
-        <w:rPr>
-          <w:color w:val="2F5496" w:themeColor="accent1" w:themeShade="BF"/>
-        </w:rPr>
-        <w:t>function</w:t>
-      </w:r>
-      <w:proofErr w:type="gramEnd"/>
-      <w:r>
-        <w:rPr>
-          <w:color w:val="2F5496" w:themeColor="accent1" w:themeShade="BF"/>
-        </w:rPr>
-        <w:t xml:space="preserve"> call it will change the value of the original variable, while changing a pass-by-value argument will not affect the original.</w:t>
+        <w:t>Pass-by-value and pass-by-reference are two methods of passing variables into a function. Pass-by-reference passes a pointer to the actual variable while pass-by-value passes a copy of the variable value into the function. If you change a pass-by-reference argument in the function call it will change the value of the original variable, while changing a pass-by-value argument will not affect the original.</w:t>
       </w:r>
     </w:p>
     <w:p>
@@ -923,6 +768,238 @@
     </w:p>
     <w:p>
       <w:pPr>
+        <w:rPr>
+          <w:color w:val="2F5496" w:themeColor="accent1" w:themeShade="BF"/>
+        </w:rPr>
+      </w:pPr>
+      <w:r>
+        <w:rPr>
+          <w:color w:val="2F5496" w:themeColor="accent1" w:themeShade="BF"/>
+        </w:rPr>
+        <w:t>A call stack consists of a collection of activation records. The elements of an activation record are:</w:t>
+      </w:r>
+    </w:p>
+    <w:p>
+      <w:pPr>
+        <w:pStyle w:val="ListParagraph"/>
+        <w:numPr>
+          <w:ilvl w:val="6"/>
+          <w:numId w:val="22"/>
+        </w:numPr>
+        <w:tabs>
+          <w:tab w:val="clear" w:pos="2520"/>
+        </w:tabs>
+        <w:ind w:left="720"/>
+        <w:rPr>
+          <w:color w:val="2F5496" w:themeColor="accent1" w:themeShade="BF"/>
+        </w:rPr>
+      </w:pPr>
+      <w:r>
+        <w:rPr>
+          <w:color w:val="2F5496" w:themeColor="accent1" w:themeShade="BF"/>
+        </w:rPr>
+        <w:t>Return address – points to the location of the calling procedure to resume execution upon completion of the current procedure. (subroutine is a void function. Functions and subroutines are procedures)</w:t>
+      </w:r>
+    </w:p>
+    <w:p>
+      <w:pPr>
+        <w:pStyle w:val="ListParagraph"/>
+        <w:numPr>
+          <w:ilvl w:val="6"/>
+          <w:numId w:val="22"/>
+        </w:numPr>
+        <w:tabs>
+          <w:tab w:val="clear" w:pos="2520"/>
+        </w:tabs>
+        <w:ind w:left="720"/>
+        <w:rPr>
+          <w:color w:val="2F5496" w:themeColor="accent1" w:themeShade="BF"/>
+        </w:rPr>
+      </w:pPr>
+      <w:r>
+        <w:rPr>
+          <w:color w:val="2F5496" w:themeColor="accent1" w:themeShade="BF"/>
+        </w:rPr>
+        <w:t>Dynamic link – points to the parent activation record.</w:t>
+      </w:r>
+    </w:p>
+    <w:p>
+      <w:pPr>
+        <w:pStyle w:val="ListParagraph"/>
+        <w:numPr>
+          <w:ilvl w:val="6"/>
+          <w:numId w:val="22"/>
+        </w:numPr>
+        <w:tabs>
+          <w:tab w:val="clear" w:pos="2520"/>
+        </w:tabs>
+        <w:ind w:left="720"/>
+        <w:rPr>
+          <w:color w:val="2F5496" w:themeColor="accent1" w:themeShade="BF"/>
+        </w:rPr>
+      </w:pPr>
+      <w:r>
+        <w:rPr>
+          <w:color w:val="2F5496" w:themeColor="accent1" w:themeShade="BF"/>
+        </w:rPr>
+        <w:t>Static link - points to the lexically enclosing procedure/module/block.</w:t>
+      </w:r>
+    </w:p>
+    <w:p>
+      <w:pPr>
+        <w:pStyle w:val="ListParagraph"/>
+        <w:numPr>
+          <w:ilvl w:val="6"/>
+          <w:numId w:val="22"/>
+        </w:numPr>
+        <w:tabs>
+          <w:tab w:val="clear" w:pos="2520"/>
+        </w:tabs>
+        <w:ind w:left="720"/>
+        <w:rPr>
+          <w:color w:val="2F5496" w:themeColor="accent1" w:themeShade="BF"/>
+        </w:rPr>
+      </w:pPr>
+      <w:r>
+        <w:rPr>
+          <w:color w:val="2F5496" w:themeColor="accent1" w:themeShade="BF"/>
+        </w:rPr>
+        <w:t>Arguments – holds the input values to the procedure</w:t>
+      </w:r>
+    </w:p>
+    <w:p>
+      <w:pPr>
+        <w:pStyle w:val="ListParagraph"/>
+        <w:numPr>
+          <w:ilvl w:val="6"/>
+          <w:numId w:val="22"/>
+        </w:numPr>
+        <w:tabs>
+          <w:tab w:val="clear" w:pos="2520"/>
+        </w:tabs>
+        <w:ind w:left="720"/>
+        <w:rPr>
+          <w:color w:val="2F5496" w:themeColor="accent1" w:themeShade="BF"/>
+        </w:rPr>
+      </w:pPr>
+      <w:r>
+        <w:rPr>
+          <w:color w:val="2F5496" w:themeColor="accent1" w:themeShade="BF"/>
+        </w:rPr>
+        <w:t>Local variables – holds variables declared within the current procedures scope</w:t>
+      </w:r>
+    </w:p>
+    <w:p>
+      <w:pPr>
+        <w:pStyle w:val="ListParagraph"/>
+        <w:numPr>
+          <w:ilvl w:val="6"/>
+          <w:numId w:val="22"/>
+        </w:numPr>
+        <w:tabs>
+          <w:tab w:val="clear" w:pos="2520"/>
+        </w:tabs>
+        <w:ind w:left="720"/>
+        <w:rPr>
+          <w:color w:val="2F5496" w:themeColor="accent1" w:themeShade="BF"/>
+        </w:rPr>
+      </w:pPr>
+      <w:r>
+        <w:rPr>
+          <w:color w:val="2F5496" w:themeColor="accent1" w:themeShade="BF"/>
+        </w:rPr>
+        <w:t>Return value – present only in function</w:t>
+      </w:r>
+      <w:r>
+        <w:rPr>
+          <w:color w:val="2F5496" w:themeColor="accent1" w:themeShade="BF"/>
+        </w:rPr>
+        <w:t>s</w:t>
+      </w:r>
+      <w:r>
+        <w:rPr>
+          <w:color w:val="2F5496" w:themeColor="accent1" w:themeShade="BF"/>
+        </w:rPr>
+        <w:t xml:space="preserve"> (not subroutines) and holds a reference to the variable having a value assigned by the result of the current function</w:t>
+      </w:r>
+    </w:p>
+    <w:p>
+      <w:pPr>
+        <w:pStyle w:val="ListParagraph"/>
+        <w:numPr>
+          <w:ilvl w:val="6"/>
+          <w:numId w:val="22"/>
+        </w:numPr>
+        <w:tabs>
+          <w:tab w:val="clear" w:pos="2520"/>
+        </w:tabs>
+        <w:ind w:left="720"/>
+        <w:rPr>
+          <w:color w:val="2F5496" w:themeColor="accent1" w:themeShade="BF"/>
+        </w:rPr>
+      </w:pPr>
+      <w:r>
+        <w:rPr>
+          <w:color w:val="2F5496" w:themeColor="accent1" w:themeShade="BF"/>
+        </w:rPr>
+        <w:t>Saved registers – holds the current state of the registers being used in the parent procedure</w:t>
+      </w:r>
+    </w:p>
+    <w:p>
+      <w:pPr>
+        <w:pStyle w:val="ListParagraph"/>
+        <w:numPr>
+          <w:ilvl w:val="6"/>
+          <w:numId w:val="22"/>
+        </w:numPr>
+        <w:tabs>
+          <w:tab w:val="clear" w:pos="2520"/>
+        </w:tabs>
+        <w:ind w:left="720"/>
+        <w:rPr>
+          <w:color w:val="2F5496" w:themeColor="accent1" w:themeShade="BF"/>
+        </w:rPr>
+      </w:pPr>
+      <w:r>
+        <w:rPr>
+          <w:color w:val="2F5496" w:themeColor="accent1" w:themeShade="BF"/>
+        </w:rPr>
+        <w:t>Temporary storage – holds intermediate local variables. Variables that have no names but are required for expression evaluation</w:t>
+      </w:r>
+    </w:p>
+    <w:p>
+      <w:pPr>
+        <w:pStyle w:val="ListParagraph"/>
+        <w:numPr>
+          <w:ilvl w:val="6"/>
+          <w:numId w:val="22"/>
+        </w:numPr>
+        <w:tabs>
+          <w:tab w:val="clear" w:pos="2520"/>
+        </w:tabs>
+        <w:ind w:left="720"/>
+        <w:rPr>
+          <w:color w:val="2F5496" w:themeColor="accent1" w:themeShade="BF"/>
+        </w:rPr>
+      </w:pPr>
+      <w:r>
+        <w:rPr>
+          <w:color w:val="2F5496" w:themeColor="accent1" w:themeShade="BF"/>
+        </w:rPr>
+        <w:t>Size – the size of the current record. Since activation records are variable in size this holds the information necessary to know the bounds of the current record.</w:t>
+      </w:r>
+    </w:p>
+    <w:p>
+      <w:pPr>
+        <w:pStyle w:val="ListParagraph"/>
+        <w:ind w:firstLine="0"/>
+        <w:rPr>
+          <w:color w:val="2F5496" w:themeColor="accent1" w:themeShade="BF"/>
+        </w:rPr>
+      </w:pPr>
+    </w:p>
+    <w:p>
+      <w:pPr>
         <w:pStyle w:val="Heading2"/>
       </w:pPr>
       <w:r>
@@ -944,6 +1021,62 @@
         <w:t>It may be helpful to go back and look at the denotational semantics notes.</w:t>
       </w:r>
     </w:p>
+    <w:p/>
+    <w:p>
+      <w:pPr>
+        <w:rPr>
+          <w:color w:val="2F5496" w:themeColor="accent1" w:themeShade="BF"/>
+        </w:rPr>
+      </w:pPr>
+      <w:r>
+        <w:rPr>
+          <w:color w:val="2F5496" w:themeColor="accent1" w:themeShade="BF"/>
+        </w:rPr>
+        <w:t xml:space="preserve">The entire call stack represents </w:t>
+      </w:r>
+      <w:r>
+        <w:rPr>
+          <w:color w:val="2F5496" w:themeColor="accent1" w:themeShade="BF"/>
+        </w:rPr>
+        <w:t>much</w:t>
+      </w:r>
+      <w:r>
+        <w:rPr>
+          <w:color w:val="2F5496" w:themeColor="accent1" w:themeShade="BF"/>
+        </w:rPr>
+        <w:t xml:space="preserve"> of the comprehensive state of computation. An activation record and its statically linked </w:t>
+      </w:r>
+      <w:r>
+        <w:rPr>
+          <w:color w:val="2F5496" w:themeColor="accent1" w:themeShade="BF"/>
+        </w:rPr>
+        <w:t xml:space="preserve">ancestor </w:t>
+      </w:r>
+      <w:r>
+        <w:rPr>
+          <w:color w:val="2F5496" w:themeColor="accent1" w:themeShade="BF"/>
+        </w:rPr>
+        <w:t xml:space="preserve">activation records constitute most of the currently accessible state of computation. The stack represents this by holding onto all of the fields mentioned in part 3.a above. The collection of all activation records contains the location in execution, execution hierarchy, all variables being utilized whether user defined or </w:t>
+      </w:r>
+      <w:r>
+        <w:rPr>
+          <w:color w:val="2F5496" w:themeColor="accent1" w:themeShade="BF"/>
+        </w:rPr>
+        <w:t xml:space="preserve">generated, and meta data about the records holding all of that information. State information not held in the call stack </w:t>
+      </w:r>
+      <w:r>
+        <w:rPr>
+          <w:color w:val="2F5496" w:themeColor="accent1" w:themeShade="BF"/>
+        </w:rPr>
+        <w:t>includes</w:t>
+      </w:r>
+      <w:r>
+        <w:rPr>
+          <w:color w:val="2F5496" w:themeColor="accent1" w:themeShade="BF"/>
+        </w:rPr>
+        <w:t xml:space="preserve"> heap memory, current registers, machine language instructions, and I/O resources.</w:t>
+      </w:r>
+    </w:p>
     <w:p>
       <w:pPr>
         <w:pStyle w:val="Heading1"/>
@@ -955,6 +1088,7 @@
         <w:rPr>
           <w:sz w:val="20"/>
         </w:rPr>
+        <w:lastRenderedPageBreak/>
         <w:t xml:space="preserve"> [</w:t>
       </w:r>
       <w:r>
@@ -1244,6 +1378,19 @@
           <w:sz w:val="20"/>
         </w:rPr>
       </w:pPr>
+    </w:p>
+    <w:p>
+      <w:pPr>
+        <w:pStyle w:val="Heading2"/>
+        <w:numPr>
+          <w:ilvl w:val="0"/>
+          <w:numId w:val="0"/>
+        </w:numPr>
+        <w:ind w:left="720" w:hanging="360"/>
+        <w:rPr>
+          <w:sz w:val="20"/>
+        </w:rPr>
+      </w:pPr>
       <w:r>
         <w:rPr>
           <w:sz w:val="20"/>
@@ -1355,19 +1502,11 @@
         </w:rPr>
         <w:t xml:space="preserve">any </w:t>
       </w:r>
-      <w:proofErr w:type="spellStart"/>
-      <w:r>
-        <w:rPr>
-          <w:sz w:val="20"/>
-        </w:rPr>
-        <w:t>globals</w:t>
-      </w:r>
-      <w:proofErr w:type="spellEnd"/>
-      <w:r>
-        <w:rPr>
-          <w:sz w:val="20"/>
-        </w:rPr>
-        <w:t>, locals, parameters, static pointers and dynamic pointers.</w:t>
+      <w:r>
+        <w:rPr>
+          <w:sz w:val="20"/>
+        </w:rPr>
+        <w:t>globals, locals, parameters, static pointers and dynamic pointers.</w:t>
       </w:r>
       <w:r>
         <w:rPr>
@@ -1376,6 +1515,2306 @@
         <w:t xml:space="preserve"> You do not have to include sizes or specific offsets.</w:t>
       </w:r>
     </w:p>
+    <w:p/>
+    <w:tbl>
+      <w:tblPr>
+        <w:tblStyle w:val="TableGrid"/>
+        <w:tblW w:w="0" w:type="auto"/>
+        <w:tblInd w:w="335" w:type="dxa"/>
+        <w:tblLook w:val="04A0" w:firstRow="1" w:lastRow="0" w:firstColumn="1" w:lastColumn="0" w:noHBand="0" w:noVBand="1"/>
+      </w:tblPr>
+      <w:tblGrid>
+        <w:gridCol w:w="25"/>
+        <w:gridCol w:w="2210"/>
+        <w:gridCol w:w="25"/>
+        <w:gridCol w:w="2210"/>
+        <w:gridCol w:w="25"/>
+        <w:gridCol w:w="2210"/>
+        <w:gridCol w:w="25"/>
+        <w:gridCol w:w="2210"/>
+        <w:gridCol w:w="25"/>
+      </w:tblGrid>
+      <w:tr>
+        <w:trPr>
+          <w:gridBefore w:val="1"/>
+          <w:wBefore w:w="25" w:type="dxa"/>
+        </w:trPr>
+        <w:tc>
+          <w:tcPr>
+            <w:tcW w:w="8940" w:type="dxa"/>
+            <w:gridSpan w:val="8"/>
+            <w:tcBorders>
+              <w:top w:val="single" w:sz="24" w:space="0" w:color="auto"/>
+              <w:left w:val="single" w:sz="24" w:space="0" w:color="auto"/>
+              <w:bottom w:val="single" w:sz="24" w:space="0" w:color="auto"/>
+              <w:right w:val="single" w:sz="24" w:space="0" w:color="auto"/>
+            </w:tcBorders>
+          </w:tcPr>
+          <w:p>
+            <w:pPr>
+              <w:ind w:left="0" w:firstLine="0"/>
+              <w:rPr>
+                <w:rFonts w:ascii="New York" w:hAnsi="New York"/>
+                <w:sz w:val="20"/>
+              </w:rPr>
+            </w:pPr>
+            <w:r>
+              <w:rPr>
+                <w:rFonts w:ascii="New York" w:hAnsi="New York"/>
+                <w:sz w:val="20"/>
+              </w:rPr>
+              <w:t>Top of Stack</w:t>
+            </w:r>
+          </w:p>
+        </w:tc>
+      </w:tr>
+      <w:tr>
+        <w:trPr>
+          <w:gridBefore w:val="1"/>
+          <w:wBefore w:w="25" w:type="dxa"/>
+        </w:trPr>
+        <w:tc>
+          <w:tcPr>
+            <w:tcW w:w="2235" w:type="dxa"/>
+            <w:gridSpan w:val="2"/>
+            <w:vMerge w:val="restart"/>
+          </w:tcPr>
+          <w:p>
+            <w:pPr>
+              <w:ind w:left="0" w:firstLine="0"/>
+              <w:rPr>
+                <w:rFonts w:ascii="New York" w:hAnsi="New York"/>
+                <w:sz w:val="20"/>
+              </w:rPr>
+            </w:pPr>
+            <w:r>
+              <w:rPr>
+                <w:rFonts w:ascii="New York" w:hAnsi="New York"/>
+                <w:sz w:val="20"/>
+              </w:rPr>
+              <w:t>Y sf</w:t>
+            </w:r>
+          </w:p>
+        </w:tc>
+        <w:tc>
+          <w:tcPr>
+            <w:tcW w:w="2235" w:type="dxa"/>
+            <w:gridSpan w:val="2"/>
+          </w:tcPr>
+          <w:p>
+            <w:pPr>
+              <w:ind w:left="0" w:firstLine="0"/>
+              <w:rPr>
+                <w:rFonts w:ascii="New York" w:hAnsi="New York"/>
+                <w:sz w:val="20"/>
+              </w:rPr>
+            </w:pPr>
+            <w:r>
+              <w:rPr>
+                <w:rFonts w:ascii="New York" w:hAnsi="New York"/>
+                <w:sz w:val="20"/>
+              </w:rPr>
+              <w:t>Y’s sf + 20</w:t>
+            </w:r>
+          </w:p>
+        </w:tc>
+        <w:tc>
+          <w:tcPr>
+            <w:tcW w:w="2235" w:type="dxa"/>
+            <w:gridSpan w:val="2"/>
+          </w:tcPr>
+          <w:p>
+            <w:pPr>
+              <w:ind w:left="0" w:firstLine="0"/>
+              <w:rPr>
+                <w:rFonts w:ascii="New York" w:hAnsi="New York"/>
+                <w:sz w:val="20"/>
+              </w:rPr>
+            </w:pPr>
+            <w:r>
+              <w:rPr>
+                <w:rFonts w:ascii="New York" w:hAnsi="New York"/>
+                <w:sz w:val="20"/>
+              </w:rPr>
+              <w:t>size</w:t>
+            </w:r>
+          </w:p>
+        </w:tc>
+        <w:tc>
+          <w:tcPr>
+            <w:tcW w:w="2235" w:type="dxa"/>
+            <w:gridSpan w:val="2"/>
+          </w:tcPr>
+          <w:p>
+            <w:pPr>
+              <w:ind w:left="0" w:firstLine="0"/>
+              <w:rPr>
+                <w:rFonts w:ascii="New York" w:hAnsi="New York"/>
+                <w:sz w:val="20"/>
+              </w:rPr>
+            </w:pPr>
+            <w:r>
+              <w:rPr>
+                <w:rFonts w:ascii="New York" w:hAnsi="New York"/>
+                <w:sz w:val="20"/>
+              </w:rPr>
+              <w:t>24</w:t>
+            </w:r>
+          </w:p>
+        </w:tc>
+      </w:tr>
+      <w:tr>
+        <w:trPr>
+          <w:gridBefore w:val="1"/>
+          <w:wBefore w:w="25" w:type="dxa"/>
+        </w:trPr>
+        <w:tc>
+          <w:tcPr>
+            <w:tcW w:w="2235" w:type="dxa"/>
+            <w:gridSpan w:val="2"/>
+            <w:vMerge/>
+          </w:tcPr>
+          <w:p>
+            <w:pPr>
+              <w:ind w:left="0" w:firstLine="0"/>
+              <w:rPr>
+                <w:rFonts w:ascii="New York" w:hAnsi="New York"/>
+                <w:sz w:val="20"/>
+              </w:rPr>
+            </w:pPr>
+          </w:p>
+        </w:tc>
+        <w:tc>
+          <w:tcPr>
+            <w:tcW w:w="2235" w:type="dxa"/>
+            <w:gridSpan w:val="2"/>
+          </w:tcPr>
+          <w:p>
+            <w:pPr>
+              <w:ind w:left="0" w:firstLine="0"/>
+              <w:rPr>
+                <w:rFonts w:ascii="New York" w:hAnsi="New York"/>
+                <w:sz w:val="20"/>
+              </w:rPr>
+            </w:pPr>
+            <w:r>
+              <w:rPr>
+                <w:rFonts w:ascii="New York" w:hAnsi="New York"/>
+                <w:sz w:val="20"/>
+              </w:rPr>
+              <w:t xml:space="preserve">Y's sf + </w:t>
+            </w:r>
+            <w:r>
+              <w:rPr>
+                <w:rFonts w:ascii="New York" w:hAnsi="New York"/>
+                <w:sz w:val="20"/>
+              </w:rPr>
+              <w:t>16</w:t>
+            </w:r>
+          </w:p>
+        </w:tc>
+        <w:tc>
+          <w:tcPr>
+            <w:tcW w:w="2235" w:type="dxa"/>
+            <w:gridSpan w:val="2"/>
+          </w:tcPr>
+          <w:p>
+            <w:pPr>
+              <w:ind w:left="0" w:firstLine="0"/>
+              <w:rPr>
+                <w:rFonts w:ascii="New York" w:hAnsi="New York"/>
+                <w:sz w:val="20"/>
+              </w:rPr>
+            </w:pPr>
+            <w:r>
+              <w:rPr>
+                <w:rFonts w:ascii="New York" w:hAnsi="New York"/>
+                <w:sz w:val="20"/>
+              </w:rPr>
+              <w:t>k</w:t>
+            </w:r>
+          </w:p>
+        </w:tc>
+        <w:tc>
+          <w:tcPr>
+            <w:tcW w:w="2235" w:type="dxa"/>
+            <w:gridSpan w:val="2"/>
+          </w:tcPr>
+          <w:p>
+            <w:pPr>
+              <w:ind w:left="0" w:firstLine="0"/>
+              <w:rPr>
+                <w:rFonts w:ascii="New York" w:hAnsi="New York"/>
+                <w:sz w:val="20"/>
+              </w:rPr>
+            </w:pPr>
+          </w:p>
+        </w:tc>
+      </w:tr>
+      <w:tr>
+        <w:trPr>
+          <w:gridBefore w:val="1"/>
+          <w:wBefore w:w="25" w:type="dxa"/>
+        </w:trPr>
+        <w:tc>
+          <w:tcPr>
+            <w:tcW w:w="2235" w:type="dxa"/>
+            <w:gridSpan w:val="2"/>
+            <w:vMerge/>
+          </w:tcPr>
+          <w:p>
+            <w:pPr>
+              <w:ind w:left="0" w:firstLine="0"/>
+              <w:rPr>
+                <w:rFonts w:ascii="New York" w:hAnsi="New York"/>
+                <w:sz w:val="20"/>
+              </w:rPr>
+            </w:pPr>
+          </w:p>
+        </w:tc>
+        <w:tc>
+          <w:tcPr>
+            <w:tcW w:w="2235" w:type="dxa"/>
+            <w:gridSpan w:val="2"/>
+          </w:tcPr>
+          <w:p>
+            <w:pPr>
+              <w:ind w:left="0" w:firstLine="0"/>
+              <w:rPr>
+                <w:rFonts w:ascii="New York" w:hAnsi="New York"/>
+                <w:sz w:val="20"/>
+              </w:rPr>
+            </w:pPr>
+            <w:r>
+              <w:rPr>
+                <w:rFonts w:ascii="New York" w:hAnsi="New York"/>
+                <w:sz w:val="20"/>
+              </w:rPr>
+              <w:t xml:space="preserve">Y's sf + </w:t>
+            </w:r>
+            <w:r>
+              <w:rPr>
+                <w:rFonts w:ascii="New York" w:hAnsi="New York"/>
+                <w:sz w:val="20"/>
+              </w:rPr>
+              <w:t>12</w:t>
+            </w:r>
+          </w:p>
+        </w:tc>
+        <w:tc>
+          <w:tcPr>
+            <w:tcW w:w="2235" w:type="dxa"/>
+            <w:gridSpan w:val="2"/>
+          </w:tcPr>
+          <w:p>
+            <w:pPr>
+              <w:ind w:left="0" w:firstLine="0"/>
+              <w:rPr>
+                <w:rFonts w:ascii="New York" w:hAnsi="New York"/>
+                <w:sz w:val="20"/>
+              </w:rPr>
+            </w:pPr>
+            <w:r>
+              <w:rPr>
+                <w:rFonts w:ascii="New York" w:hAnsi="New York"/>
+                <w:sz w:val="20"/>
+              </w:rPr>
+              <w:t>m</w:t>
+            </w:r>
+          </w:p>
+        </w:tc>
+        <w:tc>
+          <w:tcPr>
+            <w:tcW w:w="2235" w:type="dxa"/>
+            <w:gridSpan w:val="2"/>
+          </w:tcPr>
+          <w:p>
+            <w:pPr>
+              <w:ind w:left="0" w:firstLine="0"/>
+              <w:rPr>
+                <w:rFonts w:ascii="New York" w:hAnsi="New York"/>
+                <w:sz w:val="20"/>
+              </w:rPr>
+            </w:pPr>
+          </w:p>
+        </w:tc>
+      </w:tr>
+      <w:tr>
+        <w:trPr>
+          <w:gridBefore w:val="1"/>
+          <w:wBefore w:w="25" w:type="dxa"/>
+        </w:trPr>
+        <w:tc>
+          <w:tcPr>
+            <w:tcW w:w="2235" w:type="dxa"/>
+            <w:gridSpan w:val="2"/>
+            <w:vMerge/>
+          </w:tcPr>
+          <w:p>
+            <w:pPr>
+              <w:ind w:left="0" w:firstLine="0"/>
+              <w:rPr>
+                <w:rFonts w:ascii="New York" w:hAnsi="New York"/>
+                <w:sz w:val="20"/>
+              </w:rPr>
+            </w:pPr>
+          </w:p>
+        </w:tc>
+        <w:tc>
+          <w:tcPr>
+            <w:tcW w:w="2235" w:type="dxa"/>
+            <w:gridSpan w:val="2"/>
+          </w:tcPr>
+          <w:p>
+            <w:pPr>
+              <w:ind w:left="0" w:firstLine="0"/>
+              <w:rPr>
+                <w:rFonts w:ascii="New York" w:hAnsi="New York"/>
+                <w:sz w:val="20"/>
+              </w:rPr>
+            </w:pPr>
+            <w:r>
+              <w:rPr>
+                <w:rFonts w:ascii="New York" w:hAnsi="New York"/>
+                <w:sz w:val="20"/>
+              </w:rPr>
+              <w:t xml:space="preserve">Y's sf + </w:t>
+            </w:r>
+            <w:r>
+              <w:rPr>
+                <w:rFonts w:ascii="New York" w:hAnsi="New York"/>
+                <w:sz w:val="20"/>
+              </w:rPr>
+              <w:t>8</w:t>
+            </w:r>
+          </w:p>
+        </w:tc>
+        <w:tc>
+          <w:tcPr>
+            <w:tcW w:w="2235" w:type="dxa"/>
+            <w:gridSpan w:val="2"/>
+          </w:tcPr>
+          <w:p>
+            <w:pPr>
+              <w:ind w:left="0" w:firstLine="0"/>
+              <w:rPr>
+                <w:rFonts w:ascii="New York" w:hAnsi="New York"/>
+                <w:sz w:val="20"/>
+              </w:rPr>
+            </w:pPr>
+            <w:r>
+              <w:rPr>
+                <w:rFonts w:ascii="New York" w:hAnsi="New York"/>
+                <w:sz w:val="20"/>
+              </w:rPr>
+              <w:t>p</w:t>
+            </w:r>
+          </w:p>
+        </w:tc>
+        <w:tc>
+          <w:tcPr>
+            <w:tcW w:w="2235" w:type="dxa"/>
+            <w:gridSpan w:val="2"/>
+          </w:tcPr>
+          <w:p>
+            <w:pPr>
+              <w:ind w:left="0" w:firstLine="0"/>
+              <w:rPr>
+                <w:rFonts w:ascii="New York" w:hAnsi="New York"/>
+                <w:sz w:val="20"/>
+              </w:rPr>
+            </w:pPr>
+            <w:r>
+              <w:rPr>
+                <w:rFonts w:ascii="New York" w:hAnsi="New York"/>
+                <w:sz w:val="20"/>
+              </w:rPr>
+              <w:t>5</w:t>
+            </w:r>
+          </w:p>
+        </w:tc>
+      </w:tr>
+      <w:tr>
+        <w:trPr>
+          <w:gridBefore w:val="1"/>
+          <w:wBefore w:w="25" w:type="dxa"/>
+        </w:trPr>
+        <w:tc>
+          <w:tcPr>
+            <w:tcW w:w="2235" w:type="dxa"/>
+            <w:gridSpan w:val="2"/>
+            <w:vMerge/>
+          </w:tcPr>
+          <w:p>
+            <w:pPr>
+              <w:ind w:left="0" w:firstLine="0"/>
+              <w:rPr>
+                <w:rFonts w:ascii="New York" w:hAnsi="New York"/>
+                <w:sz w:val="20"/>
+              </w:rPr>
+            </w:pPr>
+          </w:p>
+        </w:tc>
+        <w:tc>
+          <w:tcPr>
+            <w:tcW w:w="2235" w:type="dxa"/>
+            <w:gridSpan w:val="2"/>
+          </w:tcPr>
+          <w:p>
+            <w:pPr>
+              <w:ind w:left="0" w:firstLine="0"/>
+              <w:rPr>
+                <w:rFonts w:ascii="New York" w:hAnsi="New York"/>
+                <w:sz w:val="20"/>
+              </w:rPr>
+            </w:pPr>
+            <w:r>
+              <w:rPr>
+                <w:rFonts w:ascii="New York" w:hAnsi="New York"/>
+                <w:sz w:val="20"/>
+              </w:rPr>
+              <w:t>Y's sf + 4</w:t>
+            </w:r>
+          </w:p>
+        </w:tc>
+        <w:tc>
+          <w:tcPr>
+            <w:tcW w:w="2235" w:type="dxa"/>
+            <w:gridSpan w:val="2"/>
+          </w:tcPr>
+          <w:p>
+            <w:pPr>
+              <w:ind w:left="0" w:firstLine="0"/>
+              <w:rPr>
+                <w:rFonts w:ascii="New York" w:hAnsi="New York"/>
+                <w:sz w:val="20"/>
+              </w:rPr>
+            </w:pPr>
+            <w:r>
+              <w:rPr>
+                <w:rFonts w:ascii="New York" w:hAnsi="New York"/>
+                <w:sz w:val="20"/>
+              </w:rPr>
+              <w:t>static</w:t>
+            </w:r>
+          </w:p>
+        </w:tc>
+        <w:tc>
+          <w:tcPr>
+            <w:tcW w:w="2235" w:type="dxa"/>
+            <w:gridSpan w:val="2"/>
+          </w:tcPr>
+          <w:p>
+            <w:pPr>
+              <w:ind w:left="0" w:firstLine="0"/>
+              <w:rPr>
+                <w:rFonts w:ascii="New York" w:hAnsi="New York"/>
+                <w:sz w:val="20"/>
+              </w:rPr>
+            </w:pPr>
+            <w:r>
+              <w:rPr>
+                <w:rFonts w:ascii="New York" w:hAnsi="New York"/>
+                <w:sz w:val="20"/>
+              </w:rPr>
+              <w:t>Link to W sf</w:t>
+            </w:r>
+          </w:p>
+        </w:tc>
+      </w:tr>
+      <w:tr>
+        <w:trPr>
+          <w:gridBefore w:val="1"/>
+          <w:wBefore w:w="25" w:type="dxa"/>
+        </w:trPr>
+        <w:tc>
+          <w:tcPr>
+            <w:tcW w:w="2235" w:type="dxa"/>
+            <w:gridSpan w:val="2"/>
+            <w:vMerge/>
+            <w:tcBorders>
+              <w:bottom w:val="single" w:sz="24" w:space="0" w:color="auto"/>
+            </w:tcBorders>
+          </w:tcPr>
+          <w:p>
+            <w:pPr>
+              <w:ind w:left="0" w:firstLine="0"/>
+              <w:rPr>
+                <w:rFonts w:ascii="New York" w:hAnsi="New York"/>
+                <w:sz w:val="20"/>
+              </w:rPr>
+            </w:pPr>
+          </w:p>
+        </w:tc>
+        <w:tc>
+          <w:tcPr>
+            <w:tcW w:w="2235" w:type="dxa"/>
+            <w:gridSpan w:val="2"/>
+            <w:tcBorders>
+              <w:bottom w:val="single" w:sz="24" w:space="0" w:color="auto"/>
+            </w:tcBorders>
+          </w:tcPr>
+          <w:p>
+            <w:pPr>
+              <w:ind w:left="0" w:firstLine="0"/>
+              <w:rPr>
+                <w:rFonts w:ascii="New York" w:hAnsi="New York"/>
+                <w:sz w:val="20"/>
+              </w:rPr>
+            </w:pPr>
+            <w:r>
+              <w:rPr>
+                <w:rFonts w:ascii="New York" w:hAnsi="New York"/>
+                <w:sz w:val="20"/>
+              </w:rPr>
+              <w:t>Y's sf + 0</w:t>
+            </w:r>
+          </w:p>
+        </w:tc>
+        <w:tc>
+          <w:tcPr>
+            <w:tcW w:w="2235" w:type="dxa"/>
+            <w:gridSpan w:val="2"/>
+            <w:tcBorders>
+              <w:bottom w:val="single" w:sz="24" w:space="0" w:color="auto"/>
+            </w:tcBorders>
+          </w:tcPr>
+          <w:p>
+            <w:pPr>
+              <w:ind w:left="0" w:firstLine="0"/>
+              <w:rPr>
+                <w:rFonts w:ascii="New York" w:hAnsi="New York"/>
+                <w:sz w:val="20"/>
+              </w:rPr>
+            </w:pPr>
+            <w:r>
+              <w:rPr>
+                <w:rFonts w:ascii="New York" w:hAnsi="New York"/>
+                <w:sz w:val="20"/>
+              </w:rPr>
+              <w:t>dynamic</w:t>
+            </w:r>
+          </w:p>
+        </w:tc>
+        <w:tc>
+          <w:tcPr>
+            <w:tcW w:w="2235" w:type="dxa"/>
+            <w:gridSpan w:val="2"/>
+            <w:tcBorders>
+              <w:bottom w:val="single" w:sz="24" w:space="0" w:color="auto"/>
+            </w:tcBorders>
+          </w:tcPr>
+          <w:p>
+            <w:pPr>
+              <w:ind w:left="0" w:firstLine="0"/>
+              <w:rPr>
+                <w:rFonts w:ascii="New York" w:hAnsi="New York"/>
+                <w:sz w:val="20"/>
+              </w:rPr>
+            </w:pPr>
+            <w:r>
+              <w:rPr>
+                <w:rFonts w:ascii="New York" w:hAnsi="New York"/>
+                <w:sz w:val="20"/>
+              </w:rPr>
+              <w:t>Link to W sf</w:t>
+            </w:r>
+          </w:p>
+        </w:tc>
+      </w:tr>
+      <w:tr>
+        <w:trPr>
+          <w:gridBefore w:val="1"/>
+          <w:wBefore w:w="25" w:type="dxa"/>
+        </w:trPr>
+        <w:tc>
+          <w:tcPr>
+            <w:tcW w:w="2235" w:type="dxa"/>
+            <w:gridSpan w:val="2"/>
+            <w:vMerge w:val="restart"/>
+            <w:tcBorders>
+              <w:top w:val="single" w:sz="24" w:space="0" w:color="auto"/>
+              <w:left w:val="single" w:sz="4" w:space="0" w:color="auto"/>
+              <w:bottom w:val="single" w:sz="24" w:space="0" w:color="auto"/>
+              <w:right w:val="single" w:sz="4" w:space="0" w:color="auto"/>
+            </w:tcBorders>
+          </w:tcPr>
+          <w:p>
+            <w:pPr>
+              <w:ind w:left="0" w:firstLine="0"/>
+              <w:rPr>
+                <w:rFonts w:ascii="New York" w:hAnsi="New York"/>
+                <w:sz w:val="20"/>
+              </w:rPr>
+            </w:pPr>
+            <w:r>
+              <w:rPr>
+                <w:rFonts w:ascii="New York" w:hAnsi="New York"/>
+                <w:sz w:val="20"/>
+              </w:rPr>
+              <w:t>W’s sf</w:t>
+            </w:r>
+          </w:p>
+        </w:tc>
+        <w:tc>
+          <w:tcPr>
+            <w:tcW w:w="2235" w:type="dxa"/>
+            <w:gridSpan w:val="2"/>
+            <w:tcBorders>
+              <w:top w:val="single" w:sz="24" w:space="0" w:color="auto"/>
+              <w:left w:val="single" w:sz="4" w:space="0" w:color="auto"/>
+              <w:bottom w:val="single" w:sz="4" w:space="0" w:color="auto"/>
+              <w:right w:val="single" w:sz="4" w:space="0" w:color="auto"/>
+            </w:tcBorders>
+          </w:tcPr>
+          <w:p>
+            <w:pPr>
+              <w:ind w:left="0" w:firstLine="0"/>
+              <w:rPr>
+                <w:rFonts w:ascii="New York" w:hAnsi="New York"/>
+                <w:sz w:val="20"/>
+              </w:rPr>
+            </w:pPr>
+            <w:r>
+              <w:rPr>
+                <w:rFonts w:ascii="New York" w:hAnsi="New York"/>
+                <w:sz w:val="20"/>
+              </w:rPr>
+              <w:t xml:space="preserve">W's sf + </w:t>
+            </w:r>
+            <w:r>
+              <w:rPr>
+                <w:rFonts w:ascii="New York" w:hAnsi="New York"/>
+                <w:sz w:val="20"/>
+              </w:rPr>
+              <w:t>18</w:t>
+            </w:r>
+          </w:p>
+        </w:tc>
+        <w:tc>
+          <w:tcPr>
+            <w:tcW w:w="2235" w:type="dxa"/>
+            <w:gridSpan w:val="2"/>
+            <w:tcBorders>
+              <w:top w:val="single" w:sz="24" w:space="0" w:color="auto"/>
+              <w:left w:val="single" w:sz="4" w:space="0" w:color="auto"/>
+              <w:bottom w:val="single" w:sz="4" w:space="0" w:color="auto"/>
+              <w:right w:val="single" w:sz="4" w:space="0" w:color="auto"/>
+            </w:tcBorders>
+          </w:tcPr>
+          <w:p>
+            <w:pPr>
+              <w:ind w:left="0" w:firstLine="0"/>
+              <w:rPr>
+                <w:rFonts w:ascii="New York" w:hAnsi="New York"/>
+                <w:sz w:val="20"/>
+              </w:rPr>
+            </w:pPr>
+            <w:r>
+              <w:rPr>
+                <w:rFonts w:ascii="New York" w:hAnsi="New York"/>
+                <w:sz w:val="20"/>
+              </w:rPr>
+              <w:t>size</w:t>
+            </w:r>
+          </w:p>
+        </w:tc>
+        <w:tc>
+          <w:tcPr>
+            <w:tcW w:w="2235" w:type="dxa"/>
+            <w:gridSpan w:val="2"/>
+            <w:tcBorders>
+              <w:top w:val="single" w:sz="24" w:space="0" w:color="auto"/>
+              <w:left w:val="single" w:sz="4" w:space="0" w:color="auto"/>
+              <w:bottom w:val="single" w:sz="4" w:space="0" w:color="auto"/>
+              <w:right w:val="single" w:sz="4" w:space="0" w:color="auto"/>
+            </w:tcBorders>
+          </w:tcPr>
+          <w:p>
+            <w:pPr>
+              <w:ind w:left="0" w:firstLine="0"/>
+              <w:rPr>
+                <w:rFonts w:ascii="New York" w:hAnsi="New York"/>
+                <w:sz w:val="20"/>
+              </w:rPr>
+            </w:pPr>
+            <w:r>
+              <w:rPr>
+                <w:rFonts w:ascii="New York" w:hAnsi="New York"/>
+                <w:sz w:val="20"/>
+              </w:rPr>
+              <w:t>22</w:t>
+            </w:r>
+          </w:p>
+        </w:tc>
+      </w:tr>
+      <w:tr>
+        <w:trPr>
+          <w:gridBefore w:val="1"/>
+          <w:wBefore w:w="25" w:type="dxa"/>
+        </w:trPr>
+        <w:tc>
+          <w:tcPr>
+            <w:tcW w:w="2235" w:type="dxa"/>
+            <w:gridSpan w:val="2"/>
+            <w:vMerge/>
+            <w:tcBorders>
+              <w:top w:val="single" w:sz="24" w:space="0" w:color="auto"/>
+            </w:tcBorders>
+          </w:tcPr>
+          <w:p>
+            <w:pPr>
+              <w:ind w:left="0" w:firstLine="0"/>
+              <w:rPr>
+                <w:rFonts w:ascii="New York" w:hAnsi="New York"/>
+                <w:sz w:val="20"/>
+              </w:rPr>
+            </w:pPr>
+          </w:p>
+        </w:tc>
+        <w:tc>
+          <w:tcPr>
+            <w:tcW w:w="2235" w:type="dxa"/>
+            <w:gridSpan w:val="2"/>
+            <w:tcBorders>
+              <w:top w:val="single" w:sz="4" w:space="0" w:color="auto"/>
+            </w:tcBorders>
+          </w:tcPr>
+          <w:p>
+            <w:pPr>
+              <w:ind w:left="0" w:firstLine="0"/>
+              <w:rPr>
+                <w:rFonts w:ascii="New York" w:hAnsi="New York"/>
+                <w:sz w:val="20"/>
+              </w:rPr>
+            </w:pPr>
+            <w:r>
+              <w:rPr>
+                <w:rFonts w:ascii="New York" w:hAnsi="New York"/>
+                <w:sz w:val="20"/>
+              </w:rPr>
+              <w:t xml:space="preserve">W's sf + </w:t>
+            </w:r>
+            <w:r>
+              <w:rPr>
+                <w:rFonts w:ascii="New York" w:hAnsi="New York"/>
+                <w:sz w:val="20"/>
+              </w:rPr>
+              <w:t>14</w:t>
+            </w:r>
+          </w:p>
+        </w:tc>
+        <w:tc>
+          <w:tcPr>
+            <w:tcW w:w="2235" w:type="dxa"/>
+            <w:gridSpan w:val="2"/>
+            <w:tcBorders>
+              <w:top w:val="single" w:sz="4" w:space="0" w:color="auto"/>
+            </w:tcBorders>
+          </w:tcPr>
+          <w:p>
+            <w:pPr>
+              <w:ind w:left="0" w:firstLine="0"/>
+              <w:rPr>
+                <w:rFonts w:ascii="New York" w:hAnsi="New York"/>
+                <w:sz w:val="20"/>
+              </w:rPr>
+            </w:pPr>
+            <w:r>
+              <w:rPr>
+                <w:rFonts w:ascii="New York" w:hAnsi="New York"/>
+                <w:sz w:val="20"/>
+              </w:rPr>
+              <w:t>e</w:t>
+            </w:r>
+          </w:p>
+        </w:tc>
+        <w:tc>
+          <w:tcPr>
+            <w:tcW w:w="2235" w:type="dxa"/>
+            <w:gridSpan w:val="2"/>
+            <w:tcBorders>
+              <w:top w:val="single" w:sz="4" w:space="0" w:color="auto"/>
+            </w:tcBorders>
+          </w:tcPr>
+          <w:p>
+            <w:pPr>
+              <w:ind w:left="0" w:firstLine="0"/>
+              <w:rPr>
+                <w:rFonts w:ascii="New York" w:hAnsi="New York"/>
+                <w:sz w:val="20"/>
+              </w:rPr>
+            </w:pPr>
+          </w:p>
+        </w:tc>
+      </w:tr>
+      <w:tr>
+        <w:trPr>
+          <w:gridBefore w:val="1"/>
+          <w:wBefore w:w="25" w:type="dxa"/>
+        </w:trPr>
+        <w:tc>
+          <w:tcPr>
+            <w:tcW w:w="2235" w:type="dxa"/>
+            <w:gridSpan w:val="2"/>
+            <w:vMerge/>
+          </w:tcPr>
+          <w:p>
+            <w:pPr>
+              <w:ind w:left="0" w:firstLine="0"/>
+              <w:rPr>
+                <w:rFonts w:ascii="New York" w:hAnsi="New York"/>
+                <w:sz w:val="20"/>
+              </w:rPr>
+            </w:pPr>
+          </w:p>
+        </w:tc>
+        <w:tc>
+          <w:tcPr>
+            <w:tcW w:w="2235" w:type="dxa"/>
+            <w:gridSpan w:val="2"/>
+          </w:tcPr>
+          <w:p>
+            <w:pPr>
+              <w:ind w:left="0" w:firstLine="0"/>
+              <w:rPr>
+                <w:rFonts w:ascii="New York" w:hAnsi="New York"/>
+                <w:sz w:val="20"/>
+              </w:rPr>
+            </w:pPr>
+            <w:r>
+              <w:rPr>
+                <w:rFonts w:ascii="New York" w:hAnsi="New York"/>
+                <w:sz w:val="20"/>
+              </w:rPr>
+              <w:t>W's sf + 1</w:t>
+            </w:r>
+            <w:r>
+              <w:rPr>
+                <w:rFonts w:ascii="New York" w:hAnsi="New York"/>
+                <w:sz w:val="20"/>
+              </w:rPr>
+              <w:t>3</w:t>
+            </w:r>
+          </w:p>
+        </w:tc>
+        <w:tc>
+          <w:tcPr>
+            <w:tcW w:w="2235" w:type="dxa"/>
+            <w:gridSpan w:val="2"/>
+          </w:tcPr>
+          <w:p>
+            <w:pPr>
+              <w:ind w:left="0" w:firstLine="0"/>
+              <w:rPr>
+                <w:rFonts w:ascii="New York" w:hAnsi="New York"/>
+                <w:sz w:val="20"/>
+              </w:rPr>
+            </w:pPr>
+            <w:r>
+              <w:rPr>
+                <w:rFonts w:ascii="New York" w:hAnsi="New York"/>
+                <w:sz w:val="20"/>
+              </w:rPr>
+              <w:t>j</w:t>
+            </w:r>
+          </w:p>
+        </w:tc>
+        <w:tc>
+          <w:tcPr>
+            <w:tcW w:w="2235" w:type="dxa"/>
+            <w:gridSpan w:val="2"/>
+          </w:tcPr>
+          <w:p>
+            <w:pPr>
+              <w:ind w:left="0" w:firstLine="0"/>
+              <w:rPr>
+                <w:rFonts w:ascii="New York" w:hAnsi="New York"/>
+                <w:sz w:val="20"/>
+              </w:rPr>
+            </w:pPr>
+          </w:p>
+        </w:tc>
+      </w:tr>
+      <w:tr>
+        <w:trPr>
+          <w:gridBefore w:val="1"/>
+          <w:wBefore w:w="25" w:type="dxa"/>
+        </w:trPr>
+        <w:tc>
+          <w:tcPr>
+            <w:tcW w:w="2235" w:type="dxa"/>
+            <w:gridSpan w:val="2"/>
+            <w:vMerge/>
+          </w:tcPr>
+          <w:p>
+            <w:pPr>
+              <w:ind w:left="0" w:firstLine="0"/>
+              <w:rPr>
+                <w:rFonts w:ascii="New York" w:hAnsi="New York"/>
+                <w:sz w:val="20"/>
+              </w:rPr>
+            </w:pPr>
+          </w:p>
+        </w:tc>
+        <w:tc>
+          <w:tcPr>
+            <w:tcW w:w="2235" w:type="dxa"/>
+            <w:gridSpan w:val="2"/>
+          </w:tcPr>
+          <w:p>
+            <w:pPr>
+              <w:ind w:left="0" w:firstLine="0"/>
+              <w:rPr>
+                <w:rFonts w:ascii="New York" w:hAnsi="New York"/>
+                <w:sz w:val="20"/>
+              </w:rPr>
+            </w:pPr>
+            <w:r>
+              <w:rPr>
+                <w:rFonts w:ascii="New York" w:hAnsi="New York"/>
+                <w:sz w:val="20"/>
+              </w:rPr>
+              <w:t>W's sf + 12</w:t>
+            </w:r>
+          </w:p>
+        </w:tc>
+        <w:tc>
+          <w:tcPr>
+            <w:tcW w:w="2235" w:type="dxa"/>
+            <w:gridSpan w:val="2"/>
+          </w:tcPr>
+          <w:p>
+            <w:pPr>
+              <w:ind w:left="0" w:firstLine="0"/>
+              <w:rPr>
+                <w:rFonts w:ascii="New York" w:hAnsi="New York"/>
+                <w:sz w:val="20"/>
+              </w:rPr>
+            </w:pPr>
+            <w:r>
+              <w:rPr>
+                <w:rFonts w:ascii="New York" w:hAnsi="New York"/>
+                <w:sz w:val="20"/>
+              </w:rPr>
+              <w:t>y</w:t>
+            </w:r>
+          </w:p>
+        </w:tc>
+        <w:tc>
+          <w:tcPr>
+            <w:tcW w:w="2235" w:type="dxa"/>
+            <w:gridSpan w:val="2"/>
+          </w:tcPr>
+          <w:p>
+            <w:pPr>
+              <w:ind w:left="0" w:firstLine="0"/>
+              <w:rPr>
+                <w:rFonts w:ascii="New York" w:hAnsi="New York"/>
+                <w:sz w:val="20"/>
+              </w:rPr>
+            </w:pPr>
+            <w:r>
+              <w:rPr>
+                <w:rFonts w:ascii="New York" w:hAnsi="New York"/>
+                <w:sz w:val="20"/>
+              </w:rPr>
+              <w:t>2</w:t>
+            </w:r>
+          </w:p>
+        </w:tc>
+      </w:tr>
+      <w:tr>
+        <w:trPr>
+          <w:gridBefore w:val="1"/>
+          <w:wBefore w:w="25" w:type="dxa"/>
+        </w:trPr>
+        <w:tc>
+          <w:tcPr>
+            <w:tcW w:w="2235" w:type="dxa"/>
+            <w:gridSpan w:val="2"/>
+            <w:vMerge/>
+          </w:tcPr>
+          <w:p>
+            <w:pPr>
+              <w:ind w:left="0" w:firstLine="0"/>
+              <w:rPr>
+                <w:rFonts w:ascii="New York" w:hAnsi="New York"/>
+                <w:sz w:val="20"/>
+              </w:rPr>
+            </w:pPr>
+          </w:p>
+        </w:tc>
+        <w:tc>
+          <w:tcPr>
+            <w:tcW w:w="2235" w:type="dxa"/>
+            <w:gridSpan w:val="2"/>
+          </w:tcPr>
+          <w:p>
+            <w:pPr>
+              <w:ind w:left="0" w:firstLine="0"/>
+              <w:rPr>
+                <w:rFonts w:ascii="New York" w:hAnsi="New York"/>
+                <w:sz w:val="20"/>
+              </w:rPr>
+            </w:pPr>
+            <w:r>
+              <w:rPr>
+                <w:rFonts w:ascii="New York" w:hAnsi="New York"/>
+                <w:sz w:val="20"/>
+              </w:rPr>
+              <w:t xml:space="preserve">W's sf + </w:t>
+            </w:r>
+            <w:r>
+              <w:rPr>
+                <w:rFonts w:ascii="New York" w:hAnsi="New York"/>
+                <w:sz w:val="20"/>
+              </w:rPr>
+              <w:t>8</w:t>
+            </w:r>
+          </w:p>
+        </w:tc>
+        <w:tc>
+          <w:tcPr>
+            <w:tcW w:w="2235" w:type="dxa"/>
+            <w:gridSpan w:val="2"/>
+          </w:tcPr>
+          <w:p>
+            <w:pPr>
+              <w:ind w:left="0" w:firstLine="0"/>
+              <w:rPr>
+                <w:rFonts w:ascii="New York" w:hAnsi="New York"/>
+                <w:sz w:val="20"/>
+              </w:rPr>
+            </w:pPr>
+            <w:r>
+              <w:rPr>
+                <w:rFonts w:ascii="New York" w:hAnsi="New York"/>
+                <w:sz w:val="20"/>
+              </w:rPr>
+              <w:t>x</w:t>
+            </w:r>
+          </w:p>
+        </w:tc>
+        <w:tc>
+          <w:tcPr>
+            <w:tcW w:w="2235" w:type="dxa"/>
+            <w:gridSpan w:val="2"/>
+          </w:tcPr>
+          <w:p>
+            <w:pPr>
+              <w:ind w:left="0" w:firstLine="0"/>
+              <w:rPr>
+                <w:rFonts w:ascii="New York" w:hAnsi="New York"/>
+                <w:sz w:val="20"/>
+              </w:rPr>
+            </w:pPr>
+            <w:r>
+              <w:rPr>
+                <w:rFonts w:ascii="New York" w:hAnsi="New York"/>
+                <w:sz w:val="20"/>
+              </w:rPr>
+              <w:t>5</w:t>
+            </w:r>
+          </w:p>
+        </w:tc>
+      </w:tr>
+      <w:tr>
+        <w:trPr>
+          <w:gridBefore w:val="1"/>
+          <w:wBefore w:w="25" w:type="dxa"/>
+        </w:trPr>
+        <w:tc>
+          <w:tcPr>
+            <w:tcW w:w="2235" w:type="dxa"/>
+            <w:gridSpan w:val="2"/>
+            <w:vMerge/>
+          </w:tcPr>
+          <w:p>
+            <w:pPr>
+              <w:ind w:left="0" w:firstLine="0"/>
+              <w:rPr>
+                <w:rFonts w:ascii="New York" w:hAnsi="New York"/>
+                <w:sz w:val="20"/>
+              </w:rPr>
+            </w:pPr>
+          </w:p>
+        </w:tc>
+        <w:tc>
+          <w:tcPr>
+            <w:tcW w:w="2235" w:type="dxa"/>
+            <w:gridSpan w:val="2"/>
+          </w:tcPr>
+          <w:p>
+            <w:pPr>
+              <w:ind w:left="0" w:firstLine="0"/>
+              <w:rPr>
+                <w:rFonts w:ascii="New York" w:hAnsi="New York"/>
+                <w:sz w:val="20"/>
+              </w:rPr>
+            </w:pPr>
+            <w:r>
+              <w:rPr>
+                <w:rFonts w:ascii="New York" w:hAnsi="New York"/>
+                <w:sz w:val="20"/>
+              </w:rPr>
+              <w:t xml:space="preserve">W's sf + </w:t>
+            </w:r>
+            <w:r>
+              <w:rPr>
+                <w:rFonts w:ascii="New York" w:hAnsi="New York"/>
+                <w:sz w:val="20"/>
+              </w:rPr>
+              <w:t>4</w:t>
+            </w:r>
+          </w:p>
+        </w:tc>
+        <w:tc>
+          <w:tcPr>
+            <w:tcW w:w="2235" w:type="dxa"/>
+            <w:gridSpan w:val="2"/>
+          </w:tcPr>
+          <w:p>
+            <w:pPr>
+              <w:ind w:left="0" w:firstLine="0"/>
+              <w:rPr>
+                <w:rFonts w:ascii="New York" w:hAnsi="New York"/>
+                <w:sz w:val="20"/>
+              </w:rPr>
+            </w:pPr>
+            <w:r>
+              <w:rPr>
+                <w:rFonts w:ascii="New York" w:hAnsi="New York"/>
+                <w:sz w:val="20"/>
+              </w:rPr>
+              <w:t>static</w:t>
+            </w:r>
+          </w:p>
+        </w:tc>
+        <w:tc>
+          <w:tcPr>
+            <w:tcW w:w="2235" w:type="dxa"/>
+            <w:gridSpan w:val="2"/>
+          </w:tcPr>
+          <w:p>
+            <w:pPr>
+              <w:ind w:left="0" w:firstLine="0"/>
+              <w:rPr>
+                <w:rFonts w:ascii="New York" w:hAnsi="New York"/>
+                <w:sz w:val="20"/>
+              </w:rPr>
+            </w:pPr>
+            <w:r>
+              <w:rPr>
+                <w:rFonts w:ascii="New York" w:hAnsi="New York"/>
+                <w:sz w:val="20"/>
+              </w:rPr>
+              <w:t xml:space="preserve">Link to </w:t>
+            </w:r>
+            <w:r>
+              <w:rPr>
+                <w:rFonts w:ascii="New York" w:hAnsi="New York"/>
+                <w:sz w:val="20"/>
+              </w:rPr>
+              <w:t>main</w:t>
+            </w:r>
+            <w:r>
+              <w:rPr>
+                <w:rFonts w:ascii="New York" w:hAnsi="New York"/>
+                <w:sz w:val="20"/>
+              </w:rPr>
+              <w:t xml:space="preserve"> sf</w:t>
+            </w:r>
+          </w:p>
+        </w:tc>
+      </w:tr>
+      <w:tr>
+        <w:trPr>
+          <w:gridBefore w:val="1"/>
+          <w:wBefore w:w="25" w:type="dxa"/>
+        </w:trPr>
+        <w:tc>
+          <w:tcPr>
+            <w:tcW w:w="2235" w:type="dxa"/>
+            <w:gridSpan w:val="2"/>
+            <w:vMerge/>
+            <w:tcBorders>
+              <w:bottom w:val="single" w:sz="24" w:space="0" w:color="auto"/>
+            </w:tcBorders>
+          </w:tcPr>
+          <w:p>
+            <w:pPr>
+              <w:ind w:left="0" w:firstLine="0"/>
+              <w:rPr>
+                <w:rFonts w:ascii="New York" w:hAnsi="New York"/>
+                <w:sz w:val="20"/>
+              </w:rPr>
+            </w:pPr>
+          </w:p>
+        </w:tc>
+        <w:tc>
+          <w:tcPr>
+            <w:tcW w:w="2235" w:type="dxa"/>
+            <w:gridSpan w:val="2"/>
+            <w:tcBorders>
+              <w:bottom w:val="single" w:sz="24" w:space="0" w:color="auto"/>
+            </w:tcBorders>
+          </w:tcPr>
+          <w:p>
+            <w:pPr>
+              <w:ind w:left="0" w:firstLine="0"/>
+              <w:rPr>
+                <w:rFonts w:ascii="New York" w:hAnsi="New York"/>
+                <w:sz w:val="20"/>
+              </w:rPr>
+            </w:pPr>
+            <w:r>
+              <w:rPr>
+                <w:rFonts w:ascii="New York" w:hAnsi="New York"/>
+                <w:sz w:val="20"/>
+              </w:rPr>
+              <w:t xml:space="preserve">W's sf + </w:t>
+            </w:r>
+            <w:r>
+              <w:rPr>
+                <w:rFonts w:ascii="New York" w:hAnsi="New York"/>
+                <w:sz w:val="20"/>
+              </w:rPr>
+              <w:t>0</w:t>
+            </w:r>
+          </w:p>
+        </w:tc>
+        <w:tc>
+          <w:tcPr>
+            <w:tcW w:w="2235" w:type="dxa"/>
+            <w:gridSpan w:val="2"/>
+            <w:tcBorders>
+              <w:bottom w:val="single" w:sz="24" w:space="0" w:color="auto"/>
+            </w:tcBorders>
+          </w:tcPr>
+          <w:p>
+            <w:pPr>
+              <w:ind w:left="0" w:firstLine="0"/>
+              <w:rPr>
+                <w:rFonts w:ascii="New York" w:hAnsi="New York"/>
+                <w:sz w:val="20"/>
+              </w:rPr>
+            </w:pPr>
+            <w:r>
+              <w:rPr>
+                <w:rFonts w:ascii="New York" w:hAnsi="New York"/>
+                <w:sz w:val="20"/>
+              </w:rPr>
+              <w:t>dynamic</w:t>
+            </w:r>
+          </w:p>
+        </w:tc>
+        <w:tc>
+          <w:tcPr>
+            <w:tcW w:w="2235" w:type="dxa"/>
+            <w:gridSpan w:val="2"/>
+            <w:tcBorders>
+              <w:bottom w:val="single" w:sz="24" w:space="0" w:color="auto"/>
+            </w:tcBorders>
+          </w:tcPr>
+          <w:p>
+            <w:pPr>
+              <w:ind w:left="0" w:firstLine="0"/>
+              <w:rPr>
+                <w:rFonts w:ascii="New York" w:hAnsi="New York"/>
+                <w:sz w:val="20"/>
+              </w:rPr>
+            </w:pPr>
+            <w:r>
+              <w:rPr>
+                <w:rFonts w:ascii="New York" w:hAnsi="New York"/>
+                <w:sz w:val="20"/>
+              </w:rPr>
+              <w:t xml:space="preserve">Link to </w:t>
+            </w:r>
+            <w:r>
+              <w:rPr>
+                <w:rFonts w:ascii="New York" w:hAnsi="New York"/>
+                <w:sz w:val="20"/>
+              </w:rPr>
+              <w:t>main</w:t>
+            </w:r>
+            <w:r>
+              <w:rPr>
+                <w:rFonts w:ascii="New York" w:hAnsi="New York"/>
+                <w:sz w:val="20"/>
+              </w:rPr>
+              <w:t xml:space="preserve"> sf</w:t>
+            </w:r>
+          </w:p>
+        </w:tc>
+      </w:tr>
+      <w:tr>
+        <w:trPr>
+          <w:gridBefore w:val="1"/>
+          <w:wBefore w:w="25" w:type="dxa"/>
+        </w:trPr>
+        <w:tc>
+          <w:tcPr>
+            <w:tcW w:w="2235" w:type="dxa"/>
+            <w:gridSpan w:val="2"/>
+            <w:vMerge w:val="restart"/>
+            <w:tcBorders>
+              <w:top w:val="single" w:sz="24" w:space="0" w:color="auto"/>
+            </w:tcBorders>
+          </w:tcPr>
+          <w:p>
+            <w:pPr>
+              <w:ind w:left="0" w:firstLine="0"/>
+              <w:rPr>
+                <w:rFonts w:ascii="New York" w:hAnsi="New York"/>
+                <w:sz w:val="20"/>
+              </w:rPr>
+            </w:pPr>
+            <w:r>
+              <w:rPr>
+                <w:rFonts w:ascii="New York" w:hAnsi="New York"/>
+                <w:sz w:val="20"/>
+              </w:rPr>
+              <w:t>main sf</w:t>
+            </w:r>
+          </w:p>
+        </w:tc>
+        <w:tc>
+          <w:tcPr>
+            <w:tcW w:w="2235" w:type="dxa"/>
+            <w:gridSpan w:val="2"/>
+            <w:tcBorders>
+              <w:top w:val="single" w:sz="24" w:space="0" w:color="auto"/>
+            </w:tcBorders>
+          </w:tcPr>
+          <w:p>
+            <w:pPr>
+              <w:ind w:left="0" w:firstLine="0"/>
+              <w:rPr>
+                <w:rFonts w:ascii="New York" w:hAnsi="New York"/>
+                <w:sz w:val="20"/>
+              </w:rPr>
+            </w:pPr>
+            <w:r>
+              <w:rPr>
+                <w:rFonts w:ascii="New York" w:hAnsi="New York"/>
+                <w:sz w:val="20"/>
+              </w:rPr>
+              <w:t>main's sf</w:t>
+            </w:r>
+            <w:r>
+              <w:rPr>
+                <w:rFonts w:ascii="New York" w:hAnsi="New York"/>
+                <w:sz w:val="20"/>
+              </w:rPr>
+              <w:t xml:space="preserve"> + 12</w:t>
+            </w:r>
+          </w:p>
+        </w:tc>
+        <w:tc>
+          <w:tcPr>
+            <w:tcW w:w="2235" w:type="dxa"/>
+            <w:gridSpan w:val="2"/>
+            <w:tcBorders>
+              <w:top w:val="single" w:sz="24" w:space="0" w:color="auto"/>
+            </w:tcBorders>
+          </w:tcPr>
+          <w:p>
+            <w:pPr>
+              <w:ind w:left="0" w:firstLine="0"/>
+              <w:rPr>
+                <w:rFonts w:ascii="New York" w:hAnsi="New York"/>
+                <w:sz w:val="20"/>
+              </w:rPr>
+            </w:pPr>
+            <w:r>
+              <w:rPr>
+                <w:rFonts w:ascii="New York" w:hAnsi="New York"/>
+                <w:sz w:val="20"/>
+              </w:rPr>
+              <w:t>size</w:t>
+            </w:r>
+          </w:p>
+        </w:tc>
+        <w:tc>
+          <w:tcPr>
+            <w:tcW w:w="2235" w:type="dxa"/>
+            <w:gridSpan w:val="2"/>
+            <w:tcBorders>
+              <w:top w:val="single" w:sz="24" w:space="0" w:color="auto"/>
+            </w:tcBorders>
+          </w:tcPr>
+          <w:p>
+            <w:pPr>
+              <w:ind w:left="0" w:firstLine="0"/>
+              <w:rPr>
+                <w:rFonts w:ascii="New York" w:hAnsi="New York"/>
+                <w:sz w:val="20"/>
+              </w:rPr>
+            </w:pPr>
+            <w:r>
+              <w:rPr>
+                <w:rFonts w:ascii="New York" w:hAnsi="New York"/>
+                <w:sz w:val="20"/>
+              </w:rPr>
+              <w:t>16</w:t>
+            </w:r>
+          </w:p>
+        </w:tc>
+      </w:tr>
+      <w:tr>
+        <w:trPr>
+          <w:gridBefore w:val="1"/>
+          <w:wBefore w:w="25" w:type="dxa"/>
+        </w:trPr>
+        <w:tc>
+          <w:tcPr>
+            <w:tcW w:w="2235" w:type="dxa"/>
+            <w:gridSpan w:val="2"/>
+            <w:vMerge/>
+          </w:tcPr>
+          <w:p>
+            <w:pPr>
+              <w:ind w:left="0" w:firstLine="0"/>
+              <w:rPr>
+                <w:rFonts w:ascii="New York" w:hAnsi="New York"/>
+                <w:sz w:val="20"/>
+              </w:rPr>
+            </w:pPr>
+          </w:p>
+        </w:tc>
+        <w:tc>
+          <w:tcPr>
+            <w:tcW w:w="2235" w:type="dxa"/>
+            <w:gridSpan w:val="2"/>
+          </w:tcPr>
+          <w:p>
+            <w:pPr>
+              <w:ind w:left="0" w:firstLine="0"/>
+              <w:rPr>
+                <w:rFonts w:ascii="New York" w:hAnsi="New York"/>
+                <w:sz w:val="20"/>
+              </w:rPr>
+            </w:pPr>
+            <w:r>
+              <w:rPr>
+                <w:rFonts w:ascii="New York" w:hAnsi="New York"/>
+                <w:sz w:val="20"/>
+              </w:rPr>
+              <w:t>main's sf</w:t>
+            </w:r>
+            <w:r>
+              <w:rPr>
+                <w:rFonts w:ascii="New York" w:hAnsi="New York"/>
+                <w:sz w:val="20"/>
+              </w:rPr>
+              <w:t xml:space="preserve"> + 8</w:t>
+            </w:r>
+          </w:p>
+        </w:tc>
+        <w:tc>
+          <w:tcPr>
+            <w:tcW w:w="2235" w:type="dxa"/>
+            <w:gridSpan w:val="2"/>
+          </w:tcPr>
+          <w:p>
+            <w:pPr>
+              <w:ind w:left="0" w:firstLine="0"/>
+              <w:rPr>
+                <w:rFonts w:ascii="New York" w:hAnsi="New York"/>
+                <w:sz w:val="20"/>
+              </w:rPr>
+            </w:pPr>
+            <w:r>
+              <w:rPr>
+                <w:rFonts w:ascii="New York" w:hAnsi="New York"/>
+                <w:sz w:val="20"/>
+              </w:rPr>
+              <w:t>b</w:t>
+            </w:r>
+          </w:p>
+        </w:tc>
+        <w:tc>
+          <w:tcPr>
+            <w:tcW w:w="2235" w:type="dxa"/>
+            <w:gridSpan w:val="2"/>
+          </w:tcPr>
+          <w:p>
+            <w:pPr>
+              <w:ind w:left="0" w:firstLine="0"/>
+              <w:rPr>
+                <w:rFonts w:ascii="New York" w:hAnsi="New York"/>
+                <w:sz w:val="20"/>
+              </w:rPr>
+            </w:pPr>
+            <w:r>
+              <w:rPr>
+                <w:rFonts w:ascii="New York" w:hAnsi="New York"/>
+                <w:sz w:val="20"/>
+              </w:rPr>
+              <w:t>2</w:t>
+            </w:r>
+          </w:p>
+        </w:tc>
+      </w:tr>
+      <w:tr>
+        <w:trPr>
+          <w:gridBefore w:val="1"/>
+          <w:wBefore w:w="25" w:type="dxa"/>
+        </w:trPr>
+        <w:tc>
+          <w:tcPr>
+            <w:tcW w:w="2235" w:type="dxa"/>
+            <w:gridSpan w:val="2"/>
+            <w:vMerge/>
+          </w:tcPr>
+          <w:p>
+            <w:pPr>
+              <w:ind w:left="0" w:firstLine="0"/>
+              <w:rPr>
+                <w:rFonts w:ascii="New York" w:hAnsi="New York"/>
+                <w:sz w:val="20"/>
+              </w:rPr>
+            </w:pPr>
+          </w:p>
+        </w:tc>
+        <w:tc>
+          <w:tcPr>
+            <w:tcW w:w="2235" w:type="dxa"/>
+            <w:gridSpan w:val="2"/>
+          </w:tcPr>
+          <w:p>
+            <w:pPr>
+              <w:ind w:left="0" w:firstLine="0"/>
+              <w:rPr>
+                <w:rFonts w:ascii="New York" w:hAnsi="New York"/>
+                <w:sz w:val="20"/>
+              </w:rPr>
+            </w:pPr>
+            <w:r>
+              <w:rPr>
+                <w:rFonts w:ascii="New York" w:hAnsi="New York"/>
+                <w:sz w:val="20"/>
+              </w:rPr>
+              <w:t>main's sf</w:t>
+            </w:r>
+            <w:r>
+              <w:rPr>
+                <w:rFonts w:ascii="New York" w:hAnsi="New York"/>
+                <w:sz w:val="20"/>
+              </w:rPr>
+              <w:t xml:space="preserve"> + 4</w:t>
+            </w:r>
+          </w:p>
+        </w:tc>
+        <w:tc>
+          <w:tcPr>
+            <w:tcW w:w="2235" w:type="dxa"/>
+            <w:gridSpan w:val="2"/>
+          </w:tcPr>
+          <w:p>
+            <w:pPr>
+              <w:ind w:left="0" w:firstLine="0"/>
+              <w:rPr>
+                <w:rFonts w:ascii="New York" w:hAnsi="New York"/>
+                <w:sz w:val="20"/>
+              </w:rPr>
+            </w:pPr>
+            <w:r>
+              <w:rPr>
+                <w:rFonts w:ascii="New York" w:hAnsi="New York"/>
+                <w:sz w:val="20"/>
+              </w:rPr>
+              <w:t>static</w:t>
+            </w:r>
+          </w:p>
+        </w:tc>
+        <w:tc>
+          <w:tcPr>
+            <w:tcW w:w="2235" w:type="dxa"/>
+            <w:gridSpan w:val="2"/>
+          </w:tcPr>
+          <w:p>
+            <w:pPr>
+              <w:ind w:left="0" w:firstLine="0"/>
+              <w:rPr>
+                <w:rFonts w:ascii="New York" w:hAnsi="New York"/>
+                <w:sz w:val="20"/>
+              </w:rPr>
+            </w:pPr>
+            <w:r>
+              <w:rPr>
+                <w:rFonts w:ascii="New York" w:hAnsi="New York"/>
+                <w:sz w:val="20"/>
+              </w:rPr>
+              <w:t>Link to global sf</w:t>
+            </w:r>
+          </w:p>
+        </w:tc>
+      </w:tr>
+      <w:tr>
+        <w:trPr>
+          <w:gridBefore w:val="1"/>
+          <w:wBefore w:w="25" w:type="dxa"/>
+        </w:trPr>
+        <w:tc>
+          <w:tcPr>
+            <w:tcW w:w="2235" w:type="dxa"/>
+            <w:gridSpan w:val="2"/>
+            <w:vMerge/>
+          </w:tcPr>
+          <w:p>
+            <w:pPr>
+              <w:ind w:left="0" w:firstLine="0"/>
+              <w:rPr>
+                <w:rFonts w:ascii="New York" w:hAnsi="New York"/>
+                <w:sz w:val="20"/>
+              </w:rPr>
+            </w:pPr>
+          </w:p>
+        </w:tc>
+        <w:tc>
+          <w:tcPr>
+            <w:tcW w:w="2235" w:type="dxa"/>
+            <w:gridSpan w:val="2"/>
+          </w:tcPr>
+          <w:p>
+            <w:pPr>
+              <w:ind w:left="0" w:firstLine="0"/>
+              <w:rPr>
+                <w:rFonts w:ascii="New York" w:hAnsi="New York"/>
+                <w:sz w:val="20"/>
+              </w:rPr>
+            </w:pPr>
+            <w:r>
+              <w:rPr>
+                <w:rFonts w:ascii="New York" w:hAnsi="New York"/>
+                <w:sz w:val="20"/>
+              </w:rPr>
+              <w:t>main's sf + 0</w:t>
+            </w:r>
+          </w:p>
+        </w:tc>
+        <w:tc>
+          <w:tcPr>
+            <w:tcW w:w="2235" w:type="dxa"/>
+            <w:gridSpan w:val="2"/>
+          </w:tcPr>
+          <w:p>
+            <w:pPr>
+              <w:ind w:left="0" w:firstLine="0"/>
+              <w:rPr>
+                <w:rFonts w:ascii="New York" w:hAnsi="New York"/>
+                <w:sz w:val="20"/>
+              </w:rPr>
+            </w:pPr>
+            <w:r>
+              <w:rPr>
+                <w:rFonts w:ascii="New York" w:hAnsi="New York"/>
+                <w:sz w:val="20"/>
+              </w:rPr>
+              <w:t>dynamic</w:t>
+            </w:r>
+          </w:p>
+        </w:tc>
+        <w:tc>
+          <w:tcPr>
+            <w:tcW w:w="2235" w:type="dxa"/>
+            <w:gridSpan w:val="2"/>
+          </w:tcPr>
+          <w:p>
+            <w:pPr>
+              <w:ind w:left="0" w:firstLine="0"/>
+              <w:rPr>
+                <w:rFonts w:ascii="New York" w:hAnsi="New York"/>
+                <w:sz w:val="20"/>
+              </w:rPr>
+            </w:pPr>
+            <w:r>
+              <w:rPr>
+                <w:rFonts w:ascii="New York" w:hAnsi="New York"/>
+                <w:sz w:val="20"/>
+              </w:rPr>
+              <w:t>Link to global sf</w:t>
+            </w:r>
+          </w:p>
+        </w:tc>
+      </w:tr>
+      <w:tr>
+        <w:trPr>
+          <w:gridAfter w:val="1"/>
+          <w:wAfter w:w="25" w:type="dxa"/>
+        </w:trPr>
+        <w:tc>
+          <w:tcPr>
+            <w:tcW w:w="2235" w:type="dxa"/>
+            <w:gridSpan w:val="2"/>
+            <w:vMerge w:val="restart"/>
+            <w:tcBorders>
+              <w:top w:val="single" w:sz="24" w:space="0" w:color="auto"/>
+            </w:tcBorders>
+          </w:tcPr>
+          <w:p>
+            <w:pPr>
+              <w:ind w:left="0" w:firstLine="0"/>
+              <w:rPr>
+                <w:rFonts w:ascii="New York" w:hAnsi="New York"/>
+                <w:sz w:val="20"/>
+              </w:rPr>
+            </w:pPr>
+            <w:r>
+              <w:rPr>
+                <w:rFonts w:ascii="New York" w:hAnsi="New York"/>
+                <w:sz w:val="20"/>
+              </w:rPr>
+              <w:t>global sf</w:t>
+            </w:r>
+          </w:p>
+        </w:tc>
+        <w:tc>
+          <w:tcPr>
+            <w:tcW w:w="2235" w:type="dxa"/>
+            <w:gridSpan w:val="2"/>
+            <w:tcBorders>
+              <w:top w:val="single" w:sz="24" w:space="0" w:color="auto"/>
+            </w:tcBorders>
+          </w:tcPr>
+          <w:p>
+            <w:pPr>
+              <w:ind w:left="0" w:firstLine="0"/>
+              <w:rPr>
+                <w:rFonts w:ascii="New York" w:hAnsi="New York"/>
+                <w:sz w:val="20"/>
+              </w:rPr>
+            </w:pPr>
+            <w:r>
+              <w:rPr>
+                <w:rFonts w:ascii="New York" w:hAnsi="New York"/>
+                <w:sz w:val="20"/>
+              </w:rPr>
+              <w:t xml:space="preserve">global’s sf + </w:t>
+            </w:r>
+            <w:r>
+              <w:rPr>
+                <w:rFonts w:ascii="New York" w:hAnsi="New York"/>
+                <w:sz w:val="20"/>
+              </w:rPr>
+              <w:t>20</w:t>
+            </w:r>
+          </w:p>
+        </w:tc>
+        <w:tc>
+          <w:tcPr>
+            <w:tcW w:w="2235" w:type="dxa"/>
+            <w:gridSpan w:val="2"/>
+            <w:tcBorders>
+              <w:top w:val="single" w:sz="24" w:space="0" w:color="auto"/>
+            </w:tcBorders>
+          </w:tcPr>
+          <w:p>
+            <w:pPr>
+              <w:ind w:left="0" w:firstLine="0"/>
+              <w:rPr>
+                <w:rFonts w:ascii="New York" w:hAnsi="New York"/>
+                <w:sz w:val="20"/>
+              </w:rPr>
+            </w:pPr>
+            <w:r>
+              <w:rPr>
+                <w:rFonts w:ascii="New York" w:hAnsi="New York"/>
+                <w:sz w:val="20"/>
+              </w:rPr>
+              <w:t>size</w:t>
+            </w:r>
+          </w:p>
+        </w:tc>
+        <w:tc>
+          <w:tcPr>
+            <w:tcW w:w="2235" w:type="dxa"/>
+            <w:gridSpan w:val="2"/>
+            <w:tcBorders>
+              <w:top w:val="single" w:sz="24" w:space="0" w:color="auto"/>
+            </w:tcBorders>
+          </w:tcPr>
+          <w:p>
+            <w:pPr>
+              <w:ind w:left="0" w:firstLine="0"/>
+              <w:rPr>
+                <w:rFonts w:ascii="New York" w:hAnsi="New York"/>
+                <w:sz w:val="20"/>
+              </w:rPr>
+            </w:pPr>
+            <w:r>
+              <w:rPr>
+                <w:rFonts w:ascii="New York" w:hAnsi="New York"/>
+                <w:sz w:val="20"/>
+              </w:rPr>
+              <w:t>24</w:t>
+            </w:r>
+          </w:p>
+        </w:tc>
+      </w:tr>
+      <w:tr>
+        <w:trPr>
+          <w:gridAfter w:val="1"/>
+          <w:wAfter w:w="25" w:type="dxa"/>
+        </w:trPr>
+        <w:tc>
+          <w:tcPr>
+            <w:tcW w:w="2235" w:type="dxa"/>
+            <w:gridSpan w:val="2"/>
+            <w:vMerge/>
+          </w:tcPr>
+          <w:p>
+            <w:pPr>
+              <w:ind w:left="0" w:firstLine="0"/>
+              <w:rPr>
+                <w:rFonts w:ascii="New York" w:hAnsi="New York"/>
+                <w:sz w:val="20"/>
+              </w:rPr>
+            </w:pPr>
+          </w:p>
+        </w:tc>
+        <w:tc>
+          <w:tcPr>
+            <w:tcW w:w="2235" w:type="dxa"/>
+            <w:gridSpan w:val="2"/>
+          </w:tcPr>
+          <w:p>
+            <w:pPr>
+              <w:ind w:left="0" w:firstLine="0"/>
+              <w:rPr>
+                <w:rFonts w:ascii="New York" w:hAnsi="New York"/>
+                <w:sz w:val="20"/>
+              </w:rPr>
+            </w:pPr>
+            <w:r>
+              <w:rPr>
+                <w:rFonts w:ascii="New York" w:hAnsi="New York"/>
+                <w:sz w:val="20"/>
+              </w:rPr>
+              <w:t xml:space="preserve">global’s sf + </w:t>
+            </w:r>
+            <w:r>
+              <w:rPr>
+                <w:rFonts w:ascii="New York" w:hAnsi="New York"/>
+                <w:sz w:val="20"/>
+              </w:rPr>
+              <w:t>16</w:t>
+            </w:r>
+          </w:p>
+        </w:tc>
+        <w:tc>
+          <w:tcPr>
+            <w:tcW w:w="2235" w:type="dxa"/>
+            <w:gridSpan w:val="2"/>
+          </w:tcPr>
+          <w:p>
+            <w:pPr>
+              <w:ind w:left="0" w:firstLine="0"/>
+              <w:rPr>
+                <w:rFonts w:ascii="New York" w:hAnsi="New York"/>
+                <w:sz w:val="20"/>
+              </w:rPr>
+            </w:pPr>
+            <w:r>
+              <w:rPr>
+                <w:rFonts w:ascii="New York" w:hAnsi="New York"/>
+                <w:sz w:val="20"/>
+              </w:rPr>
+              <w:t>d</w:t>
+            </w:r>
+          </w:p>
+        </w:tc>
+        <w:tc>
+          <w:tcPr>
+            <w:tcW w:w="2235" w:type="dxa"/>
+            <w:gridSpan w:val="2"/>
+          </w:tcPr>
+          <w:p>
+            <w:pPr>
+              <w:ind w:left="0" w:firstLine="0"/>
+              <w:rPr>
+                <w:rFonts w:ascii="New York" w:hAnsi="New York"/>
+                <w:sz w:val="20"/>
+              </w:rPr>
+            </w:pPr>
+            <w:r>
+              <w:rPr>
+                <w:rFonts w:ascii="New York" w:hAnsi="New York"/>
+                <w:sz w:val="20"/>
+              </w:rPr>
+              <w:t>5</w:t>
+            </w:r>
+          </w:p>
+        </w:tc>
+      </w:tr>
+      <w:tr>
+        <w:trPr>
+          <w:gridAfter w:val="1"/>
+          <w:wAfter w:w="25" w:type="dxa"/>
+        </w:trPr>
+        <w:tc>
+          <w:tcPr>
+            <w:tcW w:w="2235" w:type="dxa"/>
+            <w:gridSpan w:val="2"/>
+            <w:vMerge/>
+          </w:tcPr>
+          <w:p>
+            <w:pPr>
+              <w:ind w:left="0" w:firstLine="0"/>
+              <w:rPr>
+                <w:rFonts w:ascii="New York" w:hAnsi="New York"/>
+                <w:sz w:val="20"/>
+              </w:rPr>
+            </w:pPr>
+          </w:p>
+        </w:tc>
+        <w:tc>
+          <w:tcPr>
+            <w:tcW w:w="2235" w:type="dxa"/>
+            <w:gridSpan w:val="2"/>
+          </w:tcPr>
+          <w:p>
+            <w:pPr>
+              <w:ind w:left="0" w:firstLine="0"/>
+              <w:rPr>
+                <w:rFonts w:ascii="New York" w:hAnsi="New York"/>
+                <w:sz w:val="20"/>
+              </w:rPr>
+            </w:pPr>
+            <w:r>
+              <w:rPr>
+                <w:rFonts w:ascii="New York" w:hAnsi="New York"/>
+                <w:sz w:val="20"/>
+              </w:rPr>
+              <w:t xml:space="preserve">global’s sf + </w:t>
+            </w:r>
+            <w:r>
+              <w:rPr>
+                <w:rFonts w:ascii="New York" w:hAnsi="New York"/>
+                <w:sz w:val="20"/>
+              </w:rPr>
+              <w:t>12</w:t>
+            </w:r>
+          </w:p>
+        </w:tc>
+        <w:tc>
+          <w:tcPr>
+            <w:tcW w:w="2235" w:type="dxa"/>
+            <w:gridSpan w:val="2"/>
+          </w:tcPr>
+          <w:p>
+            <w:pPr>
+              <w:ind w:left="0" w:firstLine="0"/>
+              <w:rPr>
+                <w:rFonts w:ascii="New York" w:hAnsi="New York"/>
+                <w:sz w:val="20"/>
+              </w:rPr>
+            </w:pPr>
+            <w:r>
+              <w:rPr>
+                <w:rFonts w:ascii="New York" w:hAnsi="New York"/>
+                <w:sz w:val="20"/>
+              </w:rPr>
+              <w:t>e</w:t>
+            </w:r>
+          </w:p>
+        </w:tc>
+        <w:tc>
+          <w:tcPr>
+            <w:tcW w:w="2235" w:type="dxa"/>
+            <w:gridSpan w:val="2"/>
+          </w:tcPr>
+          <w:p>
+            <w:pPr>
+              <w:ind w:left="0" w:firstLine="0"/>
+              <w:rPr>
+                <w:rFonts w:ascii="New York" w:hAnsi="New York"/>
+                <w:sz w:val="20"/>
+              </w:rPr>
+            </w:pPr>
+          </w:p>
+        </w:tc>
+      </w:tr>
+      <w:tr>
+        <w:trPr>
+          <w:gridAfter w:val="1"/>
+          <w:wAfter w:w="25" w:type="dxa"/>
+        </w:trPr>
+        <w:tc>
+          <w:tcPr>
+            <w:tcW w:w="2235" w:type="dxa"/>
+            <w:gridSpan w:val="2"/>
+            <w:vMerge/>
+          </w:tcPr>
+          <w:p>
+            <w:pPr>
+              <w:ind w:left="0" w:firstLine="0"/>
+              <w:rPr>
+                <w:rFonts w:ascii="New York" w:hAnsi="New York"/>
+                <w:sz w:val="20"/>
+              </w:rPr>
+            </w:pPr>
+          </w:p>
+        </w:tc>
+        <w:tc>
+          <w:tcPr>
+            <w:tcW w:w="2235" w:type="dxa"/>
+            <w:gridSpan w:val="2"/>
+          </w:tcPr>
+          <w:p>
+            <w:pPr>
+              <w:ind w:left="0" w:firstLine="0"/>
+              <w:rPr>
+                <w:rFonts w:ascii="New York" w:hAnsi="New York"/>
+                <w:sz w:val="20"/>
+              </w:rPr>
+            </w:pPr>
+            <w:r>
+              <w:rPr>
+                <w:rFonts w:ascii="New York" w:hAnsi="New York"/>
+                <w:sz w:val="20"/>
+              </w:rPr>
+              <w:t>global’s sf + 8</w:t>
+            </w:r>
+          </w:p>
+        </w:tc>
+        <w:tc>
+          <w:tcPr>
+            <w:tcW w:w="2235" w:type="dxa"/>
+            <w:gridSpan w:val="2"/>
+          </w:tcPr>
+          <w:p>
+            <w:pPr>
+              <w:ind w:left="0" w:firstLine="0"/>
+              <w:rPr>
+                <w:rFonts w:ascii="New York" w:hAnsi="New York"/>
+                <w:sz w:val="20"/>
+              </w:rPr>
+            </w:pPr>
+            <w:r>
+              <w:rPr>
+                <w:rFonts w:ascii="New York" w:hAnsi="New York"/>
+                <w:sz w:val="20"/>
+              </w:rPr>
+              <w:t>f</w:t>
+            </w:r>
+          </w:p>
+        </w:tc>
+        <w:tc>
+          <w:tcPr>
+            <w:tcW w:w="2235" w:type="dxa"/>
+            <w:gridSpan w:val="2"/>
+          </w:tcPr>
+          <w:p>
+            <w:pPr>
+              <w:ind w:left="0" w:firstLine="0"/>
+              <w:rPr>
+                <w:rFonts w:ascii="New York" w:hAnsi="New York"/>
+                <w:sz w:val="20"/>
+              </w:rPr>
+            </w:pPr>
+          </w:p>
+        </w:tc>
+      </w:tr>
+      <w:tr>
+        <w:trPr>
+          <w:gridAfter w:val="1"/>
+          <w:wAfter w:w="25" w:type="dxa"/>
+        </w:trPr>
+        <w:tc>
+          <w:tcPr>
+            <w:tcW w:w="2235" w:type="dxa"/>
+            <w:gridSpan w:val="2"/>
+            <w:vMerge/>
+          </w:tcPr>
+          <w:p>
+            <w:pPr>
+              <w:ind w:left="0" w:firstLine="0"/>
+              <w:rPr>
+                <w:rFonts w:ascii="New York" w:hAnsi="New York"/>
+                <w:sz w:val="20"/>
+              </w:rPr>
+            </w:pPr>
+          </w:p>
+        </w:tc>
+        <w:tc>
+          <w:tcPr>
+            <w:tcW w:w="2235" w:type="dxa"/>
+            <w:gridSpan w:val="2"/>
+          </w:tcPr>
+          <w:p>
+            <w:pPr>
+              <w:ind w:left="0" w:firstLine="0"/>
+              <w:rPr>
+                <w:rFonts w:ascii="New York" w:hAnsi="New York"/>
+                <w:sz w:val="20"/>
+              </w:rPr>
+            </w:pPr>
+            <w:r>
+              <w:rPr>
+                <w:rFonts w:ascii="New York" w:hAnsi="New York"/>
+                <w:sz w:val="20"/>
+              </w:rPr>
+              <w:t xml:space="preserve">global’s sf + </w:t>
+            </w:r>
+            <w:r>
+              <w:rPr>
+                <w:rFonts w:ascii="New York" w:hAnsi="New York"/>
+                <w:sz w:val="20"/>
+              </w:rPr>
+              <w:t>4</w:t>
+            </w:r>
+          </w:p>
+        </w:tc>
+        <w:tc>
+          <w:tcPr>
+            <w:tcW w:w="2235" w:type="dxa"/>
+            <w:gridSpan w:val="2"/>
+          </w:tcPr>
+          <w:p>
+            <w:pPr>
+              <w:ind w:left="0" w:firstLine="0"/>
+              <w:rPr>
+                <w:rFonts w:ascii="New York" w:hAnsi="New York"/>
+                <w:sz w:val="20"/>
+              </w:rPr>
+            </w:pPr>
+            <w:r>
+              <w:rPr>
+                <w:rFonts w:ascii="New York" w:hAnsi="New York"/>
+                <w:sz w:val="20"/>
+              </w:rPr>
+              <w:t>static</w:t>
+            </w:r>
+          </w:p>
+        </w:tc>
+        <w:tc>
+          <w:tcPr>
+            <w:tcW w:w="2235" w:type="dxa"/>
+            <w:gridSpan w:val="2"/>
+          </w:tcPr>
+          <w:p>
+            <w:pPr>
+              <w:ind w:left="0" w:firstLine="0"/>
+              <w:rPr>
+                <w:rFonts w:ascii="New York" w:hAnsi="New York"/>
+                <w:sz w:val="20"/>
+              </w:rPr>
+            </w:pPr>
+            <w:r>
+              <w:rPr>
+                <w:rFonts w:ascii="New York" w:hAnsi="New York"/>
+                <w:sz w:val="20"/>
+              </w:rPr>
+              <w:t>Link to O/S</w:t>
+            </w:r>
+          </w:p>
+        </w:tc>
+      </w:tr>
+      <w:tr>
+        <w:trPr>
+          <w:gridAfter w:val="1"/>
+          <w:wAfter w:w="25" w:type="dxa"/>
+        </w:trPr>
+        <w:tc>
+          <w:tcPr>
+            <w:tcW w:w="2235" w:type="dxa"/>
+            <w:gridSpan w:val="2"/>
+            <w:vMerge/>
+            <w:tcBorders>
+              <w:bottom w:val="single" w:sz="24" w:space="0" w:color="auto"/>
+            </w:tcBorders>
+          </w:tcPr>
+          <w:p>
+            <w:pPr>
+              <w:ind w:left="0" w:firstLine="0"/>
+              <w:rPr>
+                <w:rFonts w:ascii="New York" w:hAnsi="New York"/>
+                <w:sz w:val="20"/>
+              </w:rPr>
+            </w:pPr>
+          </w:p>
+        </w:tc>
+        <w:tc>
+          <w:tcPr>
+            <w:tcW w:w="2235" w:type="dxa"/>
+            <w:gridSpan w:val="2"/>
+            <w:tcBorders>
+              <w:bottom w:val="single" w:sz="24" w:space="0" w:color="auto"/>
+            </w:tcBorders>
+          </w:tcPr>
+          <w:p>
+            <w:pPr>
+              <w:ind w:left="0" w:firstLine="0"/>
+              <w:rPr>
+                <w:rFonts w:ascii="New York" w:hAnsi="New York"/>
+                <w:sz w:val="20"/>
+              </w:rPr>
+            </w:pPr>
+            <w:r>
+              <w:rPr>
+                <w:rFonts w:ascii="New York" w:hAnsi="New York"/>
+                <w:sz w:val="20"/>
+              </w:rPr>
+              <w:t>global’s sf + 0</w:t>
+            </w:r>
+          </w:p>
+        </w:tc>
+        <w:tc>
+          <w:tcPr>
+            <w:tcW w:w="2235" w:type="dxa"/>
+            <w:gridSpan w:val="2"/>
+            <w:tcBorders>
+              <w:bottom w:val="single" w:sz="24" w:space="0" w:color="auto"/>
+            </w:tcBorders>
+          </w:tcPr>
+          <w:p>
+            <w:pPr>
+              <w:ind w:left="0" w:firstLine="0"/>
+              <w:rPr>
+                <w:rFonts w:ascii="New York" w:hAnsi="New York"/>
+                <w:sz w:val="20"/>
+              </w:rPr>
+            </w:pPr>
+            <w:r>
+              <w:rPr>
+                <w:rFonts w:ascii="New York" w:hAnsi="New York"/>
+                <w:sz w:val="20"/>
+              </w:rPr>
+              <w:t>dynamic</w:t>
+            </w:r>
+          </w:p>
+        </w:tc>
+        <w:tc>
+          <w:tcPr>
+            <w:tcW w:w="2235" w:type="dxa"/>
+            <w:gridSpan w:val="2"/>
+            <w:tcBorders>
+              <w:bottom w:val="single" w:sz="24" w:space="0" w:color="auto"/>
+            </w:tcBorders>
+          </w:tcPr>
+          <w:p>
+            <w:pPr>
+              <w:ind w:left="0" w:firstLine="0"/>
+              <w:rPr>
+                <w:rFonts w:ascii="New York" w:hAnsi="New York"/>
+                <w:sz w:val="20"/>
+              </w:rPr>
+            </w:pPr>
+            <w:r>
+              <w:rPr>
+                <w:rFonts w:ascii="New York" w:hAnsi="New York"/>
+                <w:sz w:val="20"/>
+              </w:rPr>
+              <w:t>Link to O/S</w:t>
+            </w:r>
+          </w:p>
+        </w:tc>
+      </w:tr>
+    </w:tbl>
     <w:p>
       <w:pPr>
         <w:rPr>
@@ -1383,6 +3822,111 @@
           <w:sz w:val="20"/>
         </w:rPr>
       </w:pPr>
+    </w:p>
+    <w:p>
+      <w:pPr>
+        <w:rPr>
+          <w:rFonts w:ascii="New York" w:hAnsi="New York"/>
+          <w:color w:val="2F5496" w:themeColor="accent1" w:themeShade="BF"/>
+          <w:sz w:val="20"/>
+        </w:rPr>
+      </w:pPr>
+      <w:r>
+        <w:rPr>
+          <w:rFonts w:ascii="New York" w:hAnsi="New York"/>
+          <w:color w:val="2F5496" w:themeColor="accent1" w:themeShade="BF"/>
+          <w:sz w:val="20"/>
+        </w:rPr>
+        <w:t xml:space="preserve">I </w:t>
+      </w:r>
+      <w:r>
+        <w:rPr>
+          <w:rFonts w:ascii="New York" w:hAnsi="New York"/>
+          <w:color w:val="2F5496" w:themeColor="accent1" w:themeShade="BF"/>
+          <w:sz w:val="20"/>
+        </w:rPr>
+        <w:t>assume</w:t>
+      </w:r>
+      <w:r>
+        <w:rPr>
+          <w:rFonts w:ascii="New York" w:hAnsi="New York"/>
+          <w:color w:val="2F5496" w:themeColor="accent1" w:themeShade="BF"/>
+          <w:sz w:val="20"/>
+        </w:rPr>
+        <w:t xml:space="preserve"> there would also be global pointers to the main, Y, and W functions but I’m not sure what those sizes would </w:t>
+      </w:r>
+      <w:r>
+        <w:rPr>
+          <w:rFonts w:ascii="New York" w:hAnsi="New York"/>
+          <w:color w:val="2F5496" w:themeColor="accent1" w:themeShade="BF"/>
+          <w:sz w:val="20"/>
+        </w:rPr>
+        <w:t>be</w:t>
+      </w:r>
+      <w:r>
+        <w:rPr>
+          <w:rFonts w:ascii="New York" w:hAnsi="New York"/>
+          <w:color w:val="2F5496" w:themeColor="accent1" w:themeShade="BF"/>
+          <w:sz w:val="20"/>
+        </w:rPr>
+        <w:t xml:space="preserve"> or how to set the value column</w:t>
+      </w:r>
+      <w:r>
+        <w:rPr>
+          <w:rFonts w:ascii="New York" w:hAnsi="New York"/>
+          <w:color w:val="2F5496" w:themeColor="accent1" w:themeShade="BF"/>
+          <w:sz w:val="20"/>
+        </w:rPr>
+        <w:t>,</w:t>
+      </w:r>
+      <w:r>
+        <w:rPr>
+          <w:rFonts w:ascii="New York" w:hAnsi="New York"/>
+          <w:color w:val="2F5496" w:themeColor="accent1" w:themeShade="BF"/>
+          <w:sz w:val="20"/>
+        </w:rPr>
+        <w:t xml:space="preserve"> and they weren’t in </w:t>
+      </w:r>
+      <w:r>
+        <w:rPr>
+          <w:rFonts w:ascii="New York" w:hAnsi="New York"/>
+          <w:color w:val="2F5496" w:themeColor="accent1" w:themeShade="BF"/>
+          <w:sz w:val="20"/>
+        </w:rPr>
+        <w:t>the</w:t>
+      </w:r>
+      <w:r>
+        <w:rPr>
+          <w:rFonts w:ascii="New York" w:hAnsi="New York"/>
+          <w:color w:val="2F5496" w:themeColor="accent1" w:themeShade="BF"/>
+          <w:sz w:val="20"/>
+        </w:rPr>
+        <w:t xml:space="preserve"> examples </w:t>
+      </w:r>
+      <w:r>
+        <w:rPr>
+          <w:rFonts w:ascii="New York" w:hAnsi="New York"/>
+          <w:color w:val="2F5496" w:themeColor="accent1" w:themeShade="BF"/>
+          <w:sz w:val="20"/>
+        </w:rPr>
+        <w:t xml:space="preserve">in your notes </w:t>
+      </w:r>
+      <w:r>
+        <w:rPr>
+          <w:rFonts w:ascii="New York" w:hAnsi="New York"/>
+          <w:color w:val="2F5496" w:themeColor="accent1" w:themeShade="BF"/>
+          <w:sz w:val="20"/>
+        </w:rPr>
+        <w:t>so I left them off.</w:t>
+      </w:r>
+      <w:r>
+        <w:rPr>
+          <w:rFonts w:ascii="New York" w:hAnsi="New York"/>
+          <w:color w:val="2F5496" w:themeColor="accent1" w:themeShade="BF"/>
+          <w:sz w:val="20"/>
+        </w:rPr>
+        <w:t xml:space="preserve"> I’m also taking your question to mean just after the call to Y has been made but before any lines in Y execute.</w:t>
+      </w:r>
     </w:p>
     <w:sectPr>
       <w:headerReference w:type="default" r:id="rId7"/>
@@ -1611,18 +4155,8 @@
         <w:sz w:val="20"/>
         <w:u w:val="single"/>
       </w:rPr>
-      <w:t xml:space="preserve">October 21, </w:t>
+      <w:t>October 21, 2025</w:t>
     </w:r>
-    <w:proofErr w:type="gramStart"/>
-    <w:r>
-      <w:rPr>
-        <w:b/>
-        <w:sz w:val="20"/>
-        <w:u w:val="single"/>
-      </w:rPr>
-      <w:t>2025</w:t>
-    </w:r>
-    <w:proofErr w:type="gramEnd"/>
     <w:r>
       <w:rPr>
         <w:b/>
@@ -1630,18 +4164,8 @@
         <w:u w:val="single"/>
       </w:rPr>
       <w:tab/>
-      <w:t xml:space="preserve">H. S. </w:t>
+      <w:t>H. S. Delugach</w:t>
     </w:r>
-    <w:proofErr w:type="spellStart"/>
-    <w:r>
-      <w:rPr>
-        <w:b/>
-        <w:sz w:val="20"/>
-        <w:u w:val="single"/>
-      </w:rPr>
-      <w:t>Delugach</w:t>
-    </w:r>
-    <w:proofErr w:type="spellEnd"/>
   </w:p>
   <w:p>
     <w:pPr>
@@ -3064,6 +5588,31 @@
       <w:szCs w:val="24"/>
     </w:rPr>
   </w:style>
+  <w:style w:type="paragraph" w:styleId="ListParagraph">
+    <w:name w:val="List Paragraph"/>
+    <w:basedOn w:val="Normal"/>
+    <w:qFormat/>
+    <w:rsid w:val="00997DE5"/>
+    <w:pPr>
+      <w:ind w:left="720"/>
+      <w:contextualSpacing/>
+    </w:pPr>
+  </w:style>
+  <w:style w:type="table" w:styleId="TableGrid">
+    <w:name w:val="Table Grid"/>
+    <w:basedOn w:val="TableNormal"/>
+    <w:rsid w:val="000B3089"/>
+    <w:tblPr>
+      <w:tblBorders>
+        <w:top w:val="single" w:sz="4" w:space="0" w:color="auto"/>
+        <w:left w:val="single" w:sz="4" w:space="0" w:color="auto"/>
+        <w:bottom w:val="single" w:sz="4" w:space="0" w:color="auto"/>
+        <w:right w:val="single" w:sz="4" w:space="0" w:color="auto"/>
+        <w:insideH w:val="single" w:sz="4" w:space="0" w:color="auto"/>
+        <w:insideV w:val="single" w:sz="4" w:space="0" w:color="auto"/>
+      </w:tblBorders>
+    </w:tblPr>
+  </w:style>
 </w:styles>
 </file>
 

</xml_diff>

<commit_message>
added ruby project, finished except for report comments
</commit_message>
<xml_diff>
--- a/CS-524-01/PS-C-MiltonLamb.docx
+++ b/CS-524-01/PS-C-MiltonLamb.docx
@@ -1,6 +1,6 @@
 
 <file path=word/document.xml><?xml version="1.0" encoding="utf-8"?>
-<w:document xmlns:wpc="http://schemas.microsoft.com/office/word/2010/wordprocessingCanvas" xmlns:cx="http://schemas.microsoft.com/office/drawing/2014/chartex" xmlns:cx1="http://schemas.microsoft.com/office/drawing/2015/9/8/chartex" xmlns:cx2="http://schemas.microsoft.com/office/drawing/2015/10/21/chartex" xmlns:cx3="http://schemas.microsoft.com/office/drawing/2016/5/9/chartex" xmlns:cx4="http://schemas.microsoft.com/office/drawing/2016/5/10/chartex" xmlns:cx5="http://schemas.microsoft.com/office/drawing/2016/5/11/chartex" xmlns:cx6="http://schemas.microsoft.com/office/drawing/2016/5/12/chartex" xmlns:cx7="http://schemas.microsoft.com/office/drawing/2016/5/13/chartex" xmlns:cx8="http://schemas.microsoft.com/office/drawing/2016/5/14/chartex" xmlns:mc="http://schemas.openxmlformats.org/markup-compatibility/2006" xmlns:aink="http://schemas.microsoft.com/office/drawing/2016/ink" xmlns:am3d="http://schemas.microsoft.com/office/drawing/2017/model3d" xmlns:o="urn:schemas-microsoft-com:office:office" xmlns:oel="http://schemas.microsoft.com/office/2019/extlst" xmlns:r="http://schemas.openxmlformats.org/officeDocument/2006/relationships" xmlns:m="http://schemas.openxmlformats.org/officeDocument/2006/math" xmlns:v="urn:schemas-microsoft-com:vml" xmlns:wp14="http://schemas.microsoft.com/office/word/2010/wordprocessingDrawing" xmlns:wp="http://schemas.openxmlformats.org/drawingml/2006/wordprocessingDrawing" xmlns:w10="urn:schemas-microsoft-com:office:word" xmlns:w="http://schemas.openxmlformats.org/wordprocessingml/2006/main" xmlns:w14="http://schemas.microsoft.com/office/word/2010/wordml" xmlns:w15="http://schemas.microsoft.com/office/word/2012/wordml" xmlns:w16cex="http://schemas.microsoft.com/office/word/2018/wordml/cex" xmlns:w16cid="http://schemas.microsoft.com/office/word/2016/wordml/cid" xmlns:w16="http://schemas.microsoft.com/office/word/2018/wordml" xmlns:w16du="http://schemas.microsoft.com/office/word/2023/wordml/word16du" xmlns:w16sdtdh="http://schemas.microsoft.com/office/word/2020/wordml/sdtdatahash" xmlns:w16sdtfl="http://schemas.microsoft.com/office/word/2024/wordml/sdtformatlock" xmlns:w16se="http://schemas.microsoft.com/office/word/2015/wordml/symex" xmlns:wpg="http://schemas.microsoft.com/office/word/2010/wordprocessingGroup" xmlns:wpi="http://schemas.microsoft.com/office/word/2010/wordprocessingInk" xmlns:wne="http://schemas.microsoft.com/office/word/2006/wordml" xmlns:wps="http://schemas.microsoft.com/office/word/2010/wordprocessingShape" mc:Ignorable="w14 w15 w16se w16cid w16 w16cex w16sdtdh w16sdtfl w16du wp14">
+<w:document xmlns:wpc="http://schemas.microsoft.com/office/word/2010/wordprocessingCanvas" xmlns:cx="http://schemas.microsoft.com/office/drawing/2014/chartex" xmlns:cx1="http://schemas.microsoft.com/office/drawing/2015/9/8/chartex" xmlns:cx2="http://schemas.microsoft.com/office/drawing/2015/10/21/chartex" xmlns:cx3="http://schemas.microsoft.com/office/drawing/2016/5/9/chartex" xmlns:cx4="http://schemas.microsoft.com/office/drawing/2016/5/10/chartex" xmlns:cx5="http://schemas.microsoft.com/office/drawing/2016/5/11/chartex" xmlns:cx6="http://schemas.microsoft.com/office/drawing/2016/5/12/chartex" xmlns:cx7="http://schemas.microsoft.com/office/drawing/2016/5/13/chartex" xmlns:cx8="http://schemas.microsoft.com/office/drawing/2016/5/14/chartex" xmlns:mc="http://schemas.openxmlformats.org/markup-compatibility/2006" xmlns:aink="http://schemas.microsoft.com/office/drawing/2016/ink" xmlns:am3d="http://schemas.microsoft.com/office/drawing/2017/model3d" xmlns:o="urn:schemas-microsoft-com:office:office" xmlns:oel="http://schemas.microsoft.com/office/2019/extlst" xmlns:r="http://schemas.openxmlformats.org/officeDocument/2006/relationships" xmlns:m="http://schemas.openxmlformats.org/officeDocument/2006/math" xmlns:v="urn:schemas-microsoft-com:vml" xmlns:wp14="http://schemas.microsoft.com/office/word/2010/wordprocessingDrawing" xmlns:wp="http://schemas.openxmlformats.org/drawingml/2006/wordprocessingDrawing" xmlns:w10="urn:schemas-microsoft-com:office:word" xmlns:w="http://schemas.openxmlformats.org/wordprocessingml/2006/main" xmlns:w14="http://schemas.microsoft.com/office/word/2010/wordml" xmlns:w15="http://schemas.microsoft.com/office/word/2012/wordml" xmlns:w16cex="http://schemas.microsoft.com/office/word/2018/wordml/cex" xmlns:w16cid="http://schemas.microsoft.com/office/word/2016/wordml/cid" xmlns:w16="http://schemas.microsoft.com/office/word/2018/wordml" xmlns:w16sdtdh="http://schemas.microsoft.com/office/word/2020/wordml/sdtdatahash" xmlns:w16se="http://schemas.microsoft.com/office/word/2015/wordml/symex" xmlns:wpg="http://schemas.microsoft.com/office/word/2010/wordprocessingGroup" xmlns:wpi="http://schemas.microsoft.com/office/word/2010/wordprocessingInk" xmlns:wne="http://schemas.microsoft.com/office/word/2006/wordml" xmlns:wps="http://schemas.microsoft.com/office/word/2010/wordprocessingShape" mc:Ignorable="w14 w15 w16se w16cid w16 w16cex w16sdtdh wp14">
   <w:body>
     <w:p>
       <w:pPr>
@@ -328,21 +328,35 @@
           <w:rFonts w:ascii="Consolas" w:hAnsi="Consolas"/>
           <w:color w:val="7F7F7F" w:themeColor="text1" w:themeTint="80"/>
         </w:rPr>
-        <w:t>const C = () =&gt; ””;      // programming language is JavaScript</w:t>
-      </w:r>
-    </w:p>
-    <w:p>
-      <w:pPr>
+        <w:t xml:space="preserve">const C = () =&gt; </w:t>
+      </w:r>
+      <w:r>
         <w:rPr>
           <w:rFonts w:ascii="Consolas" w:hAnsi="Consolas"/>
           <w:color w:val="7F7F7F" w:themeColor="text1" w:themeTint="80"/>
         </w:rPr>
-      </w:pPr>
+        <w:t>"hello"</w:t>
+      </w:r>
       <w:r>
         <w:rPr>
           <w:rFonts w:ascii="Consolas" w:hAnsi="Consolas"/>
           <w:color w:val="7F7F7F" w:themeColor="text1" w:themeTint="80"/>
         </w:rPr>
+        <w:t>;      // programming language is JavaScript</w:t>
+      </w:r>
+    </w:p>
+    <w:p>
+      <w:pPr>
+        <w:rPr>
+          <w:rFonts w:ascii="Consolas" w:hAnsi="Consolas"/>
+          <w:color w:val="7F7F7F" w:themeColor="text1" w:themeTint="80"/>
+        </w:rPr>
+      </w:pPr>
+      <w:r>
+        <w:rPr>
+          <w:rFonts w:ascii="Consolas" w:hAnsi="Consolas"/>
+          <w:color w:val="7F7F7F" w:themeColor="text1" w:themeTint="80"/>
+        </w:rPr>
         <w:t>const B = () =&gt; C();</w:t>
       </w:r>
     </w:p>
@@ -673,7 +687,19 @@
         <w:rPr>
           <w:color w:val="2F5496" w:themeColor="accent1" w:themeShade="BF"/>
         </w:rPr>
-        <w:t xml:space="preserve">Coercion and casting are both methods of type conversion. Coercion is handled implicitly while casting is explicit. If a language supports coercion it is normally only </w:t>
+        <w:t xml:space="preserve">Coercion and casting are both methods of type conversion. Coercion is handled implicitly while casting is explicit. If a language supports </w:t>
+      </w:r>
+      <w:r>
+        <w:rPr>
+          <w:color w:val="2F5496" w:themeColor="accent1" w:themeShade="BF"/>
+        </w:rPr>
+        <w:t>coercion,</w:t>
+      </w:r>
+      <w:r>
+        <w:rPr>
+          <w:color w:val="2F5496" w:themeColor="accent1" w:themeShade="BF"/>
+        </w:rPr>
+        <w:t xml:space="preserve"> it is normally only </w:t>
       </w:r>
       <w:r>
         <w:rPr>
@@ -1702,14 +1728,7 @@
                 <w:rFonts w:ascii="New York" w:hAnsi="New York"/>
                 <w:sz w:val="20"/>
               </w:rPr>
-              <w:t xml:space="preserve">Y's sf + </w:t>
-            </w:r>
-            <w:r>
-              <w:rPr>
-                <w:rFonts w:ascii="New York" w:hAnsi="New York"/>
-                <w:sz w:val="20"/>
-              </w:rPr>
-              <w:t>16</w:t>
+              <w:t>Y's sf + 16</w:t>
             </w:r>
           </w:p>
         </w:tc>
@@ -1790,14 +1809,7 @@
                 <w:rFonts w:ascii="New York" w:hAnsi="New York"/>
                 <w:sz w:val="20"/>
               </w:rPr>
-              <w:t xml:space="preserve">Y's sf + </w:t>
-            </w:r>
-            <w:r>
-              <w:rPr>
-                <w:rFonts w:ascii="New York" w:hAnsi="New York"/>
-                <w:sz w:val="20"/>
-              </w:rPr>
-              <w:t>12</w:t>
+              <w:t>Y's sf + 12</w:t>
             </w:r>
           </w:p>
         </w:tc>
@@ -1878,14 +1890,7 @@
                 <w:rFonts w:ascii="New York" w:hAnsi="New York"/>
                 <w:sz w:val="20"/>
               </w:rPr>
-              <w:t xml:space="preserve">Y's sf + </w:t>
-            </w:r>
-            <w:r>
-              <w:rPr>
-                <w:rFonts w:ascii="New York" w:hAnsi="New York"/>
-                <w:sz w:val="20"/>
-              </w:rPr>
-              <w:t>8</w:t>
+              <w:t>Y's sf + 8</w:t>
             </w:r>
           </w:p>
         </w:tc>
@@ -2180,14 +2185,7 @@
                 <w:rFonts w:ascii="New York" w:hAnsi="New York"/>
                 <w:sz w:val="20"/>
               </w:rPr>
-              <w:t xml:space="preserve">W's sf + </w:t>
-            </w:r>
-            <w:r>
-              <w:rPr>
-                <w:rFonts w:ascii="New York" w:hAnsi="New York"/>
-                <w:sz w:val="20"/>
-              </w:rPr>
-              <w:t>18</w:t>
+              <w:t>W's sf + 18</w:t>
             </w:r>
           </w:p>
         </w:tc>
@@ -2293,14 +2291,7 @@
                 <w:rFonts w:ascii="New York" w:hAnsi="New York"/>
                 <w:sz w:val="20"/>
               </w:rPr>
-              <w:t xml:space="preserve">W's sf + </w:t>
-            </w:r>
-            <w:r>
-              <w:rPr>
-                <w:rFonts w:ascii="New York" w:hAnsi="New York"/>
-                <w:sz w:val="20"/>
-              </w:rPr>
-              <w:t>14</w:t>
+              <w:t>W's sf + 14</w:t>
             </w:r>
           </w:p>
         </w:tc>
@@ -2387,14 +2378,7 @@
                 <w:rFonts w:ascii="New York" w:hAnsi="New York"/>
                 <w:sz w:val="20"/>
               </w:rPr>
-              <w:t>W's sf + 1</w:t>
-            </w:r>
-            <w:r>
-              <w:rPr>
-                <w:rFonts w:ascii="New York" w:hAnsi="New York"/>
-                <w:sz w:val="20"/>
-              </w:rPr>
-              <w:t>3</w:t>
+              <w:t>W's sf + 13</w:t>
             </w:r>
           </w:p>
         </w:tc>
@@ -2563,14 +2547,7 @@
                 <w:rFonts w:ascii="New York" w:hAnsi="New York"/>
                 <w:sz w:val="20"/>
               </w:rPr>
-              <w:t xml:space="preserve">W's sf + </w:t>
-            </w:r>
-            <w:r>
-              <w:rPr>
-                <w:rFonts w:ascii="New York" w:hAnsi="New York"/>
-                <w:sz w:val="20"/>
-              </w:rPr>
-              <w:t>8</w:t>
+              <w:t>W's sf + 8</w:t>
             </w:r>
           </w:p>
         </w:tc>
@@ -2658,14 +2635,7 @@
                 <w:rFonts w:ascii="New York" w:hAnsi="New York"/>
                 <w:sz w:val="20"/>
               </w:rPr>
-              <w:t xml:space="preserve">W's sf + </w:t>
-            </w:r>
-            <w:r>
-              <w:rPr>
-                <w:rFonts w:ascii="New York" w:hAnsi="New York"/>
-                <w:sz w:val="20"/>
-              </w:rPr>
-              <w:t>4</w:t>
+              <w:t>W's sf + 4</w:t>
             </w:r>
           </w:p>
         </w:tc>
@@ -2709,21 +2679,7 @@
                 <w:rFonts w:ascii="New York" w:hAnsi="New York"/>
                 <w:sz w:val="20"/>
               </w:rPr>
-              <w:t xml:space="preserve">Link to </w:t>
-            </w:r>
-            <w:r>
-              <w:rPr>
-                <w:rFonts w:ascii="New York" w:hAnsi="New York"/>
-                <w:sz w:val="20"/>
-              </w:rPr>
-              <w:t>main</w:t>
-            </w:r>
-            <w:r>
-              <w:rPr>
-                <w:rFonts w:ascii="New York" w:hAnsi="New York"/>
-                <w:sz w:val="20"/>
-              </w:rPr>
-              <w:t xml:space="preserve"> sf</w:t>
+              <w:t>Link to main sf</w:t>
             </w:r>
           </w:p>
         </w:tc>
@@ -2773,14 +2729,7 @@
                 <w:rFonts w:ascii="New York" w:hAnsi="New York"/>
                 <w:sz w:val="20"/>
               </w:rPr>
-              <w:t xml:space="preserve">W's sf + </w:t>
-            </w:r>
-            <w:r>
-              <w:rPr>
-                <w:rFonts w:ascii="New York" w:hAnsi="New York"/>
-                <w:sz w:val="20"/>
-              </w:rPr>
-              <w:t>0</w:t>
+              <w:t>W's sf + 0</w:t>
             </w:r>
           </w:p>
         </w:tc>
@@ -2830,21 +2779,7 @@
                 <w:rFonts w:ascii="New York" w:hAnsi="New York"/>
                 <w:sz w:val="20"/>
               </w:rPr>
-              <w:t xml:space="preserve">Link to </w:t>
-            </w:r>
-            <w:r>
-              <w:rPr>
-                <w:rFonts w:ascii="New York" w:hAnsi="New York"/>
-                <w:sz w:val="20"/>
-              </w:rPr>
-              <w:t>main</w:t>
-            </w:r>
-            <w:r>
-              <w:rPr>
-                <w:rFonts w:ascii="New York" w:hAnsi="New York"/>
-                <w:sz w:val="20"/>
-              </w:rPr>
-              <w:t xml:space="preserve"> sf</w:t>
+              <w:t>Link to main sf</w:t>
             </w:r>
           </w:p>
         </w:tc>
@@ -2901,14 +2836,7 @@
                 <w:rFonts w:ascii="New York" w:hAnsi="New York"/>
                 <w:sz w:val="20"/>
               </w:rPr>
-              <w:t>main's sf</w:t>
-            </w:r>
-            <w:r>
-              <w:rPr>
-                <w:rFonts w:ascii="New York" w:hAnsi="New York"/>
-                <w:sz w:val="20"/>
-              </w:rPr>
-              <w:t xml:space="preserve"> + 12</w:t>
+              <w:t>main's sf + 12</w:t>
             </w:r>
           </w:p>
         </w:tc>
@@ -3002,14 +2930,7 @@
                 <w:rFonts w:ascii="New York" w:hAnsi="New York"/>
                 <w:sz w:val="20"/>
               </w:rPr>
-              <w:t>main's sf</w:t>
-            </w:r>
-            <w:r>
-              <w:rPr>
-                <w:rFonts w:ascii="New York" w:hAnsi="New York"/>
-                <w:sz w:val="20"/>
-              </w:rPr>
-              <w:t xml:space="preserve"> + 8</w:t>
+              <w:t>main's sf + 8</w:t>
             </w:r>
           </w:p>
         </w:tc>
@@ -3097,14 +3018,7 @@
                 <w:rFonts w:ascii="New York" w:hAnsi="New York"/>
                 <w:sz w:val="20"/>
               </w:rPr>
-              <w:t>main's sf</w:t>
-            </w:r>
-            <w:r>
-              <w:rPr>
-                <w:rFonts w:ascii="New York" w:hAnsi="New York"/>
-                <w:sz w:val="20"/>
-              </w:rPr>
-              <w:t xml:space="preserve"> + 4</w:t>
+              <w:t>main's sf + 4</w:t>
             </w:r>
           </w:p>
         </w:tc>
@@ -3293,14 +3207,7 @@
                 <w:rFonts w:ascii="New York" w:hAnsi="New York"/>
                 <w:sz w:val="20"/>
               </w:rPr>
-              <w:t xml:space="preserve">global’s sf + </w:t>
-            </w:r>
-            <w:r>
-              <w:rPr>
-                <w:rFonts w:ascii="New York" w:hAnsi="New York"/>
-                <w:sz w:val="20"/>
-              </w:rPr>
-              <w:t>20</w:t>
+              <w:t>global’s sf + 20</w:t>
             </w:r>
           </w:p>
         </w:tc>
@@ -3394,14 +3301,7 @@
                 <w:rFonts w:ascii="New York" w:hAnsi="New York"/>
                 <w:sz w:val="20"/>
               </w:rPr>
-              <w:t xml:space="preserve">global’s sf + </w:t>
-            </w:r>
-            <w:r>
-              <w:rPr>
-                <w:rFonts w:ascii="New York" w:hAnsi="New York"/>
-                <w:sz w:val="20"/>
-              </w:rPr>
-              <w:t>16</w:t>
+              <w:t>global’s sf + 16</w:t>
             </w:r>
           </w:p>
         </w:tc>
@@ -3489,14 +3389,7 @@
                 <w:rFonts w:ascii="New York" w:hAnsi="New York"/>
                 <w:sz w:val="20"/>
               </w:rPr>
-              <w:t xml:space="preserve">global’s sf + </w:t>
-            </w:r>
-            <w:r>
-              <w:rPr>
-                <w:rFonts w:ascii="New York" w:hAnsi="New York"/>
-                <w:sz w:val="20"/>
-              </w:rPr>
-              <w:t>12</w:t>
+              <w:t>global’s sf + 12</w:t>
             </w:r>
           </w:p>
         </w:tc>
@@ -3869,7 +3762,7 @@
           <w:color w:val="2F5496" w:themeColor="accent1" w:themeShade="BF"/>
           <w:sz w:val="20"/>
         </w:rPr>
-        <w:t xml:space="preserve"> or how to set the value column</w:t>
+        <w:t xml:space="preserve"> or how to </w:t>
       </w:r>
       <w:r>
         <w:rPr>
@@ -3877,6 +3770,22 @@
           <w:color w:val="2F5496" w:themeColor="accent1" w:themeShade="BF"/>
           <w:sz w:val="20"/>
         </w:rPr>
+        <w:t>display</w:t>
+      </w:r>
+      <w:r>
+        <w:rPr>
+          <w:rFonts w:ascii="New York" w:hAnsi="New York"/>
+          <w:color w:val="2F5496" w:themeColor="accent1" w:themeShade="BF"/>
+          <w:sz w:val="20"/>
+        </w:rPr>
+        <w:t xml:space="preserve"> the value column</w:t>
+      </w:r>
+      <w:r>
+        <w:rPr>
+          <w:rFonts w:ascii="New York" w:hAnsi="New York"/>
+          <w:color w:val="2F5496" w:themeColor="accent1" w:themeShade="BF"/>
+          <w:sz w:val="20"/>
+        </w:rPr>
         <w:t>,</w:t>
       </w:r>
       <w:r>
@@ -3929,8 +3838,12 @@
       </w:r>
     </w:p>
     <w:sectPr>
-      <w:headerReference w:type="default" r:id="rId7"/>
-      <w:footerReference w:type="default" r:id="rId8"/>
+      <w:headerReference w:type="even" r:id="rId7"/>
+      <w:headerReference w:type="default" r:id="rId8"/>
+      <w:footerReference w:type="even" r:id="rId9"/>
+      <w:footerReference w:type="default" r:id="rId10"/>
+      <w:headerReference w:type="first" r:id="rId11"/>
+      <w:footerReference w:type="first" r:id="rId12"/>
       <w:pgSz w:w="12240" w:h="15840"/>
       <w:pgMar w:top="1080" w:right="1440" w:bottom="1440" w:left="1440" w:header="720" w:footer="720" w:gutter="0"/>
       <w:cols w:space="720"/>
@@ -3940,7 +3853,7 @@
 </file>
 
 <file path=word/endnotes.xml><?xml version="1.0" encoding="utf-8"?>
-<w:endnotes xmlns:wpc="http://schemas.microsoft.com/office/word/2010/wordprocessingCanvas" xmlns:cx="http://schemas.microsoft.com/office/drawing/2014/chartex" xmlns:cx1="http://schemas.microsoft.com/office/drawing/2015/9/8/chartex" xmlns:cx2="http://schemas.microsoft.com/office/drawing/2015/10/21/chartex" xmlns:cx3="http://schemas.microsoft.com/office/drawing/2016/5/9/chartex" xmlns:cx4="http://schemas.microsoft.com/office/drawing/2016/5/10/chartex" xmlns:cx5="http://schemas.microsoft.com/office/drawing/2016/5/11/chartex" xmlns:cx6="http://schemas.microsoft.com/office/drawing/2016/5/12/chartex" xmlns:cx7="http://schemas.microsoft.com/office/drawing/2016/5/13/chartex" xmlns:cx8="http://schemas.microsoft.com/office/drawing/2016/5/14/chartex" xmlns:mc="http://schemas.openxmlformats.org/markup-compatibility/2006" xmlns:aink="http://schemas.microsoft.com/office/drawing/2016/ink" xmlns:am3d="http://schemas.microsoft.com/office/drawing/2017/model3d" xmlns:o="urn:schemas-microsoft-com:office:office" xmlns:oel="http://schemas.microsoft.com/office/2019/extlst" xmlns:r="http://schemas.openxmlformats.org/officeDocument/2006/relationships" xmlns:m="http://schemas.openxmlformats.org/officeDocument/2006/math" xmlns:v="urn:schemas-microsoft-com:vml" xmlns:wp14="http://schemas.microsoft.com/office/word/2010/wordprocessingDrawing" xmlns:wp="http://schemas.openxmlformats.org/drawingml/2006/wordprocessingDrawing" xmlns:w10="urn:schemas-microsoft-com:office:word" xmlns:w="http://schemas.openxmlformats.org/wordprocessingml/2006/main" xmlns:w14="http://schemas.microsoft.com/office/word/2010/wordml" xmlns:w15="http://schemas.microsoft.com/office/word/2012/wordml" xmlns:w16cex="http://schemas.microsoft.com/office/word/2018/wordml/cex" xmlns:w16cid="http://schemas.microsoft.com/office/word/2016/wordml/cid" xmlns:w16="http://schemas.microsoft.com/office/word/2018/wordml" xmlns:w16du="http://schemas.microsoft.com/office/word/2023/wordml/word16du" xmlns:w16sdtdh="http://schemas.microsoft.com/office/word/2020/wordml/sdtdatahash" xmlns:w16sdtfl="http://schemas.microsoft.com/office/word/2024/wordml/sdtformatlock" xmlns:w16se="http://schemas.microsoft.com/office/word/2015/wordml/symex" xmlns:wpg="http://schemas.microsoft.com/office/word/2010/wordprocessingGroup" xmlns:wpi="http://schemas.microsoft.com/office/word/2010/wordprocessingInk" xmlns:wne="http://schemas.microsoft.com/office/word/2006/wordml" xmlns:wps="http://schemas.microsoft.com/office/word/2010/wordprocessingShape" mc:Ignorable="w14 w15 w16se w16cid w16 w16cex w16sdtdh w16sdtfl w16du wp14">
+<w:endnotes xmlns:wpc="http://schemas.microsoft.com/office/word/2010/wordprocessingCanvas" xmlns:cx="http://schemas.microsoft.com/office/drawing/2014/chartex" xmlns:cx1="http://schemas.microsoft.com/office/drawing/2015/9/8/chartex" xmlns:cx2="http://schemas.microsoft.com/office/drawing/2015/10/21/chartex" xmlns:cx3="http://schemas.microsoft.com/office/drawing/2016/5/9/chartex" xmlns:cx4="http://schemas.microsoft.com/office/drawing/2016/5/10/chartex" xmlns:cx5="http://schemas.microsoft.com/office/drawing/2016/5/11/chartex" xmlns:cx6="http://schemas.microsoft.com/office/drawing/2016/5/12/chartex" xmlns:cx7="http://schemas.microsoft.com/office/drawing/2016/5/13/chartex" xmlns:cx8="http://schemas.microsoft.com/office/drawing/2016/5/14/chartex" xmlns:mc="http://schemas.openxmlformats.org/markup-compatibility/2006" xmlns:aink="http://schemas.microsoft.com/office/drawing/2016/ink" xmlns:am3d="http://schemas.microsoft.com/office/drawing/2017/model3d" xmlns:o="urn:schemas-microsoft-com:office:office" xmlns:oel="http://schemas.microsoft.com/office/2019/extlst" xmlns:r="http://schemas.openxmlformats.org/officeDocument/2006/relationships" xmlns:m="http://schemas.openxmlformats.org/officeDocument/2006/math" xmlns:v="urn:schemas-microsoft-com:vml" xmlns:wp14="http://schemas.microsoft.com/office/word/2010/wordprocessingDrawing" xmlns:wp="http://schemas.openxmlformats.org/drawingml/2006/wordprocessingDrawing" xmlns:w10="urn:schemas-microsoft-com:office:word" xmlns:w="http://schemas.openxmlformats.org/wordprocessingml/2006/main" xmlns:w14="http://schemas.microsoft.com/office/word/2010/wordml" xmlns:w15="http://schemas.microsoft.com/office/word/2012/wordml" xmlns:w16cex="http://schemas.microsoft.com/office/word/2018/wordml/cex" xmlns:w16cid="http://schemas.microsoft.com/office/word/2016/wordml/cid" xmlns:w16="http://schemas.microsoft.com/office/word/2018/wordml" xmlns:w16sdtdh="http://schemas.microsoft.com/office/word/2020/wordml/sdtdatahash" xmlns:w16se="http://schemas.microsoft.com/office/word/2015/wordml/symex" xmlns:wpg="http://schemas.microsoft.com/office/word/2010/wordprocessingGroup" xmlns:wpi="http://schemas.microsoft.com/office/word/2010/wordprocessingInk" xmlns:wne="http://schemas.microsoft.com/office/word/2006/wordml" xmlns:wps="http://schemas.microsoft.com/office/word/2010/wordprocessingShape" mc:Ignorable="w14 w15 w16se w16cid w16 w16cex w16sdtdh wp14">
   <w:endnote w:type="separator" w:id="-1">
     <w:p>
       <w:r>
@@ -3959,7 +3872,17 @@
 </file>
 
 <file path=word/footer1.xml><?xml version="1.0" encoding="utf-8"?>
-<w:ftr xmlns:wpc="http://schemas.microsoft.com/office/word/2010/wordprocessingCanvas" xmlns:cx="http://schemas.microsoft.com/office/drawing/2014/chartex" xmlns:cx1="http://schemas.microsoft.com/office/drawing/2015/9/8/chartex" xmlns:cx2="http://schemas.microsoft.com/office/drawing/2015/10/21/chartex" xmlns:cx3="http://schemas.microsoft.com/office/drawing/2016/5/9/chartex" xmlns:cx4="http://schemas.microsoft.com/office/drawing/2016/5/10/chartex" xmlns:cx5="http://schemas.microsoft.com/office/drawing/2016/5/11/chartex" xmlns:cx6="http://schemas.microsoft.com/office/drawing/2016/5/12/chartex" xmlns:cx7="http://schemas.microsoft.com/office/drawing/2016/5/13/chartex" xmlns:cx8="http://schemas.microsoft.com/office/drawing/2016/5/14/chartex" xmlns:mc="http://schemas.openxmlformats.org/markup-compatibility/2006" xmlns:aink="http://schemas.microsoft.com/office/drawing/2016/ink" xmlns:am3d="http://schemas.microsoft.com/office/drawing/2017/model3d" xmlns:o="urn:schemas-microsoft-com:office:office" xmlns:oel="http://schemas.microsoft.com/office/2019/extlst" xmlns:r="http://schemas.openxmlformats.org/officeDocument/2006/relationships" xmlns:m="http://schemas.openxmlformats.org/officeDocument/2006/math" xmlns:v="urn:schemas-microsoft-com:vml" xmlns:wp14="http://schemas.microsoft.com/office/word/2010/wordprocessingDrawing" xmlns:wp="http://schemas.openxmlformats.org/drawingml/2006/wordprocessingDrawing" xmlns:w10="urn:schemas-microsoft-com:office:word" xmlns:w="http://schemas.openxmlformats.org/wordprocessingml/2006/main" xmlns:w14="http://schemas.microsoft.com/office/word/2010/wordml" xmlns:w15="http://schemas.microsoft.com/office/word/2012/wordml" xmlns:w16cex="http://schemas.microsoft.com/office/word/2018/wordml/cex" xmlns:w16cid="http://schemas.microsoft.com/office/word/2016/wordml/cid" xmlns:w16="http://schemas.microsoft.com/office/word/2018/wordml" xmlns:w16du="http://schemas.microsoft.com/office/word/2023/wordml/word16du" xmlns:w16sdtdh="http://schemas.microsoft.com/office/word/2020/wordml/sdtdatahash" xmlns:w16sdtfl="http://schemas.microsoft.com/office/word/2024/wordml/sdtformatlock" xmlns:w16se="http://schemas.microsoft.com/office/word/2015/wordml/symex" xmlns:wpg="http://schemas.microsoft.com/office/word/2010/wordprocessingGroup" xmlns:wpi="http://schemas.microsoft.com/office/word/2010/wordprocessingInk" xmlns:wne="http://schemas.microsoft.com/office/word/2006/wordml" xmlns:wps="http://schemas.microsoft.com/office/word/2010/wordprocessingShape" mc:Ignorable="w14 w15 w16se w16cid w16 w16cex w16sdtdh w16sdtfl w16du wp14">
+<w:ftr xmlns:wpc="http://schemas.microsoft.com/office/word/2010/wordprocessingCanvas" xmlns:cx="http://schemas.microsoft.com/office/drawing/2014/chartex" xmlns:cx1="http://schemas.microsoft.com/office/drawing/2015/9/8/chartex" xmlns:cx2="http://schemas.microsoft.com/office/drawing/2015/10/21/chartex" xmlns:cx3="http://schemas.microsoft.com/office/drawing/2016/5/9/chartex" xmlns:cx4="http://schemas.microsoft.com/office/drawing/2016/5/10/chartex" xmlns:cx5="http://schemas.microsoft.com/office/drawing/2016/5/11/chartex" xmlns:cx6="http://schemas.microsoft.com/office/drawing/2016/5/12/chartex" xmlns:cx7="http://schemas.microsoft.com/office/drawing/2016/5/13/chartex" xmlns:cx8="http://schemas.microsoft.com/office/drawing/2016/5/14/chartex" xmlns:mc="http://schemas.openxmlformats.org/markup-compatibility/2006" xmlns:aink="http://schemas.microsoft.com/office/drawing/2016/ink" xmlns:am3d="http://schemas.microsoft.com/office/drawing/2017/model3d" xmlns:o="urn:schemas-microsoft-com:office:office" xmlns:oel="http://schemas.microsoft.com/office/2019/extlst" xmlns:r="http://schemas.openxmlformats.org/officeDocument/2006/relationships" xmlns:m="http://schemas.openxmlformats.org/officeDocument/2006/math" xmlns:v="urn:schemas-microsoft-com:vml" xmlns:wp14="http://schemas.microsoft.com/office/word/2010/wordprocessingDrawing" xmlns:wp="http://schemas.openxmlformats.org/drawingml/2006/wordprocessingDrawing" xmlns:w10="urn:schemas-microsoft-com:office:word" xmlns:w="http://schemas.openxmlformats.org/wordprocessingml/2006/main" xmlns:w14="http://schemas.microsoft.com/office/word/2010/wordml" xmlns:w15="http://schemas.microsoft.com/office/word/2012/wordml" xmlns:w16cex="http://schemas.microsoft.com/office/word/2018/wordml/cex" xmlns:w16cid="http://schemas.microsoft.com/office/word/2016/wordml/cid" xmlns:w16="http://schemas.microsoft.com/office/word/2018/wordml" xmlns:w16sdtdh="http://schemas.microsoft.com/office/word/2020/wordml/sdtdatahash" xmlns:w16se="http://schemas.microsoft.com/office/word/2015/wordml/symex" xmlns:wpg="http://schemas.microsoft.com/office/word/2010/wordprocessingGroup" xmlns:wpi="http://schemas.microsoft.com/office/word/2010/wordprocessingInk" xmlns:wne="http://schemas.microsoft.com/office/word/2006/wordml" xmlns:wps="http://schemas.microsoft.com/office/word/2010/wordprocessingShape" mc:Ignorable="w14 w15 w16se w16cid w16 w16cex w16sdtdh wp14">
+  <w:p>
+    <w:pPr>
+      <w:pStyle w:val="Footer"/>
+    </w:pPr>
+  </w:p>
+</w:ftr>
+</file>
+
+<file path=word/footer2.xml><?xml version="1.0" encoding="utf-8"?>
+<w:ftr xmlns:wpc="http://schemas.microsoft.com/office/word/2010/wordprocessingCanvas" xmlns:cx="http://schemas.microsoft.com/office/drawing/2014/chartex" xmlns:cx1="http://schemas.microsoft.com/office/drawing/2015/9/8/chartex" xmlns:cx2="http://schemas.microsoft.com/office/drawing/2015/10/21/chartex" xmlns:cx3="http://schemas.microsoft.com/office/drawing/2016/5/9/chartex" xmlns:cx4="http://schemas.microsoft.com/office/drawing/2016/5/10/chartex" xmlns:cx5="http://schemas.microsoft.com/office/drawing/2016/5/11/chartex" xmlns:cx6="http://schemas.microsoft.com/office/drawing/2016/5/12/chartex" xmlns:cx7="http://schemas.microsoft.com/office/drawing/2016/5/13/chartex" xmlns:cx8="http://schemas.microsoft.com/office/drawing/2016/5/14/chartex" xmlns:mc="http://schemas.openxmlformats.org/markup-compatibility/2006" xmlns:aink="http://schemas.microsoft.com/office/drawing/2016/ink" xmlns:am3d="http://schemas.microsoft.com/office/drawing/2017/model3d" xmlns:o="urn:schemas-microsoft-com:office:office" xmlns:oel="http://schemas.microsoft.com/office/2019/extlst" xmlns:r="http://schemas.openxmlformats.org/officeDocument/2006/relationships" xmlns:m="http://schemas.openxmlformats.org/officeDocument/2006/math" xmlns:v="urn:schemas-microsoft-com:vml" xmlns:wp14="http://schemas.microsoft.com/office/word/2010/wordprocessingDrawing" xmlns:wp="http://schemas.openxmlformats.org/drawingml/2006/wordprocessingDrawing" xmlns:w10="urn:schemas-microsoft-com:office:word" xmlns:w="http://schemas.openxmlformats.org/wordprocessingml/2006/main" xmlns:w14="http://schemas.microsoft.com/office/word/2010/wordml" xmlns:w15="http://schemas.microsoft.com/office/word/2012/wordml" xmlns:w16cex="http://schemas.microsoft.com/office/word/2018/wordml/cex" xmlns:w16cid="http://schemas.microsoft.com/office/word/2016/wordml/cid" xmlns:w16="http://schemas.microsoft.com/office/word/2018/wordml" xmlns:w16sdtdh="http://schemas.microsoft.com/office/word/2020/wordml/sdtdatahash" xmlns:w16se="http://schemas.microsoft.com/office/word/2015/wordml/symex" xmlns:wpg="http://schemas.microsoft.com/office/word/2010/wordprocessingGroup" xmlns:wpi="http://schemas.microsoft.com/office/word/2010/wordprocessingInk" xmlns:wne="http://schemas.microsoft.com/office/word/2006/wordml" xmlns:wps="http://schemas.microsoft.com/office/word/2010/wordprocessingShape" mc:Ignorable="w14 w15 w16se w16cid w16 w16cex w16sdtdh wp14">
   <w:p>
     <w:pPr>
       <w:pStyle w:val="Footer"/>
@@ -4096,8 +4019,18 @@
 </w:ftr>
 </file>
 
+<file path=word/footer3.xml><?xml version="1.0" encoding="utf-8"?>
+<w:ftr xmlns:wpc="http://schemas.microsoft.com/office/word/2010/wordprocessingCanvas" xmlns:cx="http://schemas.microsoft.com/office/drawing/2014/chartex" xmlns:cx1="http://schemas.microsoft.com/office/drawing/2015/9/8/chartex" xmlns:cx2="http://schemas.microsoft.com/office/drawing/2015/10/21/chartex" xmlns:cx3="http://schemas.microsoft.com/office/drawing/2016/5/9/chartex" xmlns:cx4="http://schemas.microsoft.com/office/drawing/2016/5/10/chartex" xmlns:cx5="http://schemas.microsoft.com/office/drawing/2016/5/11/chartex" xmlns:cx6="http://schemas.microsoft.com/office/drawing/2016/5/12/chartex" xmlns:cx7="http://schemas.microsoft.com/office/drawing/2016/5/13/chartex" xmlns:cx8="http://schemas.microsoft.com/office/drawing/2016/5/14/chartex" xmlns:mc="http://schemas.openxmlformats.org/markup-compatibility/2006" xmlns:aink="http://schemas.microsoft.com/office/drawing/2016/ink" xmlns:am3d="http://schemas.microsoft.com/office/drawing/2017/model3d" xmlns:o="urn:schemas-microsoft-com:office:office" xmlns:oel="http://schemas.microsoft.com/office/2019/extlst" xmlns:r="http://schemas.openxmlformats.org/officeDocument/2006/relationships" xmlns:m="http://schemas.openxmlformats.org/officeDocument/2006/math" xmlns:v="urn:schemas-microsoft-com:vml" xmlns:wp14="http://schemas.microsoft.com/office/word/2010/wordprocessingDrawing" xmlns:wp="http://schemas.openxmlformats.org/drawingml/2006/wordprocessingDrawing" xmlns:w10="urn:schemas-microsoft-com:office:word" xmlns:w="http://schemas.openxmlformats.org/wordprocessingml/2006/main" xmlns:w14="http://schemas.microsoft.com/office/word/2010/wordml" xmlns:w15="http://schemas.microsoft.com/office/word/2012/wordml" xmlns:w16cex="http://schemas.microsoft.com/office/word/2018/wordml/cex" xmlns:w16cid="http://schemas.microsoft.com/office/word/2016/wordml/cid" xmlns:w16="http://schemas.microsoft.com/office/word/2018/wordml" xmlns:w16sdtdh="http://schemas.microsoft.com/office/word/2020/wordml/sdtdatahash" xmlns:w16se="http://schemas.microsoft.com/office/word/2015/wordml/symex" xmlns:wpg="http://schemas.microsoft.com/office/word/2010/wordprocessingGroup" xmlns:wpi="http://schemas.microsoft.com/office/word/2010/wordprocessingInk" xmlns:wne="http://schemas.microsoft.com/office/word/2006/wordml" xmlns:wps="http://schemas.microsoft.com/office/word/2010/wordprocessingShape" mc:Ignorable="w14 w15 w16se w16cid w16 w16cex w16sdtdh wp14">
+  <w:p>
+    <w:pPr>
+      <w:pStyle w:val="Footer"/>
+    </w:pPr>
+  </w:p>
+</w:ftr>
+</file>
+
 <file path=word/footnotes.xml><?xml version="1.0" encoding="utf-8"?>
-<w:footnotes xmlns:wpc="http://schemas.microsoft.com/office/word/2010/wordprocessingCanvas" xmlns:cx="http://schemas.microsoft.com/office/drawing/2014/chartex" xmlns:cx1="http://schemas.microsoft.com/office/drawing/2015/9/8/chartex" xmlns:cx2="http://schemas.microsoft.com/office/drawing/2015/10/21/chartex" xmlns:cx3="http://schemas.microsoft.com/office/drawing/2016/5/9/chartex" xmlns:cx4="http://schemas.microsoft.com/office/drawing/2016/5/10/chartex" xmlns:cx5="http://schemas.microsoft.com/office/drawing/2016/5/11/chartex" xmlns:cx6="http://schemas.microsoft.com/office/drawing/2016/5/12/chartex" xmlns:cx7="http://schemas.microsoft.com/office/drawing/2016/5/13/chartex" xmlns:cx8="http://schemas.microsoft.com/office/drawing/2016/5/14/chartex" xmlns:mc="http://schemas.openxmlformats.org/markup-compatibility/2006" xmlns:aink="http://schemas.microsoft.com/office/drawing/2016/ink" xmlns:am3d="http://schemas.microsoft.com/office/drawing/2017/model3d" xmlns:o="urn:schemas-microsoft-com:office:office" xmlns:oel="http://schemas.microsoft.com/office/2019/extlst" xmlns:r="http://schemas.openxmlformats.org/officeDocument/2006/relationships" xmlns:m="http://schemas.openxmlformats.org/officeDocument/2006/math" xmlns:v="urn:schemas-microsoft-com:vml" xmlns:wp14="http://schemas.microsoft.com/office/word/2010/wordprocessingDrawing" xmlns:wp="http://schemas.openxmlformats.org/drawingml/2006/wordprocessingDrawing" xmlns:w10="urn:schemas-microsoft-com:office:word" xmlns:w="http://schemas.openxmlformats.org/wordprocessingml/2006/main" xmlns:w14="http://schemas.microsoft.com/office/word/2010/wordml" xmlns:w15="http://schemas.microsoft.com/office/word/2012/wordml" xmlns:w16cex="http://schemas.microsoft.com/office/word/2018/wordml/cex" xmlns:w16cid="http://schemas.microsoft.com/office/word/2016/wordml/cid" xmlns:w16="http://schemas.microsoft.com/office/word/2018/wordml" xmlns:w16du="http://schemas.microsoft.com/office/word/2023/wordml/word16du" xmlns:w16sdtdh="http://schemas.microsoft.com/office/word/2020/wordml/sdtdatahash" xmlns:w16sdtfl="http://schemas.microsoft.com/office/word/2024/wordml/sdtformatlock" xmlns:w16se="http://schemas.microsoft.com/office/word/2015/wordml/symex" xmlns:wpg="http://schemas.microsoft.com/office/word/2010/wordprocessingGroup" xmlns:wpi="http://schemas.microsoft.com/office/word/2010/wordprocessingInk" xmlns:wne="http://schemas.microsoft.com/office/word/2006/wordml" xmlns:wps="http://schemas.microsoft.com/office/word/2010/wordprocessingShape" mc:Ignorable="w14 w15 w16se w16cid w16 w16cex w16sdtdh w16sdtfl w16du wp14">
+<w:footnotes xmlns:wpc="http://schemas.microsoft.com/office/word/2010/wordprocessingCanvas" xmlns:cx="http://schemas.microsoft.com/office/drawing/2014/chartex" xmlns:cx1="http://schemas.microsoft.com/office/drawing/2015/9/8/chartex" xmlns:cx2="http://schemas.microsoft.com/office/drawing/2015/10/21/chartex" xmlns:cx3="http://schemas.microsoft.com/office/drawing/2016/5/9/chartex" xmlns:cx4="http://schemas.microsoft.com/office/drawing/2016/5/10/chartex" xmlns:cx5="http://schemas.microsoft.com/office/drawing/2016/5/11/chartex" xmlns:cx6="http://schemas.microsoft.com/office/drawing/2016/5/12/chartex" xmlns:cx7="http://schemas.microsoft.com/office/drawing/2016/5/13/chartex" xmlns:cx8="http://schemas.microsoft.com/office/drawing/2016/5/14/chartex" xmlns:mc="http://schemas.openxmlformats.org/markup-compatibility/2006" xmlns:aink="http://schemas.microsoft.com/office/drawing/2016/ink" xmlns:am3d="http://schemas.microsoft.com/office/drawing/2017/model3d" xmlns:o="urn:schemas-microsoft-com:office:office" xmlns:oel="http://schemas.microsoft.com/office/2019/extlst" xmlns:r="http://schemas.openxmlformats.org/officeDocument/2006/relationships" xmlns:m="http://schemas.openxmlformats.org/officeDocument/2006/math" xmlns:v="urn:schemas-microsoft-com:vml" xmlns:wp14="http://schemas.microsoft.com/office/word/2010/wordprocessingDrawing" xmlns:wp="http://schemas.openxmlformats.org/drawingml/2006/wordprocessingDrawing" xmlns:w10="urn:schemas-microsoft-com:office:word" xmlns:w="http://schemas.openxmlformats.org/wordprocessingml/2006/main" xmlns:w14="http://schemas.microsoft.com/office/word/2010/wordml" xmlns:w15="http://schemas.microsoft.com/office/word/2012/wordml" xmlns:w16cex="http://schemas.microsoft.com/office/word/2018/wordml/cex" xmlns:w16cid="http://schemas.microsoft.com/office/word/2016/wordml/cid" xmlns:w16="http://schemas.microsoft.com/office/word/2018/wordml" xmlns:w16sdtdh="http://schemas.microsoft.com/office/word/2020/wordml/sdtdatahash" xmlns:w16se="http://schemas.microsoft.com/office/word/2015/wordml/symex" xmlns:wpg="http://schemas.microsoft.com/office/word/2010/wordprocessingGroup" xmlns:wpi="http://schemas.microsoft.com/office/word/2010/wordprocessingInk" xmlns:wne="http://schemas.microsoft.com/office/word/2006/wordml" xmlns:wps="http://schemas.microsoft.com/office/word/2010/wordprocessingShape" mc:Ignorable="w14 w15 w16se w16cid w16 w16cex w16sdtdh wp14">
   <w:footnote w:type="separator" w:id="-1">
     <w:p>
       <w:r>
@@ -4116,7 +4049,17 @@
 </file>
 
 <file path=word/header1.xml><?xml version="1.0" encoding="utf-8"?>
-<w:hdr xmlns:wpc="http://schemas.microsoft.com/office/word/2010/wordprocessingCanvas" xmlns:cx="http://schemas.microsoft.com/office/drawing/2014/chartex" xmlns:cx1="http://schemas.microsoft.com/office/drawing/2015/9/8/chartex" xmlns:cx2="http://schemas.microsoft.com/office/drawing/2015/10/21/chartex" xmlns:cx3="http://schemas.microsoft.com/office/drawing/2016/5/9/chartex" xmlns:cx4="http://schemas.microsoft.com/office/drawing/2016/5/10/chartex" xmlns:cx5="http://schemas.microsoft.com/office/drawing/2016/5/11/chartex" xmlns:cx6="http://schemas.microsoft.com/office/drawing/2016/5/12/chartex" xmlns:cx7="http://schemas.microsoft.com/office/drawing/2016/5/13/chartex" xmlns:cx8="http://schemas.microsoft.com/office/drawing/2016/5/14/chartex" xmlns:mc="http://schemas.openxmlformats.org/markup-compatibility/2006" xmlns:aink="http://schemas.microsoft.com/office/drawing/2016/ink" xmlns:am3d="http://schemas.microsoft.com/office/drawing/2017/model3d" xmlns:o="urn:schemas-microsoft-com:office:office" xmlns:oel="http://schemas.microsoft.com/office/2019/extlst" xmlns:r="http://schemas.openxmlformats.org/officeDocument/2006/relationships" xmlns:m="http://schemas.openxmlformats.org/officeDocument/2006/math" xmlns:v="urn:schemas-microsoft-com:vml" xmlns:wp14="http://schemas.microsoft.com/office/word/2010/wordprocessingDrawing" xmlns:wp="http://schemas.openxmlformats.org/drawingml/2006/wordprocessingDrawing" xmlns:w10="urn:schemas-microsoft-com:office:word" xmlns:w="http://schemas.openxmlformats.org/wordprocessingml/2006/main" xmlns:w14="http://schemas.microsoft.com/office/word/2010/wordml" xmlns:w15="http://schemas.microsoft.com/office/word/2012/wordml" xmlns:w16cex="http://schemas.microsoft.com/office/word/2018/wordml/cex" xmlns:w16cid="http://schemas.microsoft.com/office/word/2016/wordml/cid" xmlns:w16="http://schemas.microsoft.com/office/word/2018/wordml" xmlns:w16du="http://schemas.microsoft.com/office/word/2023/wordml/word16du" xmlns:w16sdtdh="http://schemas.microsoft.com/office/word/2020/wordml/sdtdatahash" xmlns:w16sdtfl="http://schemas.microsoft.com/office/word/2024/wordml/sdtformatlock" xmlns:w16se="http://schemas.microsoft.com/office/word/2015/wordml/symex" xmlns:wpg="http://schemas.microsoft.com/office/word/2010/wordprocessingGroup" xmlns:wpi="http://schemas.microsoft.com/office/word/2010/wordprocessingInk" xmlns:wne="http://schemas.microsoft.com/office/word/2006/wordml" xmlns:wps="http://schemas.microsoft.com/office/word/2010/wordprocessingShape" mc:Ignorable="w14 w15 w16se w16cid w16 w16cex w16sdtdh w16sdtfl w16du wp14">
+<w:hdr xmlns:wpc="http://schemas.microsoft.com/office/word/2010/wordprocessingCanvas" xmlns:cx="http://schemas.microsoft.com/office/drawing/2014/chartex" xmlns:cx1="http://schemas.microsoft.com/office/drawing/2015/9/8/chartex" xmlns:cx2="http://schemas.microsoft.com/office/drawing/2015/10/21/chartex" xmlns:cx3="http://schemas.microsoft.com/office/drawing/2016/5/9/chartex" xmlns:cx4="http://schemas.microsoft.com/office/drawing/2016/5/10/chartex" xmlns:cx5="http://schemas.microsoft.com/office/drawing/2016/5/11/chartex" xmlns:cx6="http://schemas.microsoft.com/office/drawing/2016/5/12/chartex" xmlns:cx7="http://schemas.microsoft.com/office/drawing/2016/5/13/chartex" xmlns:cx8="http://schemas.microsoft.com/office/drawing/2016/5/14/chartex" xmlns:mc="http://schemas.openxmlformats.org/markup-compatibility/2006" xmlns:aink="http://schemas.microsoft.com/office/drawing/2016/ink" xmlns:am3d="http://schemas.microsoft.com/office/drawing/2017/model3d" xmlns:o="urn:schemas-microsoft-com:office:office" xmlns:oel="http://schemas.microsoft.com/office/2019/extlst" xmlns:r="http://schemas.openxmlformats.org/officeDocument/2006/relationships" xmlns:m="http://schemas.openxmlformats.org/officeDocument/2006/math" xmlns:v="urn:schemas-microsoft-com:vml" xmlns:wp14="http://schemas.microsoft.com/office/word/2010/wordprocessingDrawing" xmlns:wp="http://schemas.openxmlformats.org/drawingml/2006/wordprocessingDrawing" xmlns:w10="urn:schemas-microsoft-com:office:word" xmlns:w="http://schemas.openxmlformats.org/wordprocessingml/2006/main" xmlns:w14="http://schemas.microsoft.com/office/word/2010/wordml" xmlns:w15="http://schemas.microsoft.com/office/word/2012/wordml" xmlns:w16cex="http://schemas.microsoft.com/office/word/2018/wordml/cex" xmlns:w16cid="http://schemas.microsoft.com/office/word/2016/wordml/cid" xmlns:w16="http://schemas.microsoft.com/office/word/2018/wordml" xmlns:w16sdtdh="http://schemas.microsoft.com/office/word/2020/wordml/sdtdatahash" xmlns:w16se="http://schemas.microsoft.com/office/word/2015/wordml/symex" xmlns:wpg="http://schemas.microsoft.com/office/word/2010/wordprocessingGroup" xmlns:wpi="http://schemas.microsoft.com/office/word/2010/wordprocessingInk" xmlns:wne="http://schemas.microsoft.com/office/word/2006/wordml" xmlns:wps="http://schemas.microsoft.com/office/word/2010/wordprocessingShape" mc:Ignorable="w14 w15 w16se w16cid w16 w16cex w16sdtdh wp14">
+  <w:p>
+    <w:pPr>
+      <w:pStyle w:val="Header"/>
+    </w:pPr>
+  </w:p>
+</w:hdr>
+</file>
+
+<file path=word/header2.xml><?xml version="1.0" encoding="utf-8"?>
+<w:hdr xmlns:wpc="http://schemas.microsoft.com/office/word/2010/wordprocessingCanvas" xmlns:cx="http://schemas.microsoft.com/office/drawing/2014/chartex" xmlns:cx1="http://schemas.microsoft.com/office/drawing/2015/9/8/chartex" xmlns:cx2="http://schemas.microsoft.com/office/drawing/2015/10/21/chartex" xmlns:cx3="http://schemas.microsoft.com/office/drawing/2016/5/9/chartex" xmlns:cx4="http://schemas.microsoft.com/office/drawing/2016/5/10/chartex" xmlns:cx5="http://schemas.microsoft.com/office/drawing/2016/5/11/chartex" xmlns:cx6="http://schemas.microsoft.com/office/drawing/2016/5/12/chartex" xmlns:cx7="http://schemas.microsoft.com/office/drawing/2016/5/13/chartex" xmlns:cx8="http://schemas.microsoft.com/office/drawing/2016/5/14/chartex" xmlns:mc="http://schemas.openxmlformats.org/markup-compatibility/2006" xmlns:aink="http://schemas.microsoft.com/office/drawing/2016/ink" xmlns:am3d="http://schemas.microsoft.com/office/drawing/2017/model3d" xmlns:o="urn:schemas-microsoft-com:office:office" xmlns:oel="http://schemas.microsoft.com/office/2019/extlst" xmlns:r="http://schemas.openxmlformats.org/officeDocument/2006/relationships" xmlns:m="http://schemas.openxmlformats.org/officeDocument/2006/math" xmlns:v="urn:schemas-microsoft-com:vml" xmlns:wp14="http://schemas.microsoft.com/office/word/2010/wordprocessingDrawing" xmlns:wp="http://schemas.openxmlformats.org/drawingml/2006/wordprocessingDrawing" xmlns:w10="urn:schemas-microsoft-com:office:word" xmlns:w="http://schemas.openxmlformats.org/wordprocessingml/2006/main" xmlns:w14="http://schemas.microsoft.com/office/word/2010/wordml" xmlns:w15="http://schemas.microsoft.com/office/word/2012/wordml" xmlns:w16cex="http://schemas.microsoft.com/office/word/2018/wordml/cex" xmlns:w16cid="http://schemas.microsoft.com/office/word/2016/wordml/cid" xmlns:w16="http://schemas.microsoft.com/office/word/2018/wordml" xmlns:w16sdtdh="http://schemas.microsoft.com/office/word/2020/wordml/sdtdatahash" xmlns:w16se="http://schemas.microsoft.com/office/word/2015/wordml/symex" xmlns:wpg="http://schemas.microsoft.com/office/word/2010/wordprocessingGroup" xmlns:wpi="http://schemas.microsoft.com/office/word/2010/wordprocessingInk" xmlns:wne="http://schemas.microsoft.com/office/word/2006/wordml" xmlns:wps="http://schemas.microsoft.com/office/word/2010/wordprocessingShape" mc:Ignorable="w14 w15 w16se w16cid w16 w16cex w16sdtdh wp14">
   <w:p>
     <w:pPr>
       <w:pStyle w:val="Header"/>
@@ -4155,7 +4098,15 @@
         <w:sz w:val="20"/>
         <w:u w:val="single"/>
       </w:rPr>
-      <w:t>October 21, 2025</w:t>
+      <w:t>November 3</w:t>
+    </w:r>
+    <w:r>
+      <w:rPr>
+        <w:b/>
+        <w:sz w:val="20"/>
+        <w:u w:val="single"/>
+      </w:rPr>
+      <w:t>, 2025</w:t>
     </w:r>
     <w:r>
       <w:rPr>
@@ -4184,8 +4135,18 @@
 </w:hdr>
 </file>
 
+<file path=word/header3.xml><?xml version="1.0" encoding="utf-8"?>
+<w:hdr xmlns:wpc="http://schemas.microsoft.com/office/word/2010/wordprocessingCanvas" xmlns:cx="http://schemas.microsoft.com/office/drawing/2014/chartex" xmlns:cx1="http://schemas.microsoft.com/office/drawing/2015/9/8/chartex" xmlns:cx2="http://schemas.microsoft.com/office/drawing/2015/10/21/chartex" xmlns:cx3="http://schemas.microsoft.com/office/drawing/2016/5/9/chartex" xmlns:cx4="http://schemas.microsoft.com/office/drawing/2016/5/10/chartex" xmlns:cx5="http://schemas.microsoft.com/office/drawing/2016/5/11/chartex" xmlns:cx6="http://schemas.microsoft.com/office/drawing/2016/5/12/chartex" xmlns:cx7="http://schemas.microsoft.com/office/drawing/2016/5/13/chartex" xmlns:cx8="http://schemas.microsoft.com/office/drawing/2016/5/14/chartex" xmlns:mc="http://schemas.openxmlformats.org/markup-compatibility/2006" xmlns:aink="http://schemas.microsoft.com/office/drawing/2016/ink" xmlns:am3d="http://schemas.microsoft.com/office/drawing/2017/model3d" xmlns:o="urn:schemas-microsoft-com:office:office" xmlns:oel="http://schemas.microsoft.com/office/2019/extlst" xmlns:r="http://schemas.openxmlformats.org/officeDocument/2006/relationships" xmlns:m="http://schemas.openxmlformats.org/officeDocument/2006/math" xmlns:v="urn:schemas-microsoft-com:vml" xmlns:wp14="http://schemas.microsoft.com/office/word/2010/wordprocessingDrawing" xmlns:wp="http://schemas.openxmlformats.org/drawingml/2006/wordprocessingDrawing" xmlns:w10="urn:schemas-microsoft-com:office:word" xmlns:w="http://schemas.openxmlformats.org/wordprocessingml/2006/main" xmlns:w14="http://schemas.microsoft.com/office/word/2010/wordml" xmlns:w15="http://schemas.microsoft.com/office/word/2012/wordml" xmlns:w16cex="http://schemas.microsoft.com/office/word/2018/wordml/cex" xmlns:w16cid="http://schemas.microsoft.com/office/word/2016/wordml/cid" xmlns:w16="http://schemas.microsoft.com/office/word/2018/wordml" xmlns:w16sdtdh="http://schemas.microsoft.com/office/word/2020/wordml/sdtdatahash" xmlns:w16se="http://schemas.microsoft.com/office/word/2015/wordml/symex" xmlns:wpg="http://schemas.microsoft.com/office/word/2010/wordprocessingGroup" xmlns:wpi="http://schemas.microsoft.com/office/word/2010/wordprocessingInk" xmlns:wne="http://schemas.microsoft.com/office/word/2006/wordml" xmlns:wps="http://schemas.microsoft.com/office/word/2010/wordprocessingShape" mc:Ignorable="w14 w15 w16se w16cid w16 w16cex w16sdtdh wp14">
+  <w:p>
+    <w:pPr>
+      <w:pStyle w:val="Header"/>
+    </w:pPr>
+  </w:p>
+</w:hdr>
+</file>
+
 <file path=word/numbering.xml><?xml version="1.0" encoding="utf-8"?>
-<w:numbering xmlns:wpc="http://schemas.microsoft.com/office/word/2010/wordprocessingCanvas" xmlns:cx="http://schemas.microsoft.com/office/drawing/2014/chartex" xmlns:cx1="http://schemas.microsoft.com/office/drawing/2015/9/8/chartex" xmlns:cx2="http://schemas.microsoft.com/office/drawing/2015/10/21/chartex" xmlns:cx3="http://schemas.microsoft.com/office/drawing/2016/5/9/chartex" xmlns:cx4="http://schemas.microsoft.com/office/drawing/2016/5/10/chartex" xmlns:cx5="http://schemas.microsoft.com/office/drawing/2016/5/11/chartex" xmlns:cx6="http://schemas.microsoft.com/office/drawing/2016/5/12/chartex" xmlns:cx7="http://schemas.microsoft.com/office/drawing/2016/5/13/chartex" xmlns:cx8="http://schemas.microsoft.com/office/drawing/2016/5/14/chartex" xmlns:mc="http://schemas.openxmlformats.org/markup-compatibility/2006" xmlns:aink="http://schemas.microsoft.com/office/drawing/2016/ink" xmlns:am3d="http://schemas.microsoft.com/office/drawing/2017/model3d" xmlns:o="urn:schemas-microsoft-com:office:office" xmlns:oel="http://schemas.microsoft.com/office/2019/extlst" xmlns:r="http://schemas.openxmlformats.org/officeDocument/2006/relationships" xmlns:m="http://schemas.openxmlformats.org/officeDocument/2006/math" xmlns:v="urn:schemas-microsoft-com:vml" xmlns:wp14="http://schemas.microsoft.com/office/word/2010/wordprocessingDrawing" xmlns:wp="http://schemas.openxmlformats.org/drawingml/2006/wordprocessingDrawing" xmlns:w10="urn:schemas-microsoft-com:office:word" xmlns:w="http://schemas.openxmlformats.org/wordprocessingml/2006/main" xmlns:w14="http://schemas.microsoft.com/office/word/2010/wordml" xmlns:w15="http://schemas.microsoft.com/office/word/2012/wordml" xmlns:w16cex="http://schemas.microsoft.com/office/word/2018/wordml/cex" xmlns:w16cid="http://schemas.microsoft.com/office/word/2016/wordml/cid" xmlns:w16="http://schemas.microsoft.com/office/word/2018/wordml" xmlns:w16du="http://schemas.microsoft.com/office/word/2023/wordml/word16du" xmlns:w16sdtdh="http://schemas.microsoft.com/office/word/2020/wordml/sdtdatahash" xmlns:w16sdtfl="http://schemas.microsoft.com/office/word/2024/wordml/sdtformatlock" xmlns:w16se="http://schemas.microsoft.com/office/word/2015/wordml/symex" xmlns:wpg="http://schemas.microsoft.com/office/word/2010/wordprocessingGroup" xmlns:wpi="http://schemas.microsoft.com/office/word/2010/wordprocessingInk" xmlns:wne="http://schemas.microsoft.com/office/word/2006/wordml" xmlns:wps="http://schemas.microsoft.com/office/word/2010/wordprocessingShape" mc:Ignorable="w14 w15 w16se w16cid w16 w16cex w16sdtdh w16sdtfl w16du wp14">
+<w:numbering xmlns:wpc="http://schemas.microsoft.com/office/word/2010/wordprocessingCanvas" xmlns:cx="http://schemas.microsoft.com/office/drawing/2014/chartex" xmlns:cx1="http://schemas.microsoft.com/office/drawing/2015/9/8/chartex" xmlns:cx2="http://schemas.microsoft.com/office/drawing/2015/10/21/chartex" xmlns:cx3="http://schemas.microsoft.com/office/drawing/2016/5/9/chartex" xmlns:cx4="http://schemas.microsoft.com/office/drawing/2016/5/10/chartex" xmlns:cx5="http://schemas.microsoft.com/office/drawing/2016/5/11/chartex" xmlns:cx6="http://schemas.microsoft.com/office/drawing/2016/5/12/chartex" xmlns:cx7="http://schemas.microsoft.com/office/drawing/2016/5/13/chartex" xmlns:cx8="http://schemas.microsoft.com/office/drawing/2016/5/14/chartex" xmlns:mc="http://schemas.openxmlformats.org/markup-compatibility/2006" xmlns:aink="http://schemas.microsoft.com/office/drawing/2016/ink" xmlns:am3d="http://schemas.microsoft.com/office/drawing/2017/model3d" xmlns:o="urn:schemas-microsoft-com:office:office" xmlns:oel="http://schemas.microsoft.com/office/2019/extlst" xmlns:r="http://schemas.openxmlformats.org/officeDocument/2006/relationships" xmlns:m="http://schemas.openxmlformats.org/officeDocument/2006/math" xmlns:v="urn:schemas-microsoft-com:vml" xmlns:wp14="http://schemas.microsoft.com/office/word/2010/wordprocessingDrawing" xmlns:wp="http://schemas.openxmlformats.org/drawingml/2006/wordprocessingDrawing" xmlns:w10="urn:schemas-microsoft-com:office:word" xmlns:w="http://schemas.openxmlformats.org/wordprocessingml/2006/main" xmlns:w14="http://schemas.microsoft.com/office/word/2010/wordml" xmlns:w15="http://schemas.microsoft.com/office/word/2012/wordml" xmlns:w16cex="http://schemas.microsoft.com/office/word/2018/wordml/cex" xmlns:w16cid="http://schemas.microsoft.com/office/word/2016/wordml/cid" xmlns:w16="http://schemas.microsoft.com/office/word/2018/wordml" xmlns:w16sdtdh="http://schemas.microsoft.com/office/word/2020/wordml/sdtdatahash" xmlns:w16se="http://schemas.microsoft.com/office/word/2015/wordml/symex" xmlns:wpg="http://schemas.microsoft.com/office/word/2010/wordprocessingGroup" xmlns:wpi="http://schemas.microsoft.com/office/word/2010/wordprocessingInk" xmlns:wne="http://schemas.microsoft.com/office/word/2006/wordml" xmlns:wps="http://schemas.microsoft.com/office/word/2010/wordprocessingShape" mc:Ignorable="w14 w15 w16se w16cid w16 w16cex w16sdtdh wp14">
   <w:abstractNum w:abstractNumId="0" w15:restartNumberingAfterBreak="0">
     <w:nsid w:val="FFFFFFFB"/>
     <w:multiLevelType w:val="multilevel"/>
@@ -4885,7 +4846,7 @@
 </file>
 
 <file path=word/styles.xml><?xml version="1.0" encoding="utf-8"?>
-<w:styles xmlns:mc="http://schemas.openxmlformats.org/markup-compatibility/2006" xmlns:r="http://schemas.openxmlformats.org/officeDocument/2006/relationships" xmlns:w="http://schemas.openxmlformats.org/wordprocessingml/2006/main" xmlns:w14="http://schemas.microsoft.com/office/word/2010/wordml" xmlns:w15="http://schemas.microsoft.com/office/word/2012/wordml" xmlns:w16cex="http://schemas.microsoft.com/office/word/2018/wordml/cex" xmlns:w16cid="http://schemas.microsoft.com/office/word/2016/wordml/cid" xmlns:w16="http://schemas.microsoft.com/office/word/2018/wordml" xmlns:w16du="http://schemas.microsoft.com/office/word/2023/wordml/word16du" xmlns:w16sdtdh="http://schemas.microsoft.com/office/word/2020/wordml/sdtdatahash" xmlns:w16sdtfl="http://schemas.microsoft.com/office/word/2024/wordml/sdtformatlock" xmlns:w16se="http://schemas.microsoft.com/office/word/2015/wordml/symex" mc:Ignorable="w14 w15 w16se w16cid w16 w16cex w16sdtdh w16sdtfl w16du">
+<w:styles xmlns:mc="http://schemas.openxmlformats.org/markup-compatibility/2006" xmlns:r="http://schemas.openxmlformats.org/officeDocument/2006/relationships" xmlns:w="http://schemas.openxmlformats.org/wordprocessingml/2006/main" xmlns:w14="http://schemas.microsoft.com/office/word/2010/wordml" xmlns:w15="http://schemas.microsoft.com/office/word/2012/wordml" xmlns:w16cex="http://schemas.microsoft.com/office/word/2018/wordml/cex" xmlns:w16cid="http://schemas.microsoft.com/office/word/2016/wordml/cid" xmlns:w16="http://schemas.microsoft.com/office/word/2018/wordml" xmlns:w16sdtdh="http://schemas.microsoft.com/office/word/2020/wordml/sdtdatahash" xmlns:w16se="http://schemas.microsoft.com/office/word/2015/wordml/symex" mc:Ignorable="w14 w15 w16se w16cid w16 w16cex w16sdtdh">
   <w:docDefaults>
     <w:rPrDefault>
       <w:rPr>
@@ -5346,6 +5307,7 @@
   <w:style w:type="character" w:default="1" w:styleId="DefaultParagraphFont">
     <w:name w:val="Default Paragraph Font"/>
     <w:uiPriority w:val="1"/>
+    <w:semiHidden/>
     <w:unhideWhenUsed/>
   </w:style>
   <w:style w:type="table" w:default="1" w:styleId="TableNormal">

</xml_diff>